<commit_message>
bis dash board added
bis dash board added
</commit_message>
<xml_diff>
--- a/TT231_Meeting Info.docx
+++ b/TT231_Meeting Info.docx
@@ -7282,80 +7282,1111 @@
           <w:rFonts w:ascii="Calibri" w:hAnsi="Calibri" w:cs="Calibri"/>
         </w:rPr>
       </w:pPr>
+    </w:p>
+    <w:p>
+      <w:pPr>
+        <w:spacing w:after="0" w:line="240" w:lineRule="auto"/>
+        <w:rPr>
+          <w:rFonts w:ascii="Calibri" w:hAnsi="Calibri" w:cs="Calibri"/>
+        </w:rPr>
+      </w:pPr>
+      <w:r>
+        <w:rPr>
+          <w:rFonts w:ascii="Calibri" w:hAnsi="Calibri" w:cs="Calibri"/>
+        </w:rPr>
+        <w:t>Change in venue. It will be held at ITSC meeting room 3.</w:t>
+      </w:r>
+    </w:p>
+    <w:p>
+      <w:pPr>
+        <w:spacing w:after="0" w:line="240" w:lineRule="auto"/>
+        <w:rPr>
+          <w:rFonts w:ascii="Calibri" w:hAnsi="Calibri" w:cs="Calibri"/>
+        </w:rPr>
+      </w:pPr>
+      <w:proofErr w:type="spellStart"/>
+      <w:proofErr w:type="gramStart"/>
+      <w:r>
+        <w:rPr>
+          <w:rFonts w:ascii="Calibri" w:hAnsi="Calibri" w:cs="Calibri"/>
+        </w:rPr>
+        <w:t>Sopra</w:t>
+      </w:r>
+      <w:proofErr w:type="spellEnd"/>
+      <w:r>
+        <w:rPr>
+          <w:rFonts w:ascii="Calibri" w:hAnsi="Calibri" w:cs="Calibri"/>
+        </w:rPr>
+        <w:t xml:space="preserve"> </w:t>
+      </w:r>
+      <w:proofErr w:type="spellStart"/>
+      <w:r>
+        <w:rPr>
+          <w:rFonts w:ascii="Calibri" w:hAnsi="Calibri" w:cs="Calibri"/>
+        </w:rPr>
+        <w:t>Steria</w:t>
+      </w:r>
+      <w:proofErr w:type="spellEnd"/>
+      <w:r>
+        <w:rPr>
+          <w:rFonts w:ascii="Calibri" w:hAnsi="Calibri" w:cs="Calibri"/>
+        </w:rPr>
+        <w:t xml:space="preserve"> to show ITSWC i-transport2 demo for review to </w:t>
+      </w:r>
+      <w:proofErr w:type="spellStart"/>
+      <w:r>
+        <w:rPr>
+          <w:rFonts w:ascii="Calibri" w:hAnsi="Calibri" w:cs="Calibri"/>
+        </w:rPr>
+        <w:t>DTTech</w:t>
+      </w:r>
+      <w:proofErr w:type="spellEnd"/>
+      <w:r>
+        <w:rPr>
+          <w:rFonts w:ascii="Calibri" w:hAnsi="Calibri" w:cs="Calibri"/>
+        </w:rPr>
+        <w:t xml:space="preserve"> and ITSDV management.</w:t>
+      </w:r>
+      <w:proofErr w:type="gramEnd"/>
+    </w:p>
+    <w:p>
+      <w:pPr>
+        <w:shd w:val="clear" w:color="auto" w:fill="FFFFFF"/>
+        <w:spacing w:after="0" w:line="240" w:lineRule="auto"/>
+        <w:rPr>
+          <w:rFonts w:ascii="Calibri" w:eastAsia="Times New Roman" w:hAnsi="Calibri" w:cs="Calibri"/>
+          <w:color w:val="201F1E"/>
+          <w:lang w:eastAsia="en-SG"/>
+        </w:rPr>
+      </w:pPr>
+    </w:p>
+    <w:p>
+      <w:pPr>
+        <w:pStyle w:val="Heading2"/>
+        <w:rPr>
+          <w:sz w:val="20"/>
+        </w:rPr>
+      </w:pPr>
+      <w:proofErr w:type="gramStart"/>
+      <w:r>
+        <w:t>Ju</w:t>
+      </w:r>
+      <w:r>
+        <w:t>ly</w:t>
+      </w:r>
+      <w:r>
+        <w:t xml:space="preserve"> </w:t>
+      </w:r>
+      <w:r>
+        <w:t xml:space="preserve"> 9</w:t>
+      </w:r>
+      <w:proofErr w:type="gramEnd"/>
+      <w:r>
+        <w:t xml:space="preserve"> 2019</w:t>
+      </w:r>
+      <w:r>
+        <w:t xml:space="preserve"> </w:t>
+      </w:r>
+      <w:r>
+        <w:rPr>
+          <w:sz w:val="20"/>
+        </w:rPr>
+        <w:t xml:space="preserve"> </w:t>
+      </w:r>
+    </w:p>
+    <w:p>
+      <w:pPr>
+        <w:spacing w:after="0" w:line="240" w:lineRule="auto"/>
+        <w:rPr>
+          <w:rFonts w:asciiTheme="majorHAnsi" w:hAnsiTheme="majorHAnsi"/>
+          <w:color w:val="00B0F0"/>
+          <w:sz w:val="24"/>
+          <w:szCs w:val="24"/>
+        </w:rPr>
+      </w:pPr>
+      <w:r>
+        <w:rPr>
+          <w:rFonts w:asciiTheme="majorHAnsi" w:hAnsiTheme="majorHAnsi"/>
+          <w:color w:val="00B0F0"/>
+          <w:sz w:val="20"/>
+          <w:szCs w:val="24"/>
+        </w:rPr>
+        <w:t xml:space="preserve">(with </w:t>
+      </w:r>
+      <w:r>
+        <w:rPr>
+          <w:rFonts w:asciiTheme="majorHAnsi" w:hAnsiTheme="majorHAnsi"/>
+          <w:color w:val="00B0F0"/>
+          <w:sz w:val="20"/>
+          <w:szCs w:val="24"/>
+        </w:rPr>
+        <w:t xml:space="preserve"> Chee Sung, </w:t>
+      </w:r>
+      <w:proofErr w:type="spellStart"/>
+      <w:r>
+        <w:rPr>
+          <w:rFonts w:asciiTheme="majorHAnsi" w:hAnsiTheme="majorHAnsi"/>
+          <w:color w:val="00B0F0"/>
+          <w:sz w:val="20"/>
+          <w:szCs w:val="24"/>
+        </w:rPr>
+        <w:t>Chi</w:t>
+      </w:r>
+      <w:r>
+        <w:rPr>
+          <w:rFonts w:asciiTheme="majorHAnsi" w:hAnsiTheme="majorHAnsi"/>
+          <w:color w:val="00B0F0"/>
+          <w:sz w:val="20"/>
+          <w:szCs w:val="24"/>
+        </w:rPr>
+        <w:t>ann</w:t>
+      </w:r>
+      <w:proofErr w:type="spellEnd"/>
+      <w:r>
+        <w:rPr>
+          <w:rFonts w:asciiTheme="majorHAnsi" w:hAnsiTheme="majorHAnsi"/>
+          <w:color w:val="00B0F0"/>
+          <w:sz w:val="20"/>
+          <w:szCs w:val="24"/>
+        </w:rPr>
+        <w:t xml:space="preserve">, </w:t>
+      </w:r>
+      <w:proofErr w:type="spellStart"/>
+      <w:r>
+        <w:rPr>
+          <w:rFonts w:asciiTheme="majorHAnsi" w:hAnsiTheme="majorHAnsi"/>
+          <w:color w:val="00B0F0"/>
+          <w:sz w:val="20"/>
+          <w:szCs w:val="24"/>
+        </w:rPr>
+        <w:t>Chiann</w:t>
+      </w:r>
+      <w:proofErr w:type="spellEnd"/>
+      <w:r>
+        <w:rPr>
+          <w:rFonts w:asciiTheme="majorHAnsi" w:hAnsiTheme="majorHAnsi"/>
+          <w:color w:val="00B0F0"/>
+          <w:sz w:val="20"/>
+          <w:szCs w:val="24"/>
+        </w:rPr>
+        <w:t>, LTA</w:t>
+      </w:r>
+      <w:r>
+        <w:rPr>
+          <w:rFonts w:asciiTheme="majorHAnsi" w:hAnsiTheme="majorHAnsi"/>
+          <w:color w:val="00B0F0"/>
+          <w:sz w:val="20"/>
+          <w:szCs w:val="24"/>
+        </w:rPr>
+        <w:t xml:space="preserve"> - </w:t>
+      </w:r>
+      <w:r>
+        <w:rPr>
+          <w:rFonts w:asciiTheme="majorHAnsi" w:hAnsiTheme="majorHAnsi"/>
+          <w:color w:val="00B0F0"/>
+          <w:sz w:val="20"/>
+          <w:szCs w:val="24"/>
+        </w:rPr>
+        <w:t>Grace Ong</w:t>
+      </w:r>
+      <w:r>
+        <w:rPr>
+          <w:rFonts w:asciiTheme="majorHAnsi" w:hAnsiTheme="majorHAnsi"/>
+          <w:color w:val="00B0F0"/>
+          <w:sz w:val="20"/>
+          <w:szCs w:val="24"/>
+        </w:rPr>
+        <w:t xml:space="preserve">, </w:t>
+      </w:r>
+      <w:proofErr w:type="spellStart"/>
+      <w:r>
+        <w:rPr>
+          <w:rFonts w:asciiTheme="majorHAnsi" w:hAnsiTheme="majorHAnsi"/>
+          <w:color w:val="00B0F0"/>
+          <w:sz w:val="20"/>
+          <w:szCs w:val="24"/>
+        </w:rPr>
+        <w:t>Mook</w:t>
+      </w:r>
+      <w:proofErr w:type="spellEnd"/>
+      <w:r>
+        <w:rPr>
+          <w:rFonts w:asciiTheme="majorHAnsi" w:hAnsiTheme="majorHAnsi"/>
+          <w:color w:val="00B0F0"/>
+          <w:sz w:val="20"/>
+          <w:szCs w:val="24"/>
+        </w:rPr>
+        <w:t xml:space="preserve"> </w:t>
+      </w:r>
+      <w:proofErr w:type="spellStart"/>
+      <w:r>
+        <w:rPr>
+          <w:rFonts w:asciiTheme="majorHAnsi" w:hAnsiTheme="majorHAnsi"/>
+          <w:color w:val="00B0F0"/>
+          <w:sz w:val="20"/>
+          <w:szCs w:val="24"/>
+        </w:rPr>
+        <w:t>Choong</w:t>
+      </w:r>
+      <w:proofErr w:type="spellEnd"/>
+      <w:r>
+        <w:rPr>
+          <w:rFonts w:asciiTheme="majorHAnsi" w:hAnsiTheme="majorHAnsi"/>
+          <w:color w:val="00B0F0"/>
+          <w:sz w:val="20"/>
+          <w:szCs w:val="24"/>
+        </w:rPr>
+        <w:t xml:space="preserve">, </w:t>
+      </w:r>
+      <w:proofErr w:type="spellStart"/>
+      <w:r>
+        <w:rPr>
+          <w:rFonts w:asciiTheme="majorHAnsi" w:hAnsiTheme="majorHAnsi"/>
+          <w:color w:val="00B0F0"/>
+          <w:sz w:val="20"/>
+          <w:szCs w:val="24"/>
+        </w:rPr>
+        <w:t>Chye</w:t>
+      </w:r>
+      <w:proofErr w:type="spellEnd"/>
+      <w:r>
+        <w:rPr>
+          <w:rFonts w:asciiTheme="majorHAnsi" w:hAnsiTheme="majorHAnsi"/>
+          <w:color w:val="00B0F0"/>
+          <w:sz w:val="20"/>
+          <w:szCs w:val="24"/>
+        </w:rPr>
+        <w:t xml:space="preserve"> Guan</w:t>
+      </w:r>
+      <w:r>
+        <w:rPr>
+          <w:rFonts w:asciiTheme="majorHAnsi" w:hAnsiTheme="majorHAnsi"/>
+          <w:color w:val="00B0F0"/>
+          <w:sz w:val="20"/>
+          <w:szCs w:val="24"/>
+        </w:rPr>
+        <w:t xml:space="preserve">, </w:t>
+      </w:r>
+      <w:r>
+        <w:rPr>
+          <w:rFonts w:asciiTheme="majorHAnsi" w:hAnsiTheme="majorHAnsi"/>
+          <w:color w:val="00B0F0"/>
+          <w:sz w:val="20"/>
+          <w:szCs w:val="24"/>
+        </w:rPr>
+        <w:t>Leong Liang</w:t>
+      </w:r>
+      <w:r>
+        <w:rPr>
+          <w:rFonts w:asciiTheme="majorHAnsi" w:hAnsiTheme="majorHAnsi"/>
+          <w:color w:val="00B0F0"/>
+          <w:sz w:val="20"/>
+          <w:szCs w:val="24"/>
+        </w:rPr>
+        <w:t xml:space="preserve">, </w:t>
+      </w:r>
+      <w:proofErr w:type="spellStart"/>
+      <w:r>
+        <w:rPr>
+          <w:rFonts w:asciiTheme="majorHAnsi" w:hAnsiTheme="majorHAnsi"/>
+          <w:color w:val="00B0F0"/>
+          <w:sz w:val="20"/>
+          <w:szCs w:val="24"/>
+        </w:rPr>
+        <w:t>Kok</w:t>
+      </w:r>
+      <w:proofErr w:type="spellEnd"/>
+      <w:r>
+        <w:rPr>
+          <w:rFonts w:asciiTheme="majorHAnsi" w:hAnsiTheme="majorHAnsi"/>
+          <w:color w:val="00B0F0"/>
+          <w:sz w:val="20"/>
+          <w:szCs w:val="24"/>
+        </w:rPr>
+        <w:t xml:space="preserve"> Wee oh</w:t>
+      </w:r>
+      <w:r>
+        <w:rPr>
+          <w:rFonts w:asciiTheme="majorHAnsi" w:hAnsiTheme="majorHAnsi"/>
+          <w:color w:val="00B0F0"/>
+          <w:sz w:val="20"/>
+          <w:szCs w:val="24"/>
+        </w:rPr>
+        <w:t xml:space="preserve">, </w:t>
+      </w:r>
+      <w:r>
+        <w:rPr>
+          <w:rFonts w:asciiTheme="majorHAnsi" w:hAnsiTheme="majorHAnsi"/>
+          <w:color w:val="00B0F0"/>
+          <w:sz w:val="20"/>
+          <w:szCs w:val="24"/>
+        </w:rPr>
+        <w:t>Zhen Hong</w:t>
+      </w:r>
+      <w:r>
+        <w:rPr>
+          <w:rFonts w:asciiTheme="majorHAnsi" w:hAnsiTheme="majorHAnsi"/>
+          <w:color w:val="00B0F0"/>
+          <w:sz w:val="20"/>
+          <w:szCs w:val="24"/>
+        </w:rPr>
+        <w:t xml:space="preserve">, </w:t>
+      </w:r>
+      <w:proofErr w:type="spellStart"/>
+      <w:r>
+        <w:rPr>
+          <w:rFonts w:asciiTheme="majorHAnsi" w:hAnsiTheme="majorHAnsi"/>
+          <w:color w:val="00B0F0"/>
+          <w:sz w:val="20"/>
+          <w:szCs w:val="24"/>
+        </w:rPr>
+        <w:t>Seoh</w:t>
+      </w:r>
+      <w:proofErr w:type="spellEnd"/>
+      <w:r>
+        <w:rPr>
+          <w:rFonts w:asciiTheme="majorHAnsi" w:hAnsiTheme="majorHAnsi"/>
+          <w:color w:val="00B0F0"/>
+          <w:sz w:val="20"/>
+          <w:szCs w:val="24"/>
+        </w:rPr>
+        <w:t xml:space="preserve"> </w:t>
+      </w:r>
+      <w:proofErr w:type="spellStart"/>
+      <w:r>
+        <w:rPr>
+          <w:rFonts w:asciiTheme="majorHAnsi" w:hAnsiTheme="majorHAnsi"/>
+          <w:color w:val="00B0F0"/>
+          <w:sz w:val="20"/>
+          <w:szCs w:val="24"/>
+        </w:rPr>
+        <w:t>Huei</w:t>
+      </w:r>
+      <w:proofErr w:type="spellEnd"/>
+      <w:r>
+        <w:rPr>
+          <w:rFonts w:asciiTheme="majorHAnsi" w:hAnsiTheme="majorHAnsi"/>
+          <w:color w:val="00B0F0"/>
+          <w:sz w:val="20"/>
+          <w:szCs w:val="24"/>
+        </w:rPr>
+        <w:t xml:space="preserve"> </w:t>
+      </w:r>
+      <w:r>
+        <w:rPr>
+          <w:rFonts w:asciiTheme="majorHAnsi" w:hAnsiTheme="majorHAnsi"/>
+          <w:color w:val="00B0F0"/>
+          <w:sz w:val="20"/>
+          <w:szCs w:val="24"/>
+        </w:rPr>
+        <w:t xml:space="preserve"> - </w:t>
+      </w:r>
+      <w:r>
+        <w:rPr>
+          <w:sz w:val="20"/>
+        </w:rPr>
+        <w:t>ITSC 3-1 Meeting Room</w:t>
+      </w:r>
+      <w:r>
+        <w:rPr>
+          <w:rFonts w:asciiTheme="majorHAnsi" w:hAnsiTheme="majorHAnsi"/>
+          <w:color w:val="00B0F0"/>
+          <w:sz w:val="20"/>
+          <w:szCs w:val="24"/>
+        </w:rPr>
+        <w:t>)</w:t>
+      </w:r>
+    </w:p>
+    <w:p>
+      <w:pPr>
+        <w:shd w:val="clear" w:color="auto" w:fill="FFFFFF"/>
+        <w:spacing w:after="0" w:line="240" w:lineRule="auto"/>
+        <w:rPr>
+          <w:rFonts w:ascii="Calibri" w:eastAsia="Times New Roman" w:hAnsi="Calibri" w:cs="Calibri"/>
+          <w:color w:val="201F1E"/>
+          <w:lang w:eastAsia="en-SG"/>
+        </w:rPr>
+      </w:pPr>
+    </w:p>
+    <w:p>
+      <w:pPr>
+        <w:shd w:val="clear" w:color="auto" w:fill="FFFFFF"/>
+        <w:spacing w:after="0" w:line="240" w:lineRule="auto"/>
+        <w:rPr>
+          <w:rFonts w:ascii="Calibri" w:eastAsia="Times New Roman" w:hAnsi="Calibri" w:cs="Calibri"/>
+          <w:color w:val="201F1E"/>
+          <w:lang w:eastAsia="en-SG"/>
+        </w:rPr>
+      </w:pPr>
+      <w:r>
+        <w:rPr>
+          <w:rFonts w:ascii="Calibri" w:eastAsia="Times New Roman" w:hAnsi="Calibri" w:cs="Calibri"/>
+          <w:color w:val="201F1E"/>
+          <w:lang w:eastAsia="en-SG"/>
+        </w:rPr>
+        <w:t xml:space="preserve">Incident and Event </w:t>
+      </w:r>
+    </w:p>
+    <w:p>
+      <w:pPr>
+        <w:shd w:val="clear" w:color="auto" w:fill="FFFFFF"/>
+        <w:spacing w:after="0" w:line="240" w:lineRule="auto"/>
+        <w:rPr>
+          <w:rFonts w:ascii="Calibri" w:eastAsia="Times New Roman" w:hAnsi="Calibri" w:cs="Calibri"/>
+          <w:color w:val="201F1E"/>
+          <w:lang w:eastAsia="en-SG"/>
+        </w:rPr>
+      </w:pPr>
+      <w:r>
+        <w:rPr>
+          <w:rFonts w:ascii="Calibri" w:eastAsia="Times New Roman" w:hAnsi="Calibri" w:cs="Calibri"/>
+          <w:color w:val="201F1E"/>
+          <w:lang w:eastAsia="en-SG"/>
+        </w:rPr>
+        <w:t>More visualization on the map and less operator changes</w:t>
+      </w:r>
+    </w:p>
+    <w:p>
+      <w:pPr>
+        <w:shd w:val="clear" w:color="auto" w:fill="FFFFFF"/>
+        <w:spacing w:after="0" w:line="240" w:lineRule="auto"/>
+        <w:rPr>
+          <w:rFonts w:ascii="Calibri" w:eastAsia="Times New Roman" w:hAnsi="Calibri" w:cs="Calibri"/>
+          <w:color w:val="201F1E"/>
+          <w:lang w:eastAsia="en-SG"/>
+        </w:rPr>
+      </w:pPr>
+      <w:r>
+        <w:rPr>
+          <w:rFonts w:ascii="Calibri" w:eastAsia="Times New Roman" w:hAnsi="Calibri" w:cs="Calibri"/>
+          <w:color w:val="201F1E"/>
+          <w:lang w:eastAsia="en-SG"/>
+        </w:rPr>
+        <w:t xml:space="preserve">More feature on </w:t>
+      </w:r>
+      <w:proofErr w:type="spellStart"/>
+      <w:r>
+        <w:rPr>
+          <w:rFonts w:ascii="Calibri" w:eastAsia="Times New Roman" w:hAnsi="Calibri" w:cs="Calibri"/>
+          <w:color w:val="201F1E"/>
+          <w:lang w:eastAsia="en-SG"/>
+        </w:rPr>
+        <w:t>itransport</w:t>
+      </w:r>
+      <w:proofErr w:type="spellEnd"/>
+      <w:r>
+        <w:rPr>
+          <w:rFonts w:ascii="Calibri" w:eastAsia="Times New Roman" w:hAnsi="Calibri" w:cs="Calibri"/>
+          <w:color w:val="201F1E"/>
+          <w:lang w:eastAsia="en-SG"/>
+        </w:rPr>
+        <w:t xml:space="preserve"> 2, new functionality </w:t>
+      </w:r>
+    </w:p>
+    <w:p>
+      <w:pPr>
+        <w:shd w:val="clear" w:color="auto" w:fill="FFFFFF"/>
+        <w:spacing w:after="0" w:line="240" w:lineRule="auto"/>
+        <w:rPr>
+          <w:rFonts w:ascii="Calibri" w:eastAsia="Times New Roman" w:hAnsi="Calibri" w:cs="Calibri"/>
+          <w:color w:val="201F1E"/>
+          <w:lang w:eastAsia="en-SG"/>
+        </w:rPr>
+      </w:pPr>
+      <w:r>
+        <w:rPr>
+          <w:rFonts w:ascii="Calibri" w:eastAsia="Times New Roman" w:hAnsi="Calibri" w:cs="Calibri"/>
+          <w:color w:val="201F1E"/>
+          <w:lang w:eastAsia="en-SG"/>
+        </w:rPr>
+        <w:t xml:space="preserve">What is the functionality after road </w:t>
+      </w:r>
+      <w:proofErr w:type="gramStart"/>
+      <w:r>
+        <w:rPr>
+          <w:rFonts w:ascii="Calibri" w:eastAsia="Times New Roman" w:hAnsi="Calibri" w:cs="Calibri"/>
+          <w:color w:val="201F1E"/>
+          <w:lang w:eastAsia="en-SG"/>
+        </w:rPr>
+        <w:t>closure</w:t>
+      </w:r>
+      <w:proofErr w:type="gramEnd"/>
+      <w:r>
+        <w:rPr>
+          <w:rFonts w:ascii="Calibri" w:eastAsia="Times New Roman" w:hAnsi="Calibri" w:cs="Calibri"/>
+          <w:color w:val="201F1E"/>
+          <w:lang w:eastAsia="en-SG"/>
+        </w:rPr>
+        <w:t xml:space="preserve"> </w:t>
+      </w:r>
+    </w:p>
+    <w:p>
+      <w:pPr>
+        <w:shd w:val="clear" w:color="auto" w:fill="FFFFFF"/>
+        <w:spacing w:after="0" w:line="240" w:lineRule="auto"/>
+        <w:rPr>
+          <w:rFonts w:ascii="Calibri" w:eastAsia="Times New Roman" w:hAnsi="Calibri" w:cs="Calibri"/>
+          <w:color w:val="201F1E"/>
+          <w:lang w:eastAsia="en-SG"/>
+        </w:rPr>
+      </w:pPr>
+      <w:r>
+        <w:rPr>
+          <w:rFonts w:ascii="Calibri" w:eastAsia="Times New Roman" w:hAnsi="Calibri" w:cs="Calibri"/>
+          <w:color w:val="201F1E"/>
+          <w:lang w:eastAsia="en-SG"/>
+        </w:rPr>
+        <w:t xml:space="preserve">Delay time has to be changed to 30 minutes. </w:t>
+      </w:r>
+    </w:p>
+    <w:p>
+      <w:pPr>
+        <w:shd w:val="clear" w:color="auto" w:fill="FFFFFF"/>
+        <w:spacing w:after="0" w:line="240" w:lineRule="auto"/>
+        <w:rPr>
+          <w:rFonts w:ascii="Calibri" w:eastAsia="Times New Roman" w:hAnsi="Calibri" w:cs="Calibri"/>
+          <w:color w:val="201F1E"/>
+          <w:lang w:eastAsia="en-SG"/>
+        </w:rPr>
+      </w:pPr>
+      <w:r>
+        <w:rPr>
+          <w:rFonts w:ascii="Calibri" w:eastAsia="Times New Roman" w:hAnsi="Calibri" w:cs="Calibri"/>
+          <w:color w:val="201F1E"/>
+          <w:lang w:eastAsia="en-SG"/>
+        </w:rPr>
+        <w:t xml:space="preserve">Icons has to be changed, Accident icon, </w:t>
+      </w:r>
+      <w:proofErr w:type="spellStart"/>
+      <w:r>
+        <w:rPr>
+          <w:rFonts w:ascii="Calibri" w:eastAsia="Times New Roman" w:hAnsi="Calibri" w:cs="Calibri"/>
+          <w:color w:val="201F1E"/>
+          <w:lang w:eastAsia="en-SG"/>
+        </w:rPr>
+        <w:t>vms</w:t>
+      </w:r>
+      <w:proofErr w:type="spellEnd"/>
+      <w:r>
+        <w:rPr>
+          <w:rFonts w:ascii="Calibri" w:eastAsia="Times New Roman" w:hAnsi="Calibri" w:cs="Calibri"/>
+          <w:color w:val="201F1E"/>
+          <w:lang w:eastAsia="en-SG"/>
+        </w:rPr>
+        <w:t>, camera etc</w:t>
+      </w:r>
+      <w:proofErr w:type="gramStart"/>
+      <w:r>
+        <w:rPr>
+          <w:rFonts w:ascii="Calibri" w:eastAsia="Times New Roman" w:hAnsi="Calibri" w:cs="Calibri"/>
+          <w:color w:val="201F1E"/>
+          <w:lang w:eastAsia="en-SG"/>
+        </w:rPr>
+        <w:t>.,</w:t>
+      </w:r>
+      <w:proofErr w:type="gramEnd"/>
+    </w:p>
+    <w:p>
+      <w:pPr>
+        <w:shd w:val="clear" w:color="auto" w:fill="FFFFFF"/>
+        <w:spacing w:after="0" w:line="240" w:lineRule="auto"/>
+        <w:rPr>
+          <w:rFonts w:ascii="Calibri" w:eastAsia="Times New Roman" w:hAnsi="Calibri" w:cs="Calibri"/>
+          <w:color w:val="201F1E"/>
+          <w:lang w:eastAsia="en-SG"/>
+        </w:rPr>
+      </w:pPr>
+      <w:proofErr w:type="gramStart"/>
+      <w:r>
+        <w:rPr>
+          <w:rFonts w:ascii="Calibri" w:eastAsia="Times New Roman" w:hAnsi="Calibri" w:cs="Calibri"/>
+          <w:color w:val="201F1E"/>
+          <w:lang w:eastAsia="en-SG"/>
+        </w:rPr>
+        <w:t>Special feature like mov</w:t>
+      </w:r>
       <w:bookmarkStart w:id="1" w:name="_GoBack"/>
       <w:bookmarkEnd w:id="1"/>
-    </w:p>
-    <w:p>
-      <w:pPr>
-        <w:spacing w:after="0" w:line="240" w:lineRule="auto"/>
-        <w:rPr>
-          <w:rFonts w:ascii="Calibri" w:hAnsi="Calibri" w:cs="Calibri"/>
-        </w:rPr>
-      </w:pPr>
-      <w:r>
-        <w:rPr>
-          <w:rFonts w:ascii="Calibri" w:hAnsi="Calibri" w:cs="Calibri"/>
-        </w:rPr>
-        <w:t>C</w:t>
-      </w:r>
-      <w:r>
-        <w:rPr>
-          <w:rFonts w:ascii="Calibri" w:hAnsi="Calibri" w:cs="Calibri"/>
-        </w:rPr>
-        <w:t>hange in venue. It will be held at ITSC meeting room 3.</w:t>
-      </w:r>
-    </w:p>
-    <w:p>
-      <w:pPr>
-        <w:spacing w:after="0" w:line="240" w:lineRule="auto"/>
-        <w:rPr>
-          <w:rFonts w:ascii="Calibri" w:hAnsi="Calibri" w:cs="Calibri"/>
-        </w:rPr>
-      </w:pPr>
+      <w:r>
+        <w:rPr>
+          <w:rFonts w:ascii="Calibri" w:eastAsia="Times New Roman" w:hAnsi="Calibri" w:cs="Calibri"/>
+          <w:color w:val="201F1E"/>
+          <w:lang w:eastAsia="en-SG"/>
+        </w:rPr>
+        <w:t xml:space="preserve">ing the vehicle, display </w:t>
+      </w:r>
       <w:proofErr w:type="spellStart"/>
+      <w:r>
+        <w:rPr>
+          <w:rFonts w:ascii="Calibri" w:eastAsia="Times New Roman" w:hAnsi="Calibri" w:cs="Calibri"/>
+          <w:color w:val="201F1E"/>
+          <w:lang w:eastAsia="en-SG"/>
+        </w:rPr>
+        <w:t>vms</w:t>
+      </w:r>
+      <w:proofErr w:type="spellEnd"/>
+      <w:r>
+        <w:rPr>
+          <w:rFonts w:ascii="Calibri" w:eastAsia="Times New Roman" w:hAnsi="Calibri" w:cs="Calibri"/>
+          <w:color w:val="201F1E"/>
+          <w:lang w:eastAsia="en-SG"/>
+        </w:rPr>
+        <w:t xml:space="preserve"> message on the map.</w:t>
+      </w:r>
+      <w:proofErr w:type="gramEnd"/>
+      <w:r>
+        <w:rPr>
+          <w:rFonts w:ascii="Calibri" w:eastAsia="Times New Roman" w:hAnsi="Calibri" w:cs="Calibri"/>
+          <w:color w:val="201F1E"/>
+          <w:lang w:eastAsia="en-SG"/>
+        </w:rPr>
+        <w:t xml:space="preserve"> </w:t>
+      </w:r>
+    </w:p>
+    <w:p>
+      <w:pPr>
+        <w:shd w:val="clear" w:color="auto" w:fill="FFFFFF"/>
+        <w:spacing w:after="0" w:line="240" w:lineRule="auto"/>
+        <w:rPr>
+          <w:rFonts w:ascii="Calibri" w:eastAsia="Times New Roman" w:hAnsi="Calibri" w:cs="Calibri"/>
+          <w:color w:val="201F1E"/>
+          <w:lang w:eastAsia="en-SG"/>
+        </w:rPr>
+      </w:pPr>
+      <w:r>
+        <w:rPr>
+          <w:rFonts w:ascii="Calibri" w:eastAsia="Times New Roman" w:hAnsi="Calibri" w:cs="Calibri"/>
+          <w:color w:val="201F1E"/>
+          <w:lang w:eastAsia="en-SG"/>
+        </w:rPr>
+        <w:t xml:space="preserve">Font </w:t>
+      </w:r>
+      <w:proofErr w:type="spellStart"/>
+      <w:r>
+        <w:rPr>
+          <w:rFonts w:ascii="Calibri" w:eastAsia="Times New Roman" w:hAnsi="Calibri" w:cs="Calibri"/>
+          <w:color w:val="201F1E"/>
+          <w:lang w:eastAsia="en-SG"/>
+        </w:rPr>
+        <w:t>color</w:t>
+      </w:r>
+      <w:proofErr w:type="spellEnd"/>
+      <w:r>
+        <w:rPr>
+          <w:rFonts w:ascii="Calibri" w:eastAsia="Times New Roman" w:hAnsi="Calibri" w:cs="Calibri"/>
+          <w:color w:val="201F1E"/>
+          <w:lang w:eastAsia="en-SG"/>
+        </w:rPr>
+        <w:t xml:space="preserve"> has to be changed as white</w:t>
+      </w:r>
+      <w:r>
+        <w:rPr>
+          <w:rFonts w:ascii="Calibri" w:eastAsia="Times New Roman" w:hAnsi="Calibri" w:cs="Calibri"/>
+          <w:color w:val="201F1E"/>
+          <w:lang w:eastAsia="en-SG"/>
+        </w:rPr>
+        <w:t xml:space="preserve"> in command control windows</w:t>
+      </w:r>
+      <w:r>
+        <w:rPr>
+          <w:rFonts w:ascii="Calibri" w:eastAsia="Times New Roman" w:hAnsi="Calibri" w:cs="Calibri"/>
+          <w:color w:val="201F1E"/>
+          <w:lang w:eastAsia="en-SG"/>
+        </w:rPr>
+        <w:t>.</w:t>
+      </w:r>
+    </w:p>
+    <w:p>
+      <w:pPr>
+        <w:shd w:val="clear" w:color="auto" w:fill="FFFFFF"/>
+        <w:spacing w:after="0" w:line="240" w:lineRule="auto"/>
+        <w:rPr>
+          <w:rFonts w:ascii="Calibri" w:eastAsia="Times New Roman" w:hAnsi="Calibri" w:cs="Calibri"/>
+          <w:color w:val="201F1E"/>
+          <w:lang w:eastAsia="en-SG"/>
+        </w:rPr>
+      </w:pPr>
+    </w:p>
+    <w:p>
+      <w:pPr>
+        <w:shd w:val="clear" w:color="auto" w:fill="FFFFFF"/>
+        <w:spacing w:after="0" w:line="240" w:lineRule="auto"/>
+        <w:rPr>
+          <w:rFonts w:ascii="Calibri" w:eastAsia="Times New Roman" w:hAnsi="Calibri" w:cs="Calibri"/>
+          <w:color w:val="201F1E"/>
+          <w:lang w:eastAsia="en-SG"/>
+        </w:rPr>
+      </w:pPr>
+    </w:p>
+    <w:p>
+      <w:pPr>
+        <w:shd w:val="clear" w:color="auto" w:fill="FFFFFF"/>
+        <w:spacing w:after="0" w:line="240" w:lineRule="auto"/>
+        <w:rPr>
+          <w:rFonts w:ascii="Calibri" w:eastAsia="Times New Roman" w:hAnsi="Calibri" w:cs="Calibri"/>
+          <w:color w:val="201F1E"/>
+          <w:lang w:eastAsia="en-SG"/>
+        </w:rPr>
+      </w:pPr>
+      <w:r>
+        <w:rPr>
+          <w:rFonts w:ascii="Calibri" w:eastAsia="Times New Roman" w:hAnsi="Calibri" w:cs="Calibri"/>
+          <w:color w:val="201F1E"/>
+          <w:lang w:eastAsia="en-SG"/>
+        </w:rPr>
+        <w:t xml:space="preserve">I have done the following changes after getting LTA Comments </w:t>
+      </w:r>
+    </w:p>
+    <w:p>
+      <w:pPr>
+        <w:pStyle w:val="ListParagraph"/>
+        <w:numPr>
+          <w:ilvl w:val="0"/>
+          <w:numId w:val="18"/>
+        </w:numPr>
+        <w:shd w:val="clear" w:color="auto" w:fill="FFFFFF"/>
+        <w:spacing w:after="0" w:line="240" w:lineRule="auto"/>
+        <w:rPr>
+          <w:rFonts w:ascii="Calibri" w:eastAsia="Times New Roman" w:hAnsi="Calibri" w:cs="Calibri"/>
+          <w:color w:val="201F1E"/>
+          <w:lang w:eastAsia="en-SG"/>
+        </w:rPr>
+      </w:pPr>
+      <w:r>
+        <w:rPr>
+          <w:rFonts w:ascii="Calibri" w:eastAsia="Times New Roman" w:hAnsi="Calibri" w:cs="Calibri"/>
+          <w:color w:val="201F1E"/>
+          <w:lang w:eastAsia="en-SG"/>
+        </w:rPr>
+        <w:t xml:space="preserve">Command Control view font style </w:t>
+      </w:r>
+      <w:proofErr w:type="spellStart"/>
+      <w:r>
+        <w:rPr>
+          <w:rFonts w:ascii="Calibri" w:eastAsia="Times New Roman" w:hAnsi="Calibri" w:cs="Calibri"/>
+          <w:color w:val="201F1E"/>
+          <w:lang w:eastAsia="en-SG"/>
+        </w:rPr>
+        <w:t>color</w:t>
+      </w:r>
+      <w:proofErr w:type="spellEnd"/>
+      <w:r>
+        <w:rPr>
+          <w:rFonts w:ascii="Calibri" w:eastAsia="Times New Roman" w:hAnsi="Calibri" w:cs="Calibri"/>
+          <w:color w:val="201F1E"/>
+          <w:lang w:eastAsia="en-SG"/>
+        </w:rPr>
+        <w:t xml:space="preserve"> has to be changed to white </w:t>
+      </w:r>
+      <w:proofErr w:type="spellStart"/>
+      <w:r>
+        <w:rPr>
+          <w:rFonts w:ascii="Calibri" w:eastAsia="Times New Roman" w:hAnsi="Calibri" w:cs="Calibri"/>
+          <w:color w:val="201F1E"/>
+          <w:lang w:eastAsia="en-SG"/>
+        </w:rPr>
+        <w:t>color</w:t>
+      </w:r>
+      <w:proofErr w:type="spellEnd"/>
+    </w:p>
+    <w:p>
+      <w:pPr>
+        <w:pStyle w:val="ListParagraph"/>
+        <w:numPr>
+          <w:ilvl w:val="0"/>
+          <w:numId w:val="18"/>
+        </w:numPr>
+        <w:shd w:val="clear" w:color="auto" w:fill="FFFFFF"/>
+        <w:spacing w:after="0" w:line="240" w:lineRule="auto"/>
+        <w:rPr>
+          <w:rFonts w:ascii="Calibri" w:eastAsia="Times New Roman" w:hAnsi="Calibri" w:cs="Calibri"/>
+          <w:color w:val="201F1E"/>
+          <w:lang w:eastAsia="en-SG"/>
+        </w:rPr>
+      </w:pPr>
+      <w:r>
+        <w:rPr>
+          <w:rFonts w:ascii="Calibri" w:eastAsia="Times New Roman" w:hAnsi="Calibri" w:cs="Calibri"/>
+          <w:color w:val="201F1E"/>
+          <w:lang w:eastAsia="en-SG"/>
+        </w:rPr>
+        <w:t>The Map has to implement by the following functionalities near the accident location.</w:t>
+      </w:r>
+    </w:p>
+    <w:p>
+      <w:pPr>
+        <w:pStyle w:val="ListParagraph"/>
+        <w:numPr>
+          <w:ilvl w:val="1"/>
+          <w:numId w:val="18"/>
+        </w:numPr>
+        <w:shd w:val="clear" w:color="auto" w:fill="FFFFFF"/>
+        <w:spacing w:after="0" w:line="240" w:lineRule="auto"/>
+        <w:rPr>
+          <w:rFonts w:ascii="Calibri" w:eastAsia="Times New Roman" w:hAnsi="Calibri" w:cs="Calibri"/>
+          <w:color w:val="201F1E"/>
+          <w:lang w:eastAsia="en-SG"/>
+        </w:rPr>
+      </w:pPr>
+      <w:r>
+        <w:rPr>
+          <w:rFonts w:ascii="Calibri" w:eastAsia="Times New Roman" w:hAnsi="Calibri" w:cs="Calibri"/>
+          <w:color w:val="201F1E"/>
+          <w:lang w:eastAsia="en-SG"/>
+        </w:rPr>
+        <w:t>Traffic speed layer loaded on the map (</w:t>
+      </w:r>
+      <w:r>
+        <w:rPr>
+          <w:rFonts w:ascii="Calibri" w:eastAsia="Times New Roman" w:hAnsi="Calibri" w:cs="Calibri"/>
+          <w:color w:val="201F1E"/>
+          <w:lang w:eastAsia="en-SG"/>
+        </w:rPr>
+        <w:t>traffic speed</w:t>
+      </w:r>
+      <w:r>
+        <w:rPr>
+          <w:rFonts w:ascii="Calibri" w:eastAsia="Times New Roman" w:hAnsi="Calibri" w:cs="Calibri"/>
+          <w:color w:val="201F1E"/>
+          <w:lang w:eastAsia="en-SG"/>
+        </w:rPr>
+        <w:t xml:space="preserve"> covered nearby accident location) </w:t>
+      </w:r>
+    </w:p>
+    <w:p>
+      <w:pPr>
+        <w:pStyle w:val="ListParagraph"/>
+        <w:numPr>
+          <w:ilvl w:val="1"/>
+          <w:numId w:val="18"/>
+        </w:numPr>
+        <w:shd w:val="clear" w:color="auto" w:fill="FFFFFF"/>
+        <w:spacing w:after="0" w:line="240" w:lineRule="auto"/>
+        <w:rPr>
+          <w:rFonts w:ascii="Calibri" w:eastAsia="Times New Roman" w:hAnsi="Calibri" w:cs="Calibri"/>
+          <w:color w:val="201F1E"/>
+          <w:lang w:eastAsia="en-SG"/>
+        </w:rPr>
+      </w:pPr>
+      <w:r>
+        <w:rPr>
+          <w:rFonts w:ascii="Calibri" w:eastAsia="Times New Roman" w:hAnsi="Calibri" w:cs="Calibri"/>
+          <w:color w:val="201F1E"/>
+          <w:lang w:eastAsia="en-SG"/>
+        </w:rPr>
+        <w:t xml:space="preserve">VMS loaded on the map with equipment ID and </w:t>
+      </w:r>
+      <w:proofErr w:type="spellStart"/>
+      <w:r>
+        <w:rPr>
+          <w:rFonts w:ascii="Calibri" w:eastAsia="Times New Roman" w:hAnsi="Calibri" w:cs="Calibri"/>
+          <w:color w:val="201F1E"/>
+          <w:lang w:eastAsia="en-SG"/>
+        </w:rPr>
+        <w:t>vms</w:t>
+      </w:r>
+      <w:proofErr w:type="spellEnd"/>
+      <w:r>
+        <w:rPr>
+          <w:rFonts w:ascii="Calibri" w:eastAsia="Times New Roman" w:hAnsi="Calibri" w:cs="Calibri"/>
+          <w:color w:val="201F1E"/>
+          <w:lang w:eastAsia="en-SG"/>
+        </w:rPr>
+        <w:t xml:space="preserve"> Message.</w:t>
+      </w:r>
+    </w:p>
+    <w:p>
+      <w:pPr>
+        <w:pStyle w:val="ListParagraph"/>
+        <w:numPr>
+          <w:ilvl w:val="1"/>
+          <w:numId w:val="18"/>
+        </w:numPr>
+        <w:shd w:val="clear" w:color="auto" w:fill="FFFFFF"/>
+        <w:spacing w:after="0" w:line="240" w:lineRule="auto"/>
+        <w:rPr>
+          <w:rFonts w:ascii="Calibri" w:eastAsia="Times New Roman" w:hAnsi="Calibri" w:cs="Calibri"/>
+          <w:color w:val="201F1E"/>
+          <w:lang w:eastAsia="en-SG"/>
+        </w:rPr>
+      </w:pPr>
+      <w:r>
+        <w:rPr>
+          <w:rFonts w:ascii="Calibri" w:eastAsia="Times New Roman" w:hAnsi="Calibri" w:cs="Calibri"/>
+          <w:color w:val="201F1E"/>
+          <w:lang w:eastAsia="en-SG"/>
+        </w:rPr>
+        <w:t xml:space="preserve">CCTV shows the video on the map </w:t>
+      </w:r>
+      <w:r>
+        <w:rPr>
+          <w:rFonts w:ascii="Calibri" w:eastAsia="Times New Roman" w:hAnsi="Calibri" w:cs="Calibri"/>
+          <w:color w:val="201F1E"/>
+          <w:lang w:eastAsia="en-SG"/>
+        </w:rPr>
+        <w:t xml:space="preserve">(sample video) </w:t>
+      </w:r>
+    </w:p>
+    <w:p>
+      <w:pPr>
+        <w:pStyle w:val="ListParagraph"/>
+        <w:numPr>
+          <w:ilvl w:val="1"/>
+          <w:numId w:val="18"/>
+        </w:numPr>
+        <w:shd w:val="clear" w:color="auto" w:fill="FFFFFF"/>
+        <w:spacing w:after="0" w:line="240" w:lineRule="auto"/>
+        <w:rPr>
+          <w:rFonts w:ascii="Calibri" w:eastAsia="Times New Roman" w:hAnsi="Calibri" w:cs="Calibri"/>
+          <w:color w:val="201F1E"/>
+          <w:lang w:eastAsia="en-SG"/>
+        </w:rPr>
+      </w:pPr>
+      <w:r>
+        <w:rPr>
+          <w:rFonts w:ascii="Calibri" w:eastAsia="Times New Roman" w:hAnsi="Calibri" w:cs="Calibri"/>
+          <w:color w:val="201F1E"/>
+          <w:lang w:eastAsia="en-SG"/>
+        </w:rPr>
+        <w:t>Traffic prediction window displayed on the left side.</w:t>
+      </w:r>
+    </w:p>
+    <w:p>
+      <w:pPr>
+        <w:shd w:val="clear" w:color="auto" w:fill="FFFFFF"/>
+        <w:spacing w:after="0" w:line="240" w:lineRule="auto"/>
+        <w:rPr>
+          <w:rFonts w:ascii="Calibri" w:eastAsia="Times New Roman" w:hAnsi="Calibri" w:cs="Calibri"/>
+          <w:color w:val="201F1E"/>
+          <w:lang w:eastAsia="en-SG"/>
+        </w:rPr>
+      </w:pPr>
+    </w:p>
+    <w:p>
+      <w:pPr>
+        <w:shd w:val="clear" w:color="auto" w:fill="FFFFFF"/>
+        <w:spacing w:after="0" w:line="240" w:lineRule="auto"/>
+        <w:rPr>
+          <w:rFonts w:ascii="Calibri" w:eastAsia="Times New Roman" w:hAnsi="Calibri" w:cs="Calibri"/>
+          <w:color w:val="201F1E"/>
+          <w:lang w:eastAsia="en-SG"/>
+        </w:rPr>
+      </w:pPr>
+      <w:r>
+        <w:rPr>
+          <w:rFonts w:ascii="Calibri" w:eastAsia="Times New Roman" w:hAnsi="Calibri" w:cs="Calibri"/>
+          <w:color w:val="201F1E"/>
+          <w:lang w:eastAsia="en-SG"/>
+        </w:rPr>
+        <w:t xml:space="preserve">Please provide the exact traffic condition video. </w:t>
+      </w:r>
+    </w:p>
+    <w:p>
+      <w:pPr>
+        <w:shd w:val="clear" w:color="auto" w:fill="FFFFFF"/>
+        <w:spacing w:after="0" w:line="240" w:lineRule="auto"/>
+        <w:rPr>
+          <w:rFonts w:ascii="Calibri" w:eastAsia="Times New Roman" w:hAnsi="Calibri" w:cs="Calibri"/>
+          <w:color w:val="201F1E"/>
+          <w:lang w:eastAsia="en-SG"/>
+        </w:rPr>
+      </w:pPr>
+    </w:p>
+    <w:p>
+      <w:pPr>
+        <w:shd w:val="clear" w:color="auto" w:fill="FFFFFF"/>
+        <w:spacing w:after="0" w:line="240" w:lineRule="auto"/>
+        <w:rPr>
+          <w:rFonts w:ascii="Calibri" w:eastAsia="Times New Roman" w:hAnsi="Calibri" w:cs="Calibri"/>
+          <w:color w:val="201F1E"/>
+          <w:lang w:eastAsia="en-SG"/>
+        </w:rPr>
+      </w:pPr>
+      <w:r>
+        <w:rPr>
+          <w:rFonts w:ascii="Calibri" w:eastAsia="Times New Roman" w:hAnsi="Calibri" w:cs="Calibri"/>
+          <w:color w:val="201F1E"/>
+          <w:lang w:eastAsia="en-SG"/>
+        </w:rPr>
+        <w:t>Now</w:t>
+      </w:r>
+      <w:r>
+        <w:rPr>
+          <w:rFonts w:ascii="Calibri" w:eastAsia="Times New Roman" w:hAnsi="Calibri" w:cs="Calibri"/>
+          <w:color w:val="201F1E"/>
+          <w:lang w:eastAsia="en-SG"/>
+        </w:rPr>
+        <w:t xml:space="preserve"> I am working on BIS module</w:t>
+      </w:r>
+      <w:r>
+        <w:rPr>
+          <w:rFonts w:ascii="Calibri" w:eastAsia="Times New Roman" w:hAnsi="Calibri" w:cs="Calibri"/>
+          <w:color w:val="201F1E"/>
+          <w:lang w:eastAsia="en-SG"/>
+        </w:rPr>
+        <w:t>,</w:t>
+      </w:r>
+      <w:r>
+        <w:rPr>
+          <w:rFonts w:ascii="Calibri" w:eastAsia="Times New Roman" w:hAnsi="Calibri" w:cs="Calibri"/>
+          <w:color w:val="201F1E"/>
+          <w:lang w:eastAsia="en-SG"/>
+        </w:rPr>
+        <w:t xml:space="preserve"> </w:t>
+      </w:r>
+      <w:r>
+        <w:rPr>
+          <w:rFonts w:ascii="Calibri" w:eastAsia="Times New Roman" w:hAnsi="Calibri" w:cs="Calibri"/>
+          <w:color w:val="201F1E"/>
+          <w:lang w:eastAsia="en-SG"/>
+        </w:rPr>
+        <w:t>using the following document to implement the BIS module.</w:t>
+      </w:r>
+    </w:p>
+    <w:p>
+      <w:pPr>
+        <w:shd w:val="clear" w:color="auto" w:fill="FFFFFF"/>
+        <w:spacing w:after="0" w:line="240" w:lineRule="auto"/>
+        <w:rPr>
+          <w:rFonts w:ascii="Calibri" w:eastAsia="Times New Roman" w:hAnsi="Calibri" w:cs="Calibri"/>
+          <w:color w:val="201F1E"/>
+          <w:lang w:eastAsia="en-SG"/>
+        </w:rPr>
+      </w:pPr>
+      <w:r>
+        <w:rPr>
+          <w:rFonts w:ascii="Calibri" w:eastAsia="Times New Roman" w:hAnsi="Calibri" w:cs="Calibri"/>
+          <w:color w:val="201F1E"/>
+          <w:lang w:eastAsia="en-SG"/>
+        </w:rPr>
+        <w:t>Infographics_conclusion_</w:t>
+      </w:r>
       <w:proofErr w:type="gramStart"/>
       <w:r>
         <w:rPr>
-          <w:rFonts w:ascii="Calibri" w:hAnsi="Calibri" w:cs="Calibri"/>
-        </w:rPr>
-        <w:t>Sopra</w:t>
-      </w:r>
-      <w:proofErr w:type="spellEnd"/>
-      <w:r>
-        <w:rPr>
-          <w:rFonts w:ascii="Calibri" w:hAnsi="Calibri" w:cs="Calibri"/>
-        </w:rPr>
-        <w:t xml:space="preserve"> </w:t>
-      </w:r>
-      <w:proofErr w:type="spellStart"/>
-      <w:r>
-        <w:rPr>
-          <w:rFonts w:ascii="Calibri" w:hAnsi="Calibri" w:cs="Calibri"/>
-        </w:rPr>
-        <w:t>Steria</w:t>
-      </w:r>
-      <w:proofErr w:type="spellEnd"/>
-      <w:r>
-        <w:rPr>
-          <w:rFonts w:ascii="Calibri" w:hAnsi="Calibri" w:cs="Calibri"/>
-        </w:rPr>
-        <w:t xml:space="preserve"> to show ITSWC i-transport2 demo for review to </w:t>
-      </w:r>
-      <w:proofErr w:type="spellStart"/>
-      <w:r>
-        <w:rPr>
-          <w:rFonts w:ascii="Calibri" w:hAnsi="Calibri" w:cs="Calibri"/>
-        </w:rPr>
-        <w:t>DTTech</w:t>
-      </w:r>
-      <w:proofErr w:type="spellEnd"/>
-      <w:r>
-        <w:rPr>
-          <w:rFonts w:ascii="Calibri" w:hAnsi="Calibri" w:cs="Calibri"/>
-        </w:rPr>
-        <w:t xml:space="preserve"> and ITSDV management.</w:t>
+          <w:rFonts w:ascii="Calibri" w:eastAsia="Times New Roman" w:hAnsi="Calibri" w:cs="Calibri"/>
+          <w:color w:val="201F1E"/>
+          <w:lang w:eastAsia="en-SG"/>
+        </w:rPr>
+        <w:t>v5(</w:t>
       </w:r>
       <w:proofErr w:type="gramEnd"/>
+      <w:r>
+        <w:rPr>
+          <w:rFonts w:ascii="Calibri" w:eastAsia="Times New Roman" w:hAnsi="Calibri" w:cs="Calibri"/>
+          <w:color w:val="201F1E"/>
+          <w:lang w:eastAsia="en-SG"/>
+        </w:rPr>
+        <w:t>with comments)</w:t>
+      </w:r>
+      <w:r>
+        <w:rPr>
+          <w:rFonts w:ascii="Calibri" w:eastAsia="Times New Roman" w:hAnsi="Calibri" w:cs="Calibri"/>
+          <w:color w:val="201F1E"/>
+          <w:lang w:eastAsia="en-SG"/>
+        </w:rPr>
+        <w:t>.ppt</w:t>
+      </w:r>
     </w:p>
     <w:p>
       <w:pPr>
@@ -8583,6 +9614,95 @@
     </w:lvl>
   </w:abstractNum>
   <w:abstractNum w:abstractNumId="12">
+    <w:nsid w:val="556C5F0D"/>
+    <w:multiLevelType w:val="hybridMultilevel"/>
+    <w:tmpl w:val="043E1F88"/>
+    <w:lvl w:ilvl="0" w:tplc="4809000F">
+      <w:start w:val="1"/>
+      <w:numFmt w:val="decimal"/>
+      <w:lvlText w:val="%1."/>
+      <w:lvlJc w:val="left"/>
+      <w:pPr>
+        <w:ind w:left="720" w:hanging="360"/>
+      </w:pPr>
+      <w:rPr>
+        <w:rFonts w:hint="default"/>
+      </w:rPr>
+    </w:lvl>
+    <w:lvl w:ilvl="1" w:tplc="48090019">
+      <w:start w:val="1"/>
+      <w:numFmt w:val="lowerLetter"/>
+      <w:lvlText w:val="%2."/>
+      <w:lvlJc w:val="left"/>
+      <w:pPr>
+        <w:ind w:left="1440" w:hanging="360"/>
+      </w:pPr>
+    </w:lvl>
+    <w:lvl w:ilvl="2" w:tplc="4809001B" w:tentative="1">
+      <w:start w:val="1"/>
+      <w:numFmt w:val="lowerRoman"/>
+      <w:lvlText w:val="%3."/>
+      <w:lvlJc w:val="right"/>
+      <w:pPr>
+        <w:ind w:left="2160" w:hanging="180"/>
+      </w:pPr>
+    </w:lvl>
+    <w:lvl w:ilvl="3" w:tplc="4809000F" w:tentative="1">
+      <w:start w:val="1"/>
+      <w:numFmt w:val="decimal"/>
+      <w:lvlText w:val="%4."/>
+      <w:lvlJc w:val="left"/>
+      <w:pPr>
+        <w:ind w:left="2880" w:hanging="360"/>
+      </w:pPr>
+    </w:lvl>
+    <w:lvl w:ilvl="4" w:tplc="48090019" w:tentative="1">
+      <w:start w:val="1"/>
+      <w:numFmt w:val="lowerLetter"/>
+      <w:lvlText w:val="%5."/>
+      <w:lvlJc w:val="left"/>
+      <w:pPr>
+        <w:ind w:left="3600" w:hanging="360"/>
+      </w:pPr>
+    </w:lvl>
+    <w:lvl w:ilvl="5" w:tplc="4809001B" w:tentative="1">
+      <w:start w:val="1"/>
+      <w:numFmt w:val="lowerRoman"/>
+      <w:lvlText w:val="%6."/>
+      <w:lvlJc w:val="right"/>
+      <w:pPr>
+        <w:ind w:left="4320" w:hanging="180"/>
+      </w:pPr>
+    </w:lvl>
+    <w:lvl w:ilvl="6" w:tplc="4809000F" w:tentative="1">
+      <w:start w:val="1"/>
+      <w:numFmt w:val="decimal"/>
+      <w:lvlText w:val="%7."/>
+      <w:lvlJc w:val="left"/>
+      <w:pPr>
+        <w:ind w:left="5040" w:hanging="360"/>
+      </w:pPr>
+    </w:lvl>
+    <w:lvl w:ilvl="7" w:tplc="48090019" w:tentative="1">
+      <w:start w:val="1"/>
+      <w:numFmt w:val="lowerLetter"/>
+      <w:lvlText w:val="%8."/>
+      <w:lvlJc w:val="left"/>
+      <w:pPr>
+        <w:ind w:left="5760" w:hanging="360"/>
+      </w:pPr>
+    </w:lvl>
+    <w:lvl w:ilvl="8" w:tplc="4809001B" w:tentative="1">
+      <w:start w:val="1"/>
+      <w:numFmt w:val="lowerRoman"/>
+      <w:lvlText w:val="%9."/>
+      <w:lvlJc w:val="right"/>
+      <w:pPr>
+        <w:ind w:left="6480" w:hanging="180"/>
+      </w:pPr>
+    </w:lvl>
+  </w:abstractNum>
+  <w:abstractNum w:abstractNumId="13">
     <w:nsid w:val="5D902981"/>
     <w:multiLevelType w:val="hybridMultilevel"/>
     <w:tmpl w:val="D472CCCA"/>
@@ -8695,7 +9815,7 @@
       </w:rPr>
     </w:lvl>
   </w:abstractNum>
-  <w:abstractNum w:abstractNumId="13">
+  <w:abstractNum w:abstractNumId="14">
     <w:nsid w:val="610F4D65"/>
     <w:multiLevelType w:val="hybridMultilevel"/>
     <w:tmpl w:val="2B0E0632"/>
@@ -8784,7 +9904,7 @@
       </w:pPr>
     </w:lvl>
   </w:abstractNum>
-  <w:abstractNum w:abstractNumId="14">
+  <w:abstractNum w:abstractNumId="15">
     <w:nsid w:val="680C6C8E"/>
     <w:multiLevelType w:val="hybridMultilevel"/>
     <w:tmpl w:val="265AA1F0"/>
@@ -8873,7 +9993,7 @@
       </w:pPr>
     </w:lvl>
   </w:abstractNum>
-  <w:abstractNum w:abstractNumId="15">
+  <w:abstractNum w:abstractNumId="16">
     <w:nsid w:val="78BB7490"/>
     <w:multiLevelType w:val="hybridMultilevel"/>
     <w:tmpl w:val="2B0E0632"/>
@@ -8962,7 +10082,7 @@
       </w:pPr>
     </w:lvl>
   </w:abstractNum>
-  <w:abstractNum w:abstractNumId="16">
+  <w:abstractNum w:abstractNumId="17">
     <w:nsid w:val="7DA1550F"/>
     <w:multiLevelType w:val="hybridMultilevel"/>
     <w:tmpl w:val="DA80EA92"/>
@@ -9055,7 +10175,7 @@
     <w:abstractNumId w:val="10"/>
   </w:num>
   <w:num w:numId="2">
-    <w:abstractNumId w:val="12"/>
+    <w:abstractNumId w:val="13"/>
   </w:num>
   <w:num w:numId="3">
     <w:abstractNumId w:val="7"/>
@@ -9064,13 +10184,13 @@
     <w:abstractNumId w:val="5"/>
   </w:num>
   <w:num w:numId="5">
-    <w:abstractNumId w:val="16"/>
+    <w:abstractNumId w:val="17"/>
   </w:num>
   <w:num w:numId="6">
     <w:abstractNumId w:val="4"/>
   </w:num>
   <w:num w:numId="7">
-    <w:abstractNumId w:val="13"/>
+    <w:abstractNumId w:val="14"/>
   </w:num>
   <w:num w:numId="8">
     <w:abstractNumId w:val="9"/>
@@ -9082,7 +10202,7 @@
     <w:abstractNumId w:val="8"/>
   </w:num>
   <w:num w:numId="11">
-    <w:abstractNumId w:val="14"/>
+    <w:abstractNumId w:val="15"/>
   </w:num>
   <w:num w:numId="12">
     <w:abstractNumId w:val="0"/>
@@ -9094,13 +10214,16 @@
     <w:abstractNumId w:val="3"/>
   </w:num>
   <w:num w:numId="15">
-    <w:abstractNumId w:val="15"/>
+    <w:abstractNumId w:val="16"/>
   </w:num>
   <w:num w:numId="16">
     <w:abstractNumId w:val="1"/>
   </w:num>
   <w:num w:numId="17">
     <w:abstractNumId w:val="11"/>
+  </w:num>
+  <w:num w:numId="18">
+    <w:abstractNumId w:val="12"/>
   </w:num>
 </w:numbering>
 </file>
@@ -10051,7 +11174,7 @@
 </file>
 
 <file path=customXml/itemProps1.xml><?xml version="1.0" encoding="utf-8"?>
-<ds:datastoreItem xmlns:ds="http://schemas.openxmlformats.org/officeDocument/2006/customXml" ds:itemID="{80FE71B6-DD0D-442A-9C85-65810E8813F3}">
+<ds:datastoreItem xmlns:ds="http://schemas.openxmlformats.org/officeDocument/2006/customXml" ds:itemID="{5B038061-C026-460A-92BF-7AB51236C98A}">
   <ds:schemaRefs>
     <ds:schemaRef ds:uri="http://schemas.openxmlformats.org/officeDocument/2006/bibliography"/>
   </ds:schemaRefs>

</xml_diff>

<commit_message>
accident and mrw task
 vms images added, sce1 and sce 2
</commit_message>
<xml_diff>
--- a/TT231_Meeting Info.docx
+++ b/TT231_Meeting Info.docx
@@ -9973,40 +9973,42 @@
           </wp:inline>
         </w:drawing>
       </w:r>
-      <w:bookmarkStart w:id="1" w:name="_GoBack"/>
-      <w:bookmarkEnd w:id="1"/>
-    </w:p>
-    <w:p>
-      <w:pPr>
-        <w:shd w:val="clear" w:color="auto" w:fill="FFFFFF"/>
-        <w:spacing w:after="0" w:line="240" w:lineRule="auto"/>
-        <w:rPr>
-          <w:rFonts w:ascii="Calibri" w:eastAsia="Times New Roman" w:hAnsi="Calibri" w:cs="Calibri"/>
-          <w:color w:val="201F1E"/>
-          <w:lang w:eastAsia="en-SG"/>
-        </w:rPr>
-      </w:pPr>
-    </w:p>
-    <w:p>
-      <w:pPr>
-        <w:shd w:val="clear" w:color="auto" w:fill="FFFFFF"/>
-        <w:spacing w:after="0" w:line="240" w:lineRule="auto"/>
-        <w:rPr>
-          <w:rFonts w:ascii="Calibri" w:eastAsia="Times New Roman" w:hAnsi="Calibri" w:cs="Calibri"/>
-          <w:color w:val="201F1E"/>
-          <w:lang w:eastAsia="en-SG"/>
-        </w:rPr>
-      </w:pPr>
-      <w:r>
+    </w:p>
+    <w:p>
+      <w:pPr>
+        <w:shd w:val="clear" w:color="auto" w:fill="FFFFFF"/>
+        <w:spacing w:after="0" w:line="240" w:lineRule="auto"/>
+        <w:rPr>
+          <w:rFonts w:ascii="Calibri" w:eastAsia="Times New Roman" w:hAnsi="Calibri" w:cs="Calibri"/>
+          <w:color w:val="201F1E"/>
+          <w:lang w:eastAsia="en-SG"/>
+        </w:rPr>
+      </w:pPr>
+    </w:p>
+    <w:p>
+      <w:pPr>
+        <w:pStyle w:val="ListParagraph"/>
+        <w:numPr>
+          <w:ilvl w:val="0"/>
+          <w:numId w:val="20"/>
+        </w:numPr>
+        <w:shd w:val="clear" w:color="auto" w:fill="FFFFFF"/>
+        <w:spacing w:after="0" w:line="240" w:lineRule="auto"/>
         <w:rPr>
           <w:noProof/>
           <w:lang w:eastAsia="en-SG"/>
         </w:rPr>
+      </w:pPr>
+      <w:r>
+        <w:rPr>
+          <w:noProof/>
+          <w:lang w:eastAsia="en-SG"/>
+        </w:rPr>
         <w:drawing>
-          <wp:inline distT="0" distB="0" distL="0" distR="0">
-            <wp:extent cx="216694" cy="200025"/>
+          <wp:inline distT="0" distB="0" distL="0" distR="0" wp14:anchorId="662B84D0" wp14:editId="2E92FF2C">
+            <wp:extent cx="1493520" cy="1165860"/>
             <wp:effectExtent l="0" t="0" r="0" b="0"/>
-            <wp:docPr id="17" name="Picture 17" descr="Related image"/>
+            <wp:docPr id="14" name="Picture 14"/>
             <wp:cNvGraphicFramePr>
               <a:graphicFrameLocks xmlns:a="http://schemas.openxmlformats.org/drawingml/2006/main" noChangeAspect="1"/>
             </wp:cNvGraphicFramePr>
@@ -10014,36 +10016,23 @@
               <a:graphicData uri="http://schemas.openxmlformats.org/drawingml/2006/picture">
                 <pic:pic xmlns:pic="http://schemas.openxmlformats.org/drawingml/2006/picture">
                   <pic:nvPicPr>
-                    <pic:cNvPr id="0" name="Picture 3" descr="Related image"/>
-                    <pic:cNvPicPr>
-                      <a:picLocks noChangeAspect="1" noChangeArrowheads="1"/>
-                    </pic:cNvPicPr>
+                    <pic:cNvPr id="0" name=""/>
+                    <pic:cNvPicPr/>
                   </pic:nvPicPr>
                   <pic:blipFill>
-                    <a:blip r:embed="rId8" cstate="print">
-                      <a:extLst>
-                        <a:ext uri="{28A0092B-C50C-407E-A947-70E740481C1C}">
-                          <a14:useLocalDpi xmlns:a14="http://schemas.microsoft.com/office/drawing/2010/main" val="0"/>
-                        </a:ext>
-                      </a:extLst>
-                    </a:blip>
-                    <a:srcRect/>
+                    <a:blip r:embed="rId8"/>
                     <a:stretch>
                       <a:fillRect/>
                     </a:stretch>
                   </pic:blipFill>
-                  <pic:spPr bwMode="auto">
+                  <pic:spPr>
                     <a:xfrm>
                       <a:off x="0" y="0"/>
-                      <a:ext cx="216694" cy="200025"/>
+                      <a:ext cx="1493520" cy="1165860"/>
                     </a:xfrm>
                     <a:prstGeom prst="rect">
                       <a:avLst/>
                     </a:prstGeom>
-                    <a:noFill/>
-                    <a:ln>
-                      <a:noFill/>
-                    </a:ln>
                   </pic:spPr>
                 </pic:pic>
               </a:graphicData>
@@ -10051,23 +10040,1581 @@
           </wp:inline>
         </w:drawing>
       </w:r>
+    </w:p>
+    <w:p>
+      <w:pPr>
+        <w:shd w:val="clear" w:color="auto" w:fill="FFFFFF"/>
+        <w:spacing w:after="0" w:line="240" w:lineRule="auto"/>
+        <w:rPr>
+          <w:rFonts w:ascii="Calibri" w:eastAsia="Times New Roman" w:hAnsi="Calibri" w:cs="Calibri"/>
+          <w:color w:val="201F1E"/>
+          <w:lang w:eastAsia="en-SG"/>
+        </w:rPr>
+      </w:pPr>
+    </w:p>
+    <w:p>
+      <w:pPr>
+        <w:shd w:val="clear" w:color="auto" w:fill="FFFFFF"/>
+        <w:spacing w:after="0" w:line="240" w:lineRule="auto"/>
+        <w:rPr>
+          <w:rFonts w:ascii="Calibri" w:eastAsia="Times New Roman" w:hAnsi="Calibri" w:cs="Calibri"/>
+          <w:color w:val="201F1E"/>
+          <w:lang w:eastAsia="en-SG"/>
+        </w:rPr>
+      </w:pPr>
+    </w:p>
+    <w:p>
+      <w:pPr>
+        <w:shd w:val="clear" w:color="auto" w:fill="FFFFFF"/>
+        <w:spacing w:after="0" w:line="240" w:lineRule="auto"/>
+        <w:rPr>
+          <w:rFonts w:ascii="Calibri" w:eastAsia="Times New Roman" w:hAnsi="Calibri" w:cs="Calibri"/>
+          <w:color w:val="201F1E"/>
+          <w:lang w:eastAsia="en-SG"/>
+        </w:rPr>
+      </w:pPr>
+      <w:proofErr w:type="spellStart"/>
+      <w:proofErr w:type="gramStart"/>
+      <w:r>
+        <w:rPr>
+          <w:rFonts w:ascii="Calibri" w:eastAsia="Times New Roman" w:hAnsi="Calibri" w:cs="Calibri"/>
+          <w:color w:val="201F1E"/>
+          <w:lang w:eastAsia="en-SG"/>
+        </w:rPr>
+        <w:t>Todo</w:t>
+      </w:r>
+      <w:proofErr w:type="spellEnd"/>
+      <w:r>
+        <w:rPr>
+          <w:rFonts w:ascii="Calibri" w:eastAsia="Times New Roman" w:hAnsi="Calibri" w:cs="Calibri"/>
+          <w:color w:val="201F1E"/>
+          <w:lang w:eastAsia="en-SG"/>
+        </w:rPr>
+        <w:t xml:space="preserve"> :</w:t>
+      </w:r>
+      <w:proofErr w:type="gramEnd"/>
+    </w:p>
+    <w:p>
+      <w:pPr>
+        <w:shd w:val="clear" w:color="auto" w:fill="FFFFFF"/>
+        <w:spacing w:after="0" w:line="240" w:lineRule="auto"/>
+        <w:rPr>
+          <w:rFonts w:ascii="Calibri" w:eastAsia="Times New Roman" w:hAnsi="Calibri" w:cs="Calibri"/>
+          <w:color w:val="201F1E"/>
+          <w:lang w:eastAsia="en-SG"/>
+        </w:rPr>
+      </w:pPr>
+      <w:r>
+        <w:rPr>
+          <w:rFonts w:ascii="Calibri" w:eastAsia="Times New Roman" w:hAnsi="Calibri" w:cs="Calibri"/>
+          <w:color w:val="201F1E"/>
+          <w:lang w:eastAsia="en-SG"/>
+        </w:rPr>
+        <w:t>CC grid view highlight one row</w:t>
+      </w:r>
+    </w:p>
+    <w:p>
+      <w:pPr>
+        <w:shd w:val="clear" w:color="auto" w:fill="FFFFFF"/>
+        <w:spacing w:after="0" w:line="240" w:lineRule="auto"/>
+        <w:rPr>
+          <w:rFonts w:ascii="Calibri" w:eastAsia="Times New Roman" w:hAnsi="Calibri" w:cs="Calibri"/>
+          <w:color w:val="201F1E"/>
+          <w:lang w:eastAsia="en-SG"/>
+        </w:rPr>
+      </w:pPr>
+      <w:r>
+        <w:rPr>
+          <w:rFonts w:ascii="Calibri" w:eastAsia="Times New Roman" w:hAnsi="Calibri" w:cs="Calibri"/>
+          <w:color w:val="201F1E"/>
+          <w:lang w:eastAsia="en-SG"/>
+        </w:rPr>
+        <w:t>Traffic alert page right click menu need to resize</w:t>
+      </w:r>
+    </w:p>
+    <w:p>
+      <w:pPr>
+        <w:shd w:val="clear" w:color="auto" w:fill="FFFFFF"/>
+        <w:spacing w:after="0" w:line="240" w:lineRule="auto"/>
+        <w:rPr>
+          <w:rFonts w:ascii="Calibri" w:eastAsia="Times New Roman" w:hAnsi="Calibri" w:cs="Calibri"/>
+          <w:color w:val="201F1E"/>
+          <w:lang w:eastAsia="en-SG"/>
+        </w:rPr>
+      </w:pPr>
+    </w:p>
+    <w:p>
+      <w:pPr>
+        <w:pStyle w:val="Heading2"/>
+        <w:rPr>
+          <w:rFonts w:eastAsia="Times New Roman"/>
+          <w:lang w:eastAsia="en-SG"/>
+        </w:rPr>
+      </w:pPr>
+      <w:r>
+        <w:rPr>
+          <w:rFonts w:eastAsia="Times New Roman"/>
+          <w:lang w:eastAsia="en-SG"/>
+        </w:rPr>
+        <w:t xml:space="preserve">August 01 2019 </w:t>
+      </w:r>
+    </w:p>
+    <w:p>
+      <w:pPr>
+        <w:shd w:val="clear" w:color="auto" w:fill="FFFFFF"/>
+        <w:spacing w:after="0" w:line="240" w:lineRule="auto"/>
+        <w:rPr>
+          <w:rFonts w:ascii="Calibri" w:eastAsia="Times New Roman" w:hAnsi="Calibri" w:cs="Calibri"/>
+          <w:color w:val="201F1E"/>
+          <w:lang w:eastAsia="en-SG"/>
+        </w:rPr>
+      </w:pPr>
+      <w:proofErr w:type="spellStart"/>
+      <w:r>
+        <w:rPr>
+          <w:rFonts w:ascii="Calibri" w:eastAsia="Times New Roman" w:hAnsi="Calibri" w:cs="Calibri"/>
+          <w:color w:val="201F1E"/>
+          <w:lang w:eastAsia="en-SG"/>
+        </w:rPr>
+        <w:t>Chiann</w:t>
+      </w:r>
+      <w:proofErr w:type="spellEnd"/>
+      <w:proofErr w:type="gramStart"/>
+      <w:r>
+        <w:rPr>
+          <w:rFonts w:ascii="Calibri" w:eastAsia="Times New Roman" w:hAnsi="Calibri" w:cs="Calibri"/>
+          <w:color w:val="201F1E"/>
+          <w:lang w:eastAsia="en-SG"/>
+        </w:rPr>
+        <w:t xml:space="preserve">,  </w:t>
+      </w:r>
+      <w:proofErr w:type="spellStart"/>
+      <w:r>
+        <w:rPr>
+          <w:rFonts w:ascii="Calibri" w:eastAsia="Times New Roman" w:hAnsi="Calibri" w:cs="Calibri"/>
+          <w:color w:val="201F1E"/>
+          <w:lang w:eastAsia="en-SG"/>
+        </w:rPr>
+        <w:t>Chiann</w:t>
+      </w:r>
+      <w:proofErr w:type="spellEnd"/>
+      <w:proofErr w:type="gramEnd"/>
+      <w:r>
+        <w:rPr>
+          <w:rFonts w:ascii="Calibri" w:eastAsia="Times New Roman" w:hAnsi="Calibri" w:cs="Calibri"/>
+          <w:color w:val="201F1E"/>
+          <w:lang w:eastAsia="en-SG"/>
+        </w:rPr>
+        <w:t xml:space="preserve"> with Chee Sung (4.00pm to 5.00pm)</w:t>
+      </w:r>
+    </w:p>
+    <w:p>
+      <w:pPr>
+        <w:shd w:val="clear" w:color="auto" w:fill="FFFFFF"/>
+        <w:spacing w:after="0" w:line="240" w:lineRule="auto"/>
+        <w:rPr>
+          <w:rFonts w:ascii="Calibri" w:eastAsia="Times New Roman" w:hAnsi="Calibri" w:cs="Calibri"/>
+          <w:color w:val="201F1E"/>
+          <w:lang w:eastAsia="en-SG"/>
+        </w:rPr>
+      </w:pPr>
+    </w:p>
+    <w:p>
+      <w:pPr>
+        <w:shd w:val="clear" w:color="auto" w:fill="FFFFFF"/>
+        <w:spacing w:after="0" w:line="240" w:lineRule="auto"/>
+        <w:rPr>
+          <w:rFonts w:ascii="Calibri" w:eastAsia="Times New Roman" w:hAnsi="Calibri" w:cs="Calibri"/>
+          <w:color w:val="201F1E"/>
+          <w:lang w:eastAsia="en-SG"/>
+        </w:rPr>
+      </w:pPr>
+      <w:r>
+        <w:rPr>
+          <w:rFonts w:ascii="Calibri" w:eastAsia="Times New Roman" w:hAnsi="Calibri" w:cs="Calibri"/>
+          <w:color w:val="201F1E"/>
+          <w:lang w:eastAsia="en-SG"/>
+        </w:rPr>
+        <w:t xml:space="preserve">Command control </w:t>
+      </w:r>
+      <w:r>
+        <w:rPr>
+          <w:rFonts w:ascii="Calibri" w:eastAsia="Times New Roman" w:hAnsi="Calibri" w:cs="Calibri"/>
+          <w:color w:val="201F1E"/>
+          <w:lang w:eastAsia="en-SG"/>
+        </w:rPr>
+        <w:t xml:space="preserve">window </w:t>
+      </w:r>
+      <w:r>
+        <w:rPr>
+          <w:rFonts w:ascii="Calibri" w:eastAsia="Times New Roman" w:hAnsi="Calibri" w:cs="Calibri"/>
+          <w:color w:val="201F1E"/>
+          <w:lang w:eastAsia="en-SG"/>
+        </w:rPr>
+        <w:t>page</w:t>
+      </w:r>
+    </w:p>
+    <w:p>
+      <w:pPr>
+        <w:pStyle w:val="ListParagraph"/>
+        <w:numPr>
+          <w:ilvl w:val="0"/>
+          <w:numId w:val="22"/>
+        </w:numPr>
+        <w:shd w:val="clear" w:color="auto" w:fill="FFFFFF"/>
+        <w:spacing w:after="0" w:line="240" w:lineRule="auto"/>
+        <w:rPr>
+          <w:rFonts w:ascii="Calibri" w:eastAsia="Times New Roman" w:hAnsi="Calibri" w:cs="Calibri"/>
+          <w:color w:val="201F1E"/>
+          <w:lang w:eastAsia="en-SG"/>
+        </w:rPr>
+      </w:pPr>
+      <w:r>
+        <w:rPr>
+          <w:rFonts w:ascii="Calibri" w:eastAsia="Times New Roman" w:hAnsi="Calibri" w:cs="Calibri"/>
+          <w:color w:val="201F1E"/>
+          <w:lang w:eastAsia="en-SG"/>
+        </w:rPr>
+        <w:t xml:space="preserve">Incident Record panel </w:t>
+      </w:r>
+    </w:p>
+    <w:p>
+      <w:pPr>
+        <w:pStyle w:val="ListParagraph"/>
+        <w:numPr>
+          <w:ilvl w:val="1"/>
+          <w:numId w:val="22"/>
+        </w:numPr>
+        <w:shd w:val="clear" w:color="auto" w:fill="FFFFFF"/>
+        <w:spacing w:after="0" w:line="240" w:lineRule="auto"/>
+        <w:rPr>
+          <w:rFonts w:ascii="Calibri" w:eastAsia="Times New Roman" w:hAnsi="Calibri" w:cs="Calibri"/>
+          <w:color w:val="201F1E"/>
+          <w:lang w:eastAsia="en-SG"/>
+        </w:rPr>
+      </w:pPr>
+      <w:r>
+        <w:rPr>
+          <w:rFonts w:ascii="Calibri" w:eastAsia="Times New Roman" w:hAnsi="Calibri" w:cs="Calibri"/>
+          <w:color w:val="FF0000"/>
+          <w:lang w:eastAsia="en-SG"/>
+        </w:rPr>
+        <w:t>Show only 5 records and GIS  map reflect 5 incident</w:t>
+      </w:r>
+    </w:p>
+    <w:p>
+      <w:pPr>
+        <w:pStyle w:val="ListParagraph"/>
+        <w:numPr>
+          <w:ilvl w:val="1"/>
+          <w:numId w:val="22"/>
+        </w:numPr>
+        <w:shd w:val="clear" w:color="auto" w:fill="FFFFFF"/>
+        <w:spacing w:after="0" w:line="240" w:lineRule="auto"/>
+        <w:rPr>
+          <w:rFonts w:ascii="Calibri" w:eastAsia="Times New Roman" w:hAnsi="Calibri" w:cs="Calibri"/>
+          <w:color w:val="FF0000"/>
+          <w:lang w:eastAsia="en-SG"/>
+        </w:rPr>
+      </w:pPr>
+      <w:r>
+        <w:rPr>
+          <w:rFonts w:ascii="Calibri" w:eastAsia="Times New Roman" w:hAnsi="Calibri" w:cs="Calibri"/>
+          <w:color w:val="FF0000"/>
+          <w:lang w:eastAsia="en-SG"/>
+        </w:rPr>
+        <w:t xml:space="preserve">Road name data has changed remove PIE, </w:t>
+      </w:r>
+      <w:proofErr w:type="spellStart"/>
+      <w:r>
+        <w:rPr>
+          <w:rFonts w:ascii="Calibri" w:eastAsia="Times New Roman" w:hAnsi="Calibri" w:cs="Calibri"/>
+          <w:color w:val="FF0000"/>
+          <w:lang w:eastAsia="en-SG"/>
+        </w:rPr>
+        <w:t>Tun</w:t>
+      </w:r>
+      <w:proofErr w:type="spellEnd"/>
+      <w:r>
+        <w:rPr>
+          <w:rFonts w:ascii="Calibri" w:eastAsia="Times New Roman" w:hAnsi="Calibri" w:cs="Calibri"/>
+          <w:color w:val="FF0000"/>
+          <w:lang w:eastAsia="en-SG"/>
+        </w:rPr>
+        <w:t>,</w:t>
+      </w:r>
+    </w:p>
+    <w:p>
+      <w:pPr>
+        <w:pStyle w:val="ListParagraph"/>
+        <w:numPr>
+          <w:ilvl w:val="1"/>
+          <w:numId w:val="22"/>
+        </w:numPr>
+        <w:shd w:val="clear" w:color="auto" w:fill="FFFFFF"/>
+        <w:spacing w:after="0" w:line="240" w:lineRule="auto"/>
+        <w:rPr>
+          <w:rFonts w:ascii="Calibri" w:eastAsia="Times New Roman" w:hAnsi="Calibri" w:cs="Calibri"/>
+          <w:color w:val="FF0000"/>
+          <w:lang w:eastAsia="en-SG"/>
+        </w:rPr>
+      </w:pPr>
+      <w:r>
+        <w:rPr>
+          <w:rFonts w:ascii="Calibri" w:eastAsia="Times New Roman" w:hAnsi="Calibri" w:cs="Calibri"/>
+          <w:color w:val="FF0000"/>
+          <w:lang w:eastAsia="en-SG"/>
+        </w:rPr>
+        <w:t>Road name data has to change some other names.</w:t>
+      </w:r>
+    </w:p>
+    <w:p>
+      <w:pPr>
+        <w:pStyle w:val="ListParagraph"/>
+        <w:numPr>
+          <w:ilvl w:val="0"/>
+          <w:numId w:val="22"/>
+        </w:numPr>
+        <w:shd w:val="clear" w:color="auto" w:fill="FFFFFF"/>
+        <w:spacing w:after="0" w:line="240" w:lineRule="auto"/>
+        <w:rPr>
+          <w:rFonts w:ascii="Calibri" w:eastAsia="Times New Roman" w:hAnsi="Calibri" w:cs="Calibri"/>
+          <w:color w:val="FF0000"/>
+          <w:lang w:eastAsia="en-SG"/>
+        </w:rPr>
+      </w:pPr>
+      <w:r>
+        <w:rPr>
+          <w:rFonts w:ascii="Calibri" w:eastAsia="Times New Roman" w:hAnsi="Calibri" w:cs="Calibri"/>
+          <w:color w:val="FF0000"/>
+          <w:lang w:eastAsia="en-SG"/>
+        </w:rPr>
+        <w:t>Technical Alarm and work order graph data has changed to half the value of existing.</w:t>
+      </w:r>
+    </w:p>
+    <w:p>
+      <w:pPr>
+        <w:pStyle w:val="ListParagraph"/>
+        <w:numPr>
+          <w:ilvl w:val="0"/>
+          <w:numId w:val="22"/>
+        </w:numPr>
+        <w:shd w:val="clear" w:color="auto" w:fill="FFFFFF"/>
+        <w:spacing w:after="0" w:line="240" w:lineRule="auto"/>
+        <w:rPr>
+          <w:rFonts w:ascii="Calibri" w:eastAsia="Times New Roman" w:hAnsi="Calibri" w:cs="Calibri"/>
+          <w:color w:val="201F1E"/>
+          <w:lang w:eastAsia="en-SG"/>
+        </w:rPr>
+      </w:pPr>
+      <w:r>
+        <w:rPr>
+          <w:rFonts w:ascii="Calibri" w:eastAsia="Times New Roman" w:hAnsi="Calibri" w:cs="Calibri"/>
+          <w:color w:val="201F1E"/>
+          <w:lang w:eastAsia="en-SG"/>
+        </w:rPr>
+        <w:t>Traffic Alerts</w:t>
+      </w:r>
+    </w:p>
+    <w:p>
+      <w:pPr>
+        <w:pStyle w:val="ListParagraph"/>
+        <w:numPr>
+          <w:ilvl w:val="1"/>
+          <w:numId w:val="22"/>
+        </w:numPr>
+        <w:shd w:val="clear" w:color="auto" w:fill="FFFFFF"/>
+        <w:spacing w:after="0" w:line="240" w:lineRule="auto"/>
+        <w:rPr>
+          <w:rFonts w:ascii="Calibri" w:eastAsia="Times New Roman" w:hAnsi="Calibri" w:cs="Calibri"/>
+          <w:color w:val="FF0000"/>
+          <w:lang w:eastAsia="en-SG"/>
+        </w:rPr>
+      </w:pPr>
+      <w:r>
+        <w:rPr>
+          <w:rFonts w:ascii="Calibri" w:eastAsia="Times New Roman" w:hAnsi="Calibri" w:cs="Calibri"/>
+          <w:color w:val="FF0000"/>
+          <w:lang w:eastAsia="en-SG"/>
+        </w:rPr>
+        <w:t xml:space="preserve">Remove </w:t>
+      </w:r>
+      <w:r>
+        <w:rPr>
+          <w:rFonts w:ascii="Calibri" w:eastAsia="Times New Roman" w:hAnsi="Calibri" w:cs="Calibri"/>
+          <w:color w:val="FF0000"/>
+          <w:lang w:eastAsia="en-SG"/>
+        </w:rPr>
+        <w:t>“</w:t>
+      </w:r>
+      <w:r>
+        <w:rPr>
+          <w:rFonts w:ascii="Calibri" w:eastAsia="Times New Roman" w:hAnsi="Calibri" w:cs="Calibri"/>
+          <w:color w:val="FF0000"/>
+          <w:lang w:eastAsia="en-SG"/>
+        </w:rPr>
+        <w:t>Zone</w:t>
+      </w:r>
+      <w:r>
+        <w:rPr>
+          <w:rFonts w:ascii="Calibri" w:eastAsia="Times New Roman" w:hAnsi="Calibri" w:cs="Calibri"/>
+          <w:color w:val="FF0000"/>
+          <w:lang w:eastAsia="en-SG"/>
+        </w:rPr>
+        <w:t>”</w:t>
+      </w:r>
+      <w:r>
+        <w:rPr>
+          <w:rFonts w:ascii="Calibri" w:eastAsia="Times New Roman" w:hAnsi="Calibri" w:cs="Calibri"/>
+          <w:color w:val="FF0000"/>
+          <w:lang w:eastAsia="en-SG"/>
+        </w:rPr>
+        <w:t xml:space="preserve"> column</w:t>
+      </w:r>
+    </w:p>
+    <w:p>
+      <w:pPr>
+        <w:pStyle w:val="ListParagraph"/>
+        <w:numPr>
+          <w:ilvl w:val="1"/>
+          <w:numId w:val="22"/>
+        </w:numPr>
+        <w:shd w:val="clear" w:color="auto" w:fill="FFFFFF"/>
+        <w:spacing w:after="0" w:line="240" w:lineRule="auto"/>
+        <w:rPr>
+          <w:rFonts w:ascii="Calibri" w:eastAsia="Times New Roman" w:hAnsi="Calibri" w:cs="Calibri"/>
+          <w:color w:val="FF0000"/>
+          <w:lang w:eastAsia="en-SG"/>
+        </w:rPr>
+      </w:pPr>
+      <w:r>
+        <w:rPr>
+          <w:rFonts w:ascii="Calibri" w:eastAsia="Times New Roman" w:hAnsi="Calibri" w:cs="Calibri"/>
+          <w:color w:val="FF0000"/>
+          <w:lang w:eastAsia="en-SG"/>
+        </w:rPr>
+        <w:t>“</w:t>
+      </w:r>
+      <w:r>
+        <w:rPr>
+          <w:rFonts w:ascii="Calibri" w:eastAsia="Times New Roman" w:hAnsi="Calibri" w:cs="Calibri"/>
+          <w:color w:val="FF0000"/>
+          <w:lang w:eastAsia="en-SG"/>
+        </w:rPr>
+        <w:t>Source</w:t>
+      </w:r>
+      <w:r>
+        <w:rPr>
+          <w:rFonts w:ascii="Calibri" w:eastAsia="Times New Roman" w:hAnsi="Calibri" w:cs="Calibri"/>
+          <w:color w:val="FF0000"/>
+          <w:lang w:eastAsia="en-SG"/>
+        </w:rPr>
+        <w:t>”</w:t>
+      </w:r>
+      <w:r>
+        <w:rPr>
+          <w:rFonts w:ascii="Calibri" w:eastAsia="Times New Roman" w:hAnsi="Calibri" w:cs="Calibri"/>
+          <w:color w:val="FF0000"/>
+          <w:lang w:eastAsia="en-SG"/>
+        </w:rPr>
+        <w:t xml:space="preserve"> data only has VA</w:t>
+      </w:r>
+      <w:r>
+        <w:rPr>
+          <w:rFonts w:ascii="Calibri" w:eastAsia="Times New Roman" w:hAnsi="Calibri" w:cs="Calibri"/>
+          <w:color w:val="FF0000"/>
+          <w:lang w:eastAsia="en-SG"/>
+        </w:rPr>
+        <w:t>,</w:t>
+      </w:r>
+      <w:r>
+        <w:rPr>
+          <w:rFonts w:ascii="Calibri" w:eastAsia="Times New Roman" w:hAnsi="Calibri" w:cs="Calibri"/>
+          <w:color w:val="FF0000"/>
+          <w:lang w:eastAsia="en-SG"/>
+        </w:rPr>
+        <w:t xml:space="preserve"> DET</w:t>
+      </w:r>
+    </w:p>
+    <w:p>
+      <w:pPr>
+        <w:pStyle w:val="ListParagraph"/>
+        <w:numPr>
+          <w:ilvl w:val="1"/>
+          <w:numId w:val="22"/>
+        </w:numPr>
+        <w:shd w:val="clear" w:color="auto" w:fill="FFFFFF"/>
+        <w:spacing w:after="0" w:line="240" w:lineRule="auto"/>
+        <w:rPr>
+          <w:rFonts w:ascii="Calibri" w:eastAsia="Times New Roman" w:hAnsi="Calibri" w:cs="Calibri"/>
+          <w:color w:val="FF0000"/>
+          <w:lang w:eastAsia="en-SG"/>
+        </w:rPr>
+      </w:pPr>
+      <w:r>
+        <w:rPr>
+          <w:rFonts w:ascii="Calibri" w:eastAsia="Times New Roman" w:hAnsi="Calibri" w:cs="Calibri"/>
+          <w:color w:val="FF0000"/>
+          <w:lang w:eastAsia="en-SG"/>
+        </w:rPr>
+        <w:t xml:space="preserve">If “Source” is VA then alert id start with </w:t>
+      </w:r>
+      <w:proofErr w:type="spellStart"/>
+      <w:r>
+        <w:rPr>
+          <w:rFonts w:ascii="Calibri" w:eastAsia="Times New Roman" w:hAnsi="Calibri" w:cs="Calibri"/>
+          <w:color w:val="FF0000"/>
+          <w:lang w:eastAsia="en-SG"/>
+        </w:rPr>
+        <w:t>CCTV_number</w:t>
+      </w:r>
+      <w:proofErr w:type="spellEnd"/>
+    </w:p>
+    <w:p>
+      <w:pPr>
+        <w:pStyle w:val="ListParagraph"/>
+        <w:numPr>
+          <w:ilvl w:val="1"/>
+          <w:numId w:val="22"/>
+        </w:numPr>
+        <w:shd w:val="clear" w:color="auto" w:fill="FFFFFF"/>
+        <w:spacing w:after="0" w:line="240" w:lineRule="auto"/>
+        <w:rPr>
+          <w:rFonts w:ascii="Calibri" w:eastAsia="Times New Roman" w:hAnsi="Calibri" w:cs="Calibri"/>
+          <w:color w:val="FF0000"/>
+          <w:lang w:eastAsia="en-SG"/>
+        </w:rPr>
+      </w:pPr>
+      <w:r>
+        <w:rPr>
+          <w:rFonts w:ascii="Calibri" w:eastAsia="Times New Roman" w:hAnsi="Calibri" w:cs="Calibri"/>
+          <w:color w:val="FF0000"/>
+          <w:lang w:eastAsia="en-SG"/>
+        </w:rPr>
+        <w:t>The selected record changed Road name : CTE, Time: login time, status: unverified</w:t>
+      </w:r>
+    </w:p>
+    <w:p>
+      <w:pPr>
+        <w:pStyle w:val="ListParagraph"/>
+        <w:numPr>
+          <w:ilvl w:val="1"/>
+          <w:numId w:val="22"/>
+        </w:numPr>
+        <w:shd w:val="clear" w:color="auto" w:fill="FFFFFF"/>
+        <w:spacing w:after="0" w:line="240" w:lineRule="auto"/>
+        <w:rPr>
+          <w:rFonts w:ascii="Calibri" w:eastAsia="Times New Roman" w:hAnsi="Calibri" w:cs="Calibri"/>
+          <w:color w:val="FF0000"/>
+          <w:lang w:eastAsia="en-SG"/>
+        </w:rPr>
+      </w:pPr>
+      <w:r>
+        <w:rPr>
+          <w:rFonts w:ascii="Calibri" w:eastAsia="Times New Roman" w:hAnsi="Calibri" w:cs="Calibri"/>
+          <w:color w:val="FF0000"/>
+          <w:lang w:eastAsia="en-SG"/>
+        </w:rPr>
+        <w:t>All the “status” column data has to be changed to “true”</w:t>
+      </w:r>
+    </w:p>
+    <w:p>
+      <w:pPr>
+        <w:pStyle w:val="ListParagraph"/>
+        <w:numPr>
+          <w:ilvl w:val="1"/>
+          <w:numId w:val="22"/>
+        </w:numPr>
+        <w:shd w:val="clear" w:color="auto" w:fill="FFFFFF"/>
+        <w:spacing w:after="0" w:line="240" w:lineRule="auto"/>
+        <w:rPr>
+          <w:rFonts w:ascii="Calibri" w:eastAsia="Times New Roman" w:hAnsi="Calibri" w:cs="Calibri"/>
+          <w:color w:val="FF0000"/>
+          <w:lang w:eastAsia="en-SG"/>
+        </w:rPr>
+      </w:pPr>
+      <w:r>
+        <w:rPr>
+          <w:rFonts w:ascii="Calibri" w:eastAsia="Times New Roman" w:hAnsi="Calibri" w:cs="Calibri"/>
+          <w:color w:val="FF0000"/>
+          <w:lang w:eastAsia="en-SG"/>
+        </w:rPr>
+        <w:t>“Description” if the Alert id DET: Stopped Vehicle , UCD : Congestion</w:t>
+      </w:r>
+    </w:p>
+    <w:p>
+      <w:pPr>
+        <w:pStyle w:val="ListParagraph"/>
+        <w:numPr>
+          <w:ilvl w:val="1"/>
+          <w:numId w:val="22"/>
+        </w:numPr>
+        <w:shd w:val="clear" w:color="auto" w:fill="FFFFFF"/>
+        <w:spacing w:after="0" w:line="240" w:lineRule="auto"/>
+        <w:rPr>
+          <w:rFonts w:ascii="Calibri" w:eastAsia="Times New Roman" w:hAnsi="Calibri" w:cs="Calibri"/>
+          <w:color w:val="FF0000"/>
+          <w:lang w:eastAsia="en-SG"/>
+        </w:rPr>
+      </w:pPr>
+      <w:r>
+        <w:rPr>
+          <w:rFonts w:ascii="Calibri" w:eastAsia="Times New Roman" w:hAnsi="Calibri" w:cs="Calibri"/>
+          <w:color w:val="FF0000"/>
+          <w:lang w:eastAsia="en-SG"/>
+        </w:rPr>
+        <w:t xml:space="preserve">“Alert ID” start with DET then source is DET </w:t>
+      </w:r>
+    </w:p>
+    <w:p>
+      <w:pPr>
+        <w:pStyle w:val="ListParagraph"/>
+        <w:numPr>
+          <w:ilvl w:val="1"/>
+          <w:numId w:val="22"/>
+        </w:numPr>
+        <w:shd w:val="clear" w:color="auto" w:fill="FFFFFF"/>
+        <w:spacing w:after="0" w:line="240" w:lineRule="auto"/>
+        <w:rPr>
+          <w:rFonts w:ascii="Calibri" w:eastAsia="Times New Roman" w:hAnsi="Calibri" w:cs="Calibri"/>
+          <w:color w:val="FF0000"/>
+          <w:lang w:eastAsia="en-SG"/>
+        </w:rPr>
+      </w:pPr>
+      <w:r>
+        <w:rPr>
+          <w:rFonts w:ascii="Calibri" w:eastAsia="Times New Roman" w:hAnsi="Calibri" w:cs="Calibri"/>
+          <w:color w:val="FF0000"/>
+          <w:lang w:eastAsia="en-SG"/>
+        </w:rPr>
+        <w:t>“Alert ID” start with CCTV _ then source is VA</w:t>
+      </w:r>
+    </w:p>
+    <w:p>
+      <w:pPr>
+        <w:pStyle w:val="ListParagraph"/>
+        <w:numPr>
+          <w:ilvl w:val="1"/>
+          <w:numId w:val="22"/>
+        </w:numPr>
+        <w:shd w:val="clear" w:color="auto" w:fill="FFFFFF"/>
+        <w:spacing w:after="0" w:line="240" w:lineRule="auto"/>
+        <w:rPr>
+          <w:rFonts w:ascii="Calibri" w:eastAsia="Times New Roman" w:hAnsi="Calibri" w:cs="Calibri"/>
+          <w:color w:val="FF0000"/>
+          <w:lang w:eastAsia="en-SG"/>
+        </w:rPr>
+      </w:pPr>
+      <w:r>
+        <w:rPr>
+          <w:rFonts w:ascii="Calibri" w:eastAsia="Times New Roman" w:hAnsi="Calibri" w:cs="Calibri"/>
+          <w:color w:val="FF0000"/>
+          <w:lang w:eastAsia="en-SG"/>
+        </w:rPr>
+        <w:t>The Selected incident must be the first record</w:t>
+      </w:r>
+    </w:p>
+    <w:p>
+      <w:pPr>
+        <w:shd w:val="clear" w:color="auto" w:fill="FFFFFF"/>
+        <w:spacing w:after="0" w:line="240" w:lineRule="auto"/>
+        <w:rPr>
+          <w:rFonts w:ascii="Calibri" w:eastAsia="Times New Roman" w:hAnsi="Calibri" w:cs="Calibri"/>
+          <w:color w:val="201F1E"/>
+          <w:lang w:eastAsia="en-SG"/>
+        </w:rPr>
+      </w:pPr>
+      <w:r>
+        <w:rPr>
+          <w:rFonts w:ascii="Calibri" w:eastAsia="Times New Roman" w:hAnsi="Calibri" w:cs="Calibri"/>
+          <w:color w:val="201F1E"/>
+          <w:lang w:eastAsia="en-SG"/>
+        </w:rPr>
+        <w:t xml:space="preserve">GIS </w:t>
+      </w:r>
+      <w:proofErr w:type="spellStart"/>
+      <w:r>
+        <w:rPr>
+          <w:rFonts w:ascii="Calibri" w:eastAsia="Times New Roman" w:hAnsi="Calibri" w:cs="Calibri"/>
+          <w:color w:val="201F1E"/>
+          <w:lang w:eastAsia="en-SG"/>
+        </w:rPr>
+        <w:t>widnow</w:t>
+      </w:r>
+      <w:proofErr w:type="spellEnd"/>
+      <w:r>
+        <w:rPr>
+          <w:rFonts w:ascii="Calibri" w:eastAsia="Times New Roman" w:hAnsi="Calibri" w:cs="Calibri"/>
+          <w:color w:val="201F1E"/>
+          <w:lang w:eastAsia="en-SG"/>
+        </w:rPr>
+        <w:t xml:space="preserve"> display </w:t>
+      </w:r>
+      <w:r>
+        <w:rPr>
+          <w:rFonts w:ascii="Calibri" w:eastAsia="Times New Roman" w:hAnsi="Calibri" w:cs="Calibri"/>
+          <w:color w:val="201F1E"/>
+          <w:lang w:eastAsia="en-SG"/>
+        </w:rPr>
+        <w:t>page</w:t>
+      </w:r>
+    </w:p>
+    <w:p>
+      <w:pPr>
+        <w:pStyle w:val="ListParagraph"/>
+        <w:numPr>
+          <w:ilvl w:val="0"/>
+          <w:numId w:val="23"/>
+        </w:numPr>
+        <w:shd w:val="clear" w:color="auto" w:fill="FFFFFF"/>
+        <w:spacing w:after="0" w:line="240" w:lineRule="auto"/>
+        <w:rPr>
+          <w:rFonts w:ascii="Calibri" w:eastAsia="Times New Roman" w:hAnsi="Calibri" w:cs="Calibri"/>
+          <w:color w:val="FF0000"/>
+          <w:lang w:eastAsia="en-SG"/>
+        </w:rPr>
+      </w:pPr>
+      <w:r>
+        <w:rPr>
+          <w:rFonts w:ascii="Calibri" w:eastAsia="Times New Roman" w:hAnsi="Calibri" w:cs="Calibri"/>
+          <w:color w:val="FF0000"/>
+          <w:lang w:eastAsia="en-SG"/>
+        </w:rPr>
+        <w:t>GIS  map reflect all 5 incident put ICON in appropriate place</w:t>
+      </w:r>
+    </w:p>
+    <w:p>
+      <w:pPr>
+        <w:pStyle w:val="ListParagraph"/>
+        <w:numPr>
+          <w:ilvl w:val="0"/>
+          <w:numId w:val="23"/>
+        </w:numPr>
+        <w:shd w:val="clear" w:color="auto" w:fill="FFFFFF"/>
+        <w:spacing w:after="0" w:line="240" w:lineRule="auto"/>
+        <w:rPr>
+          <w:rFonts w:ascii="Calibri" w:eastAsia="Times New Roman" w:hAnsi="Calibri" w:cs="Calibri"/>
+          <w:color w:val="FF0000"/>
+          <w:lang w:eastAsia="en-SG"/>
+        </w:rPr>
+      </w:pPr>
+      <w:r>
+        <w:rPr>
+          <w:rFonts w:ascii="Calibri" w:eastAsia="Times New Roman" w:hAnsi="Calibri" w:cs="Calibri"/>
+          <w:color w:val="FF0000"/>
+          <w:lang w:eastAsia="en-SG"/>
+        </w:rPr>
+        <w:t>Layer Label has to change “</w:t>
+      </w:r>
+      <w:proofErr w:type="spellStart"/>
+      <w:r>
+        <w:rPr>
+          <w:rFonts w:ascii="Calibri" w:eastAsia="Times New Roman" w:hAnsi="Calibri" w:cs="Calibri"/>
+          <w:color w:val="FF0000"/>
+          <w:lang w:eastAsia="en-SG"/>
+        </w:rPr>
+        <w:t>TSpeed</w:t>
+      </w:r>
+      <w:proofErr w:type="spellEnd"/>
+      <w:r>
+        <w:rPr>
+          <w:rFonts w:ascii="Calibri" w:eastAsia="Times New Roman" w:hAnsi="Calibri" w:cs="Calibri"/>
+          <w:color w:val="FF0000"/>
+          <w:lang w:eastAsia="en-SG"/>
+        </w:rPr>
+        <w:t>” to Link Speed</w:t>
+      </w:r>
+    </w:p>
+    <w:p>
+      <w:pPr>
+        <w:pStyle w:val="ListParagraph"/>
+        <w:numPr>
+          <w:ilvl w:val="0"/>
+          <w:numId w:val="23"/>
+        </w:numPr>
+        <w:shd w:val="clear" w:color="auto" w:fill="FFFFFF"/>
+        <w:spacing w:after="0" w:line="240" w:lineRule="auto"/>
+        <w:rPr>
+          <w:rFonts w:ascii="Calibri" w:eastAsia="Times New Roman" w:hAnsi="Calibri" w:cs="Calibri"/>
+          <w:color w:val="FF0000"/>
+          <w:lang w:eastAsia="en-SG"/>
+        </w:rPr>
+      </w:pPr>
+      <w:r>
+        <w:rPr>
+          <w:rFonts w:ascii="Calibri" w:eastAsia="Times New Roman" w:hAnsi="Calibri" w:cs="Calibri"/>
+          <w:color w:val="FF0000"/>
+          <w:lang w:eastAsia="en-SG"/>
+        </w:rPr>
+        <w:t>Layer Label has to change “</w:t>
+      </w:r>
+      <w:proofErr w:type="spellStart"/>
+      <w:r>
+        <w:rPr>
+          <w:rFonts w:ascii="Calibri" w:eastAsia="Times New Roman" w:hAnsi="Calibri" w:cs="Calibri"/>
+          <w:color w:val="FF0000"/>
+          <w:lang w:eastAsia="en-SG"/>
+        </w:rPr>
+        <w:t>DCam</w:t>
+      </w:r>
+      <w:proofErr w:type="spellEnd"/>
+      <w:r>
+        <w:rPr>
+          <w:rFonts w:ascii="Calibri" w:eastAsia="Times New Roman" w:hAnsi="Calibri" w:cs="Calibri"/>
+          <w:color w:val="FF0000"/>
+          <w:lang w:eastAsia="en-SG"/>
+        </w:rPr>
+        <w:t xml:space="preserve">” to </w:t>
+      </w:r>
+      <w:proofErr w:type="spellStart"/>
+      <w:r>
+        <w:rPr>
+          <w:rFonts w:ascii="Calibri" w:eastAsia="Times New Roman" w:hAnsi="Calibri" w:cs="Calibri"/>
+          <w:color w:val="FF0000"/>
+          <w:lang w:eastAsia="en-SG"/>
+        </w:rPr>
+        <w:t>DETCam</w:t>
+      </w:r>
+      <w:proofErr w:type="spellEnd"/>
+    </w:p>
+    <w:p>
+      <w:pPr>
+        <w:pStyle w:val="ListParagraph"/>
+        <w:numPr>
+          <w:ilvl w:val="0"/>
+          <w:numId w:val="23"/>
+        </w:numPr>
+        <w:shd w:val="clear" w:color="auto" w:fill="FFFFFF"/>
+        <w:spacing w:after="0" w:line="240" w:lineRule="auto"/>
+        <w:rPr>
+          <w:rFonts w:ascii="Calibri" w:eastAsia="Times New Roman" w:hAnsi="Calibri" w:cs="Calibri"/>
+          <w:color w:val="201F1E"/>
+          <w:lang w:eastAsia="en-SG"/>
+        </w:rPr>
+      </w:pPr>
+      <w:r>
+        <w:rPr>
+          <w:rFonts w:ascii="Calibri" w:eastAsia="Times New Roman" w:hAnsi="Calibri" w:cs="Calibri"/>
+          <w:color w:val="FF0000"/>
+          <w:lang w:eastAsia="en-SG"/>
+        </w:rPr>
+        <w:lastRenderedPageBreak/>
+        <w:t>Eve</w:t>
+      </w:r>
+      <w:r>
+        <w:rPr>
+          <w:rFonts w:ascii="Calibri" w:eastAsia="Times New Roman" w:hAnsi="Calibri" w:cs="Calibri"/>
+          <w:color w:val="FF0000"/>
+          <w:lang w:eastAsia="en-SG"/>
+        </w:rPr>
+        <w:t>n</w:t>
+      </w:r>
+      <w:r>
+        <w:rPr>
+          <w:rFonts w:ascii="Calibri" w:eastAsia="Times New Roman" w:hAnsi="Calibri" w:cs="Calibri"/>
+          <w:color w:val="FF0000"/>
+          <w:lang w:eastAsia="en-SG"/>
+        </w:rPr>
+        <w:t xml:space="preserve">t few minutes change speed </w:t>
+      </w:r>
+      <w:r>
+        <w:rPr>
+          <w:rFonts w:ascii="Calibri" w:eastAsia="Times New Roman" w:hAnsi="Calibri" w:cs="Calibri"/>
+          <w:color w:val="FF0000"/>
+          <w:lang w:eastAsia="en-SG"/>
+        </w:rPr>
+        <w:t xml:space="preserve">data layer </w:t>
+      </w:r>
+    </w:p>
+    <w:p>
+      <w:pPr>
+        <w:shd w:val="clear" w:color="auto" w:fill="FFFFFF"/>
+        <w:spacing w:after="0" w:line="240" w:lineRule="auto"/>
+        <w:rPr>
+          <w:rFonts w:ascii="Calibri" w:eastAsia="Times New Roman" w:hAnsi="Calibri" w:cs="Calibri"/>
+          <w:color w:val="201F1E"/>
+          <w:lang w:eastAsia="en-SG"/>
+        </w:rPr>
+      </w:pPr>
+      <w:r>
+        <w:rPr>
+          <w:rFonts w:ascii="Calibri" w:eastAsia="Times New Roman" w:hAnsi="Calibri" w:cs="Calibri"/>
+          <w:color w:val="201F1E"/>
+          <w:lang w:eastAsia="en-SG"/>
+        </w:rPr>
+        <w:t>Accident IR Page</w:t>
+      </w:r>
+    </w:p>
+    <w:p>
+      <w:pPr>
+        <w:pStyle w:val="ListParagraph"/>
+        <w:numPr>
+          <w:ilvl w:val="0"/>
+          <w:numId w:val="25"/>
+        </w:numPr>
+        <w:shd w:val="clear" w:color="auto" w:fill="FFFFFF"/>
+        <w:spacing w:after="0" w:line="240" w:lineRule="auto"/>
+        <w:rPr>
+          <w:rFonts w:ascii="Calibri" w:eastAsia="Times New Roman" w:hAnsi="Calibri" w:cs="Calibri"/>
+          <w:color w:val="FF0000"/>
+          <w:lang w:eastAsia="en-SG"/>
+        </w:rPr>
+      </w:pPr>
+      <w:r>
+        <w:rPr>
+          <w:rFonts w:ascii="Calibri" w:eastAsia="Times New Roman" w:hAnsi="Calibri" w:cs="Calibri"/>
+          <w:color w:val="FF0000"/>
+          <w:lang w:eastAsia="en-SG"/>
+        </w:rPr>
+        <w:t>Cross Lane 3 and four 4 – make it red</w:t>
+      </w:r>
+    </w:p>
+    <w:p>
+      <w:pPr>
+        <w:pStyle w:val="ListParagraph"/>
+        <w:numPr>
+          <w:ilvl w:val="0"/>
+          <w:numId w:val="25"/>
+        </w:numPr>
+        <w:shd w:val="clear" w:color="auto" w:fill="FFFFFF"/>
+        <w:spacing w:after="0" w:line="240" w:lineRule="auto"/>
+        <w:rPr>
+          <w:rFonts w:ascii="Calibri" w:eastAsia="Times New Roman" w:hAnsi="Calibri" w:cs="Calibri"/>
+          <w:color w:val="FF0000"/>
+          <w:lang w:eastAsia="en-SG"/>
+        </w:rPr>
+      </w:pPr>
+      <w:r>
+        <w:rPr>
+          <w:rFonts w:ascii="Calibri" w:eastAsia="Times New Roman" w:hAnsi="Calibri" w:cs="Calibri"/>
+          <w:color w:val="FF0000"/>
+          <w:lang w:eastAsia="en-SG"/>
+        </w:rPr>
+        <w:t xml:space="preserve">Put only “Alert” and “Guide” </w:t>
+      </w:r>
+      <w:proofErr w:type="spellStart"/>
+      <w:r>
+        <w:rPr>
+          <w:rFonts w:ascii="Calibri" w:eastAsia="Times New Roman" w:hAnsi="Calibri" w:cs="Calibri"/>
+          <w:color w:val="FF0000"/>
+          <w:lang w:eastAsia="en-SG"/>
+        </w:rPr>
+        <w:t>Msg</w:t>
+      </w:r>
+      <w:proofErr w:type="spellEnd"/>
+      <w:r>
+        <w:rPr>
+          <w:rFonts w:ascii="Calibri" w:eastAsia="Times New Roman" w:hAnsi="Calibri" w:cs="Calibri"/>
+          <w:color w:val="FF0000"/>
+          <w:lang w:eastAsia="en-SG"/>
+        </w:rPr>
+        <w:t xml:space="preserve"> and remove “Jam” </w:t>
+      </w:r>
+      <w:proofErr w:type="spellStart"/>
+      <w:r>
+        <w:rPr>
+          <w:rFonts w:ascii="Calibri" w:eastAsia="Times New Roman" w:hAnsi="Calibri" w:cs="Calibri"/>
+          <w:color w:val="FF0000"/>
+          <w:lang w:eastAsia="en-SG"/>
+        </w:rPr>
+        <w:t>msg</w:t>
+      </w:r>
+      <w:proofErr w:type="spellEnd"/>
+      <w:r>
+        <w:rPr>
+          <w:rFonts w:ascii="Calibri" w:eastAsia="Times New Roman" w:hAnsi="Calibri" w:cs="Calibri"/>
+          <w:color w:val="FF0000"/>
+          <w:lang w:eastAsia="en-SG"/>
+        </w:rPr>
+        <w:t>\</w:t>
+      </w:r>
+    </w:p>
+    <w:p>
+      <w:pPr>
+        <w:pStyle w:val="ListParagraph"/>
+        <w:numPr>
+          <w:ilvl w:val="0"/>
+          <w:numId w:val="25"/>
+        </w:numPr>
+        <w:shd w:val="clear" w:color="auto" w:fill="FFFFFF"/>
+        <w:spacing w:after="0" w:line="240" w:lineRule="auto"/>
+        <w:rPr>
+          <w:rFonts w:ascii="Calibri" w:eastAsia="Times New Roman" w:hAnsi="Calibri" w:cs="Calibri"/>
+          <w:color w:val="FF0000"/>
+          <w:lang w:eastAsia="en-SG"/>
+        </w:rPr>
+      </w:pPr>
+      <w:r>
+        <w:rPr>
+          <w:rFonts w:ascii="Calibri" w:eastAsia="Times New Roman" w:hAnsi="Calibri" w:cs="Calibri"/>
+          <w:color w:val="FF0000"/>
+          <w:lang w:eastAsia="en-SG"/>
+        </w:rPr>
+        <w:t>“Direction” towa</w:t>
+      </w:r>
+      <w:r>
+        <w:rPr>
+          <w:rFonts w:ascii="Calibri" w:eastAsia="Times New Roman" w:hAnsi="Calibri" w:cs="Calibri"/>
+          <w:color w:val="FF0000"/>
+          <w:lang w:eastAsia="en-SG"/>
+        </w:rPr>
+        <w:t>rd TPE</w:t>
+      </w:r>
+      <w:r>
+        <w:rPr>
+          <w:rFonts w:ascii="Calibri" w:eastAsia="Times New Roman" w:hAnsi="Calibri" w:cs="Calibri"/>
+          <w:color w:val="FF0000"/>
+          <w:lang w:eastAsia="en-SG"/>
+        </w:rPr>
+        <w:t xml:space="preserve"> </w:t>
+      </w:r>
+    </w:p>
+    <w:p>
+      <w:pPr>
+        <w:pStyle w:val="ListParagraph"/>
+        <w:numPr>
+          <w:ilvl w:val="0"/>
+          <w:numId w:val="25"/>
+        </w:numPr>
+        <w:shd w:val="clear" w:color="auto" w:fill="FFFFFF"/>
+        <w:spacing w:after="0" w:line="240" w:lineRule="auto"/>
+        <w:rPr>
+          <w:rFonts w:ascii="Calibri" w:eastAsia="Times New Roman" w:hAnsi="Calibri" w:cs="Calibri"/>
+          <w:color w:val="201F1E"/>
+          <w:lang w:eastAsia="en-SG"/>
+        </w:rPr>
+      </w:pPr>
+      <w:r>
+        <w:rPr>
+          <w:rFonts w:ascii="Calibri" w:eastAsia="Times New Roman" w:hAnsi="Calibri" w:cs="Calibri"/>
+          <w:color w:val="FF0000"/>
+          <w:lang w:eastAsia="en-SG"/>
+        </w:rPr>
+        <w:t>“Type of Danger ” – add blank space</w:t>
+      </w:r>
+    </w:p>
+    <w:p>
+      <w:pPr>
+        <w:pStyle w:val="ListParagraph"/>
+        <w:numPr>
+          <w:ilvl w:val="0"/>
+          <w:numId w:val="25"/>
+        </w:numPr>
+        <w:shd w:val="clear" w:color="auto" w:fill="FFFFFF"/>
+        <w:spacing w:after="0" w:line="240" w:lineRule="auto"/>
+        <w:rPr>
+          <w:rFonts w:ascii="Calibri" w:eastAsia="Times New Roman" w:hAnsi="Calibri" w:cs="Calibri"/>
+          <w:color w:val="FF0000"/>
+          <w:lang w:eastAsia="en-SG"/>
+        </w:rPr>
+      </w:pPr>
+      <w:r>
+        <w:rPr>
+          <w:rFonts w:ascii="Calibri" w:eastAsia="Times New Roman" w:hAnsi="Calibri" w:cs="Calibri"/>
+          <w:color w:val="FF0000"/>
+          <w:lang w:eastAsia="en-SG"/>
+        </w:rPr>
+        <w:t xml:space="preserve">“Start point” and “end point” – same data </w:t>
+      </w:r>
+    </w:p>
+    <w:p>
+      <w:pPr>
+        <w:pStyle w:val="ListParagraph"/>
+        <w:numPr>
+          <w:ilvl w:val="0"/>
+          <w:numId w:val="25"/>
+        </w:numPr>
+        <w:shd w:val="clear" w:color="auto" w:fill="FFFFFF"/>
+        <w:spacing w:after="0" w:line="240" w:lineRule="auto"/>
+        <w:rPr>
+          <w:rFonts w:ascii="Calibri" w:eastAsia="Times New Roman" w:hAnsi="Calibri" w:cs="Calibri"/>
+          <w:color w:val="FF0000"/>
+          <w:lang w:eastAsia="en-SG"/>
+        </w:rPr>
+      </w:pPr>
+      <w:r>
+        <w:rPr>
+          <w:rFonts w:ascii="Calibri" w:eastAsia="Times New Roman" w:hAnsi="Calibri" w:cs="Calibri"/>
+          <w:color w:val="FF0000"/>
+          <w:lang w:eastAsia="en-SG"/>
+        </w:rPr>
+        <w:t>“Congestion End Point” – same data (using “start Point” value)</w:t>
+      </w:r>
+    </w:p>
+    <w:p>
+      <w:pPr>
+        <w:pStyle w:val="ListParagraph"/>
+        <w:numPr>
+          <w:ilvl w:val="0"/>
+          <w:numId w:val="25"/>
+        </w:numPr>
+        <w:shd w:val="clear" w:color="auto" w:fill="FFFFFF"/>
+        <w:spacing w:after="0" w:line="240" w:lineRule="auto"/>
+        <w:rPr>
+          <w:rFonts w:ascii="Calibri" w:eastAsia="Times New Roman" w:hAnsi="Calibri" w:cs="Calibri"/>
+          <w:color w:val="FF0000"/>
+          <w:lang w:eastAsia="en-SG"/>
+        </w:rPr>
+      </w:pPr>
+      <w:r>
+        <w:rPr>
+          <w:rFonts w:ascii="Calibri" w:eastAsia="Times New Roman" w:hAnsi="Calibri" w:cs="Calibri"/>
+          <w:color w:val="FF0000"/>
+          <w:lang w:eastAsia="en-SG"/>
+        </w:rPr>
+        <w:t>Change accident Icon to CTE Lane</w:t>
+      </w:r>
+    </w:p>
+    <w:p>
+      <w:pPr>
+        <w:pStyle w:val="ListParagraph"/>
+        <w:numPr>
+          <w:ilvl w:val="0"/>
+          <w:numId w:val="25"/>
+        </w:numPr>
+        <w:shd w:val="clear" w:color="auto" w:fill="FFFFFF"/>
+        <w:spacing w:after="0" w:line="240" w:lineRule="auto"/>
+        <w:rPr>
+          <w:rFonts w:ascii="Calibri" w:eastAsia="Times New Roman" w:hAnsi="Calibri" w:cs="Calibri"/>
+          <w:color w:val="201F1E"/>
+          <w:lang w:eastAsia="en-SG"/>
+        </w:rPr>
+      </w:pPr>
+      <w:r>
+        <w:rPr>
+          <w:rFonts w:ascii="Calibri" w:eastAsia="Times New Roman" w:hAnsi="Calibri" w:cs="Calibri"/>
+          <w:color w:val="201F1E"/>
+          <w:lang w:eastAsia="en-SG"/>
+        </w:rPr>
+        <w:t>On the Map</w:t>
+      </w:r>
+    </w:p>
+    <w:p>
+      <w:pPr>
+        <w:pStyle w:val="ListParagraph"/>
+        <w:numPr>
+          <w:ilvl w:val="0"/>
+          <w:numId w:val="27"/>
+        </w:numPr>
+        <w:shd w:val="clear" w:color="auto" w:fill="FFFFFF"/>
+        <w:spacing w:after="0" w:line="240" w:lineRule="auto"/>
+        <w:rPr>
+          <w:rFonts w:ascii="Calibri" w:eastAsia="Times New Roman" w:hAnsi="Calibri" w:cs="Calibri"/>
+          <w:color w:val="201F1E"/>
+          <w:lang w:eastAsia="en-SG"/>
+        </w:rPr>
+      </w:pPr>
+      <w:r>
+        <w:rPr>
+          <w:rFonts w:ascii="Calibri" w:eastAsia="Times New Roman" w:hAnsi="Calibri" w:cs="Calibri"/>
+          <w:color w:val="201F1E"/>
+          <w:lang w:eastAsia="en-SG"/>
+        </w:rPr>
+        <w:t xml:space="preserve">Video and new </w:t>
+      </w:r>
+      <w:r>
+        <w:rPr>
+          <w:rFonts w:ascii="Calibri" w:eastAsia="Times New Roman" w:hAnsi="Calibri" w:cs="Calibri"/>
+          <w:color w:val="201F1E"/>
+          <w:lang w:eastAsia="en-SG"/>
+        </w:rPr>
+        <w:t>Message on</w:t>
+      </w:r>
+      <w:r>
+        <w:rPr>
+          <w:rFonts w:ascii="Calibri" w:eastAsia="Times New Roman" w:hAnsi="Calibri" w:cs="Calibri"/>
+          <w:color w:val="201F1E"/>
+          <w:lang w:eastAsia="en-SG"/>
+        </w:rPr>
+        <w:t xml:space="preserve"> the top and current message on the bottom need to display</w:t>
+      </w:r>
+    </w:p>
+    <w:p>
+      <w:pPr>
+        <w:pStyle w:val="ListParagraph"/>
+        <w:numPr>
+          <w:ilvl w:val="0"/>
+          <w:numId w:val="27"/>
+        </w:numPr>
+        <w:shd w:val="clear" w:color="auto" w:fill="FFFFFF"/>
+        <w:spacing w:after="0" w:line="240" w:lineRule="auto"/>
+        <w:rPr>
+          <w:rFonts w:ascii="Calibri" w:eastAsia="Times New Roman" w:hAnsi="Calibri" w:cs="Calibri"/>
+          <w:color w:val="201F1E"/>
+          <w:lang w:eastAsia="en-SG"/>
+        </w:rPr>
+      </w:pPr>
+    </w:p>
+    <w:p>
+      <w:pPr>
+        <w:shd w:val="clear" w:color="auto" w:fill="FFFFFF"/>
+        <w:spacing w:after="0" w:line="240" w:lineRule="auto"/>
+        <w:rPr>
+          <w:rFonts w:ascii="Calibri" w:eastAsia="Times New Roman" w:hAnsi="Calibri" w:cs="Calibri"/>
+          <w:color w:val="201F1E"/>
+          <w:lang w:eastAsia="en-SG"/>
+        </w:rPr>
+      </w:pPr>
+    </w:p>
+    <w:p>
+      <w:pPr>
+        <w:shd w:val="clear" w:color="auto" w:fill="FFFFFF"/>
+        <w:spacing w:after="0" w:line="240" w:lineRule="auto"/>
+        <w:rPr>
+          <w:rFonts w:ascii="Calibri" w:eastAsia="Times New Roman" w:hAnsi="Calibri" w:cs="Calibri"/>
+          <w:color w:val="201F1E"/>
+          <w:lang w:eastAsia="en-SG"/>
+        </w:rPr>
+      </w:pPr>
+      <w:r>
+        <w:rPr>
+          <w:rFonts w:ascii="Calibri" w:eastAsia="Times New Roman" w:hAnsi="Calibri" w:cs="Calibri"/>
+          <w:color w:val="201F1E"/>
+          <w:lang w:eastAsia="en-SG"/>
+        </w:rPr>
+        <w:t xml:space="preserve">Traffic Alert </w:t>
+      </w:r>
+    </w:p>
+    <w:p>
+      <w:pPr>
+        <w:pStyle w:val="ListParagraph"/>
+        <w:numPr>
+          <w:ilvl w:val="0"/>
+          <w:numId w:val="24"/>
+        </w:numPr>
+        <w:shd w:val="clear" w:color="auto" w:fill="FFFFFF"/>
+        <w:spacing w:after="0" w:line="240" w:lineRule="auto"/>
+        <w:rPr>
+          <w:rFonts w:ascii="Calibri" w:eastAsia="Times New Roman" w:hAnsi="Calibri" w:cs="Calibri"/>
+          <w:color w:val="FF0000"/>
+          <w:lang w:eastAsia="en-SG"/>
+        </w:rPr>
+      </w:pPr>
+      <w:r>
+        <w:rPr>
+          <w:rFonts w:ascii="Calibri" w:eastAsia="Times New Roman" w:hAnsi="Calibri" w:cs="Calibri"/>
+          <w:color w:val="FF0000"/>
+          <w:lang w:eastAsia="en-SG"/>
+        </w:rPr>
+        <w:t xml:space="preserve">Open from </w:t>
+      </w:r>
+      <w:proofErr w:type="spellStart"/>
+      <w:r>
+        <w:rPr>
+          <w:rFonts w:ascii="Calibri" w:eastAsia="Times New Roman" w:hAnsi="Calibri" w:cs="Calibri"/>
+          <w:color w:val="FF0000"/>
+          <w:lang w:eastAsia="en-SG"/>
+        </w:rPr>
+        <w:t>onclick</w:t>
+      </w:r>
+      <w:proofErr w:type="spellEnd"/>
+      <w:r>
+        <w:rPr>
+          <w:rFonts w:ascii="Calibri" w:eastAsia="Times New Roman" w:hAnsi="Calibri" w:cs="Calibri"/>
+          <w:color w:val="FF0000"/>
+          <w:lang w:eastAsia="en-SG"/>
+        </w:rPr>
+        <w:t xml:space="preserve"> event</w:t>
+      </w:r>
+    </w:p>
+    <w:p>
+      <w:pPr>
+        <w:pStyle w:val="ListParagraph"/>
+        <w:numPr>
+          <w:ilvl w:val="0"/>
+          <w:numId w:val="24"/>
+        </w:numPr>
+        <w:shd w:val="clear" w:color="auto" w:fill="FFFFFF"/>
+        <w:spacing w:after="0" w:line="240" w:lineRule="auto"/>
+        <w:rPr>
+          <w:rFonts w:ascii="Calibri" w:eastAsia="Times New Roman" w:hAnsi="Calibri" w:cs="Calibri"/>
+          <w:color w:val="FF0000"/>
+          <w:lang w:eastAsia="en-SG"/>
+        </w:rPr>
+      </w:pPr>
+      <w:r>
+        <w:rPr>
+          <w:rFonts w:ascii="Calibri" w:eastAsia="Times New Roman" w:hAnsi="Calibri" w:cs="Calibri"/>
+          <w:color w:val="FF0000"/>
+          <w:lang w:eastAsia="en-SG"/>
+        </w:rPr>
+        <w:t>Only one record has to show (selected record)</w:t>
+      </w:r>
+    </w:p>
+    <w:p>
+      <w:pPr>
+        <w:pStyle w:val="ListParagraph"/>
+        <w:numPr>
+          <w:ilvl w:val="0"/>
+          <w:numId w:val="24"/>
+        </w:numPr>
+        <w:shd w:val="clear" w:color="auto" w:fill="FFFFFF"/>
+        <w:spacing w:after="0" w:line="240" w:lineRule="auto"/>
+        <w:rPr>
+          <w:rFonts w:ascii="Calibri" w:eastAsia="Times New Roman" w:hAnsi="Calibri" w:cs="Calibri"/>
+          <w:color w:val="FF0000"/>
+          <w:lang w:eastAsia="en-SG"/>
+        </w:rPr>
+      </w:pPr>
+      <w:r>
+        <w:rPr>
+          <w:rFonts w:ascii="Calibri" w:eastAsia="Times New Roman" w:hAnsi="Calibri" w:cs="Calibri"/>
+          <w:color w:val="FF0000"/>
+          <w:lang w:eastAsia="en-SG"/>
+        </w:rPr>
+        <w:t xml:space="preserve">Remove zone column </w:t>
+      </w:r>
+    </w:p>
+    <w:p>
+      <w:pPr>
+        <w:pStyle w:val="ListParagraph"/>
+        <w:numPr>
+          <w:ilvl w:val="0"/>
+          <w:numId w:val="24"/>
+        </w:numPr>
+        <w:shd w:val="clear" w:color="auto" w:fill="FFFFFF"/>
+        <w:spacing w:after="0" w:line="240" w:lineRule="auto"/>
+        <w:rPr>
+          <w:rFonts w:ascii="Calibri" w:eastAsia="Times New Roman" w:hAnsi="Calibri" w:cs="Calibri"/>
+          <w:color w:val="FF0000"/>
+          <w:lang w:eastAsia="en-SG"/>
+        </w:rPr>
+      </w:pPr>
+      <w:r>
+        <w:rPr>
+          <w:rFonts w:ascii="Calibri" w:eastAsia="Times New Roman" w:hAnsi="Calibri" w:cs="Calibri"/>
+          <w:color w:val="FF0000"/>
+          <w:lang w:eastAsia="en-SG"/>
+        </w:rPr>
+        <w:t>Change the source start time, status, alert id, road name</w:t>
+      </w:r>
+    </w:p>
+    <w:p>
+      <w:pPr>
+        <w:pStyle w:val="ListParagraph"/>
+        <w:numPr>
+          <w:ilvl w:val="0"/>
+          <w:numId w:val="24"/>
+        </w:numPr>
+        <w:shd w:val="clear" w:color="auto" w:fill="FFFFFF"/>
+        <w:spacing w:after="0" w:line="240" w:lineRule="auto"/>
+        <w:rPr>
+          <w:rFonts w:ascii="Calibri" w:eastAsia="Times New Roman" w:hAnsi="Calibri" w:cs="Calibri"/>
+          <w:color w:val="FF0000"/>
+          <w:lang w:eastAsia="en-SG"/>
+        </w:rPr>
+      </w:pPr>
+      <w:r>
+        <w:rPr>
+          <w:rFonts w:ascii="Calibri" w:eastAsia="Times New Roman" w:hAnsi="Calibri" w:cs="Calibri"/>
+          <w:color w:val="FF0000"/>
+          <w:lang w:eastAsia="en-SG"/>
+        </w:rPr>
+        <w:t>Move traffic icon to lane 2</w:t>
+      </w:r>
+    </w:p>
+    <w:p>
+      <w:pPr>
+        <w:pStyle w:val="ListParagraph"/>
+        <w:numPr>
+          <w:ilvl w:val="0"/>
+          <w:numId w:val="24"/>
+        </w:numPr>
+        <w:shd w:val="clear" w:color="auto" w:fill="FFFFFF"/>
+        <w:spacing w:after="0" w:line="240" w:lineRule="auto"/>
+        <w:rPr>
+          <w:rFonts w:ascii="Calibri" w:eastAsia="Times New Roman" w:hAnsi="Calibri" w:cs="Calibri"/>
+          <w:color w:val="FF0000"/>
+          <w:lang w:eastAsia="en-SG"/>
+        </w:rPr>
+      </w:pPr>
+      <w:r>
+        <w:rPr>
+          <w:rFonts w:ascii="Calibri" w:eastAsia="Times New Roman" w:hAnsi="Calibri" w:cs="Calibri"/>
+          <w:color w:val="FF0000"/>
+          <w:lang w:eastAsia="en-SG"/>
+        </w:rPr>
+        <w:t xml:space="preserve">Show one accident video and 3 traffic alert video in </w:t>
+      </w:r>
+      <w:proofErr w:type="spellStart"/>
+      <w:r>
+        <w:rPr>
+          <w:rFonts w:ascii="Calibri" w:eastAsia="Times New Roman" w:hAnsi="Calibri" w:cs="Calibri"/>
+          <w:color w:val="FF0000"/>
+          <w:lang w:eastAsia="en-SG"/>
+        </w:rPr>
+        <w:t>near by</w:t>
+      </w:r>
+      <w:proofErr w:type="spellEnd"/>
+      <w:r>
+        <w:rPr>
+          <w:rFonts w:ascii="Calibri" w:eastAsia="Times New Roman" w:hAnsi="Calibri" w:cs="Calibri"/>
+          <w:color w:val="FF0000"/>
+          <w:lang w:eastAsia="en-SG"/>
+        </w:rPr>
+        <w:t xml:space="preserve"> cc TV location</w:t>
+      </w:r>
+    </w:p>
+    <w:p>
+      <w:pPr>
+        <w:shd w:val="clear" w:color="auto" w:fill="FFFFFF"/>
+        <w:spacing w:after="0" w:line="240" w:lineRule="auto"/>
+        <w:rPr>
+          <w:rFonts w:ascii="Calibri" w:eastAsia="Times New Roman" w:hAnsi="Calibri" w:cs="Calibri"/>
+          <w:color w:val="201F1E"/>
+          <w:lang w:eastAsia="en-SG"/>
+        </w:rPr>
+      </w:pPr>
+    </w:p>
+    <w:p>
+      <w:pPr>
+        <w:shd w:val="clear" w:color="auto" w:fill="FFFFFF"/>
+        <w:spacing w:after="0" w:line="240" w:lineRule="auto"/>
+        <w:rPr>
+          <w:rFonts w:ascii="Calibri" w:eastAsia="Times New Roman" w:hAnsi="Calibri" w:cs="Calibri"/>
+          <w:color w:val="201F1E"/>
+          <w:lang w:eastAsia="en-SG"/>
+        </w:rPr>
+      </w:pPr>
+      <w:r>
+        <w:rPr>
+          <w:rFonts w:ascii="Calibri" w:eastAsia="Times New Roman" w:hAnsi="Calibri" w:cs="Calibri"/>
+          <w:color w:val="201F1E"/>
+          <w:lang w:eastAsia="en-SG"/>
+        </w:rPr>
+        <w:t xml:space="preserve">Prediction Create new IR window for Prediction </w:t>
+      </w:r>
+    </w:p>
+    <w:p>
+      <w:pPr>
+        <w:shd w:val="clear" w:color="auto" w:fill="FFFFFF"/>
+        <w:spacing w:after="0" w:line="240" w:lineRule="auto"/>
+        <w:rPr>
+          <w:rFonts w:ascii="Calibri" w:eastAsia="Times New Roman" w:hAnsi="Calibri" w:cs="Calibri"/>
+          <w:color w:val="201F1E"/>
+          <w:lang w:eastAsia="en-SG"/>
+        </w:rPr>
+      </w:pPr>
+      <w:r>
+        <w:rPr>
+          <w:rFonts w:ascii="Calibri" w:eastAsia="Times New Roman" w:hAnsi="Calibri" w:cs="Calibri"/>
+          <w:color w:val="201F1E"/>
+          <w:lang w:eastAsia="en-SG"/>
+        </w:rPr>
+        <w:tab/>
+      </w:r>
+      <w:proofErr w:type="spellStart"/>
+      <w:r>
+        <w:rPr>
+          <w:rFonts w:ascii="Calibri" w:eastAsia="Times New Roman" w:hAnsi="Calibri" w:cs="Calibri"/>
+          <w:color w:val="201F1E"/>
+          <w:lang w:eastAsia="en-SG"/>
+        </w:rPr>
+        <w:t>Leftside</w:t>
+      </w:r>
+      <w:proofErr w:type="spellEnd"/>
+      <w:r>
+        <w:rPr>
+          <w:rFonts w:ascii="Calibri" w:eastAsia="Times New Roman" w:hAnsi="Calibri" w:cs="Calibri"/>
+          <w:color w:val="201F1E"/>
+          <w:lang w:eastAsia="en-SG"/>
+        </w:rPr>
+        <w:t xml:space="preserve"> - Map, </w:t>
+      </w:r>
+    </w:p>
+    <w:p>
+      <w:pPr>
+        <w:shd w:val="clear" w:color="auto" w:fill="FFFFFF"/>
+        <w:spacing w:after="0" w:line="240" w:lineRule="auto"/>
+        <w:ind w:firstLine="720"/>
+        <w:rPr>
+          <w:rFonts w:ascii="Calibri" w:eastAsia="Times New Roman" w:hAnsi="Calibri" w:cs="Calibri"/>
+          <w:color w:val="201F1E"/>
+          <w:lang w:eastAsia="en-SG"/>
+        </w:rPr>
+      </w:pPr>
+      <w:r>
+        <w:rPr>
+          <w:rFonts w:ascii="Calibri" w:eastAsia="Times New Roman" w:hAnsi="Calibri" w:cs="Calibri"/>
+          <w:color w:val="201F1E"/>
+          <w:lang w:eastAsia="en-SG"/>
+        </w:rPr>
+        <w:t>Right side - plan 1, plan 2, plan 3</w:t>
+      </w:r>
+    </w:p>
+    <w:p>
+      <w:pPr>
+        <w:shd w:val="clear" w:color="auto" w:fill="FFFFFF"/>
+        <w:spacing w:after="0" w:line="240" w:lineRule="auto"/>
+        <w:ind w:firstLine="720"/>
+        <w:rPr>
+          <w:rFonts w:ascii="Calibri" w:eastAsia="Times New Roman" w:hAnsi="Calibri" w:cs="Calibri"/>
+          <w:color w:val="201F1E"/>
+          <w:lang w:eastAsia="en-SG"/>
+        </w:rPr>
+      </w:pPr>
+      <w:r>
+        <w:rPr>
+          <w:rFonts w:ascii="Calibri" w:eastAsia="Times New Roman" w:hAnsi="Calibri" w:cs="Calibri"/>
+          <w:color w:val="201F1E"/>
+          <w:lang w:eastAsia="en-SG"/>
+        </w:rPr>
+        <w:t>On prediction view – current message and proposed message, traffic light sign</w:t>
+      </w:r>
+    </w:p>
+    <w:p>
+      <w:pPr>
+        <w:shd w:val="clear" w:color="auto" w:fill="FFFFFF"/>
+        <w:spacing w:after="0" w:line="240" w:lineRule="auto"/>
+        <w:rPr>
+          <w:rFonts w:ascii="Calibri" w:eastAsia="Times New Roman" w:hAnsi="Calibri" w:cs="Calibri"/>
+          <w:color w:val="201F1E"/>
+          <w:lang w:eastAsia="en-SG"/>
+        </w:rPr>
+      </w:pPr>
+    </w:p>
+    <w:p>
+      <w:pPr>
+        <w:shd w:val="clear" w:color="auto" w:fill="FFFFFF"/>
+        <w:spacing w:after="0" w:line="240" w:lineRule="auto"/>
+        <w:rPr>
+          <w:rFonts w:ascii="Calibri" w:eastAsia="Times New Roman" w:hAnsi="Calibri" w:cs="Calibri"/>
+          <w:color w:val="201F1E"/>
+          <w:lang w:eastAsia="en-SG"/>
+        </w:rPr>
+      </w:pPr>
+    </w:p>
+    <w:p>
+      <w:pPr>
+        <w:shd w:val="clear" w:color="auto" w:fill="FFFFFF"/>
+        <w:spacing w:after="0" w:line="240" w:lineRule="auto"/>
+        <w:rPr>
+          <w:rFonts w:ascii="Calibri" w:eastAsia="Times New Roman" w:hAnsi="Calibri" w:cs="Calibri"/>
+          <w:color w:val="201F1E"/>
+          <w:lang w:eastAsia="en-SG"/>
+        </w:rPr>
+      </w:pPr>
+    </w:p>
+    <w:p>
+      <w:pPr>
+        <w:shd w:val="clear" w:color="auto" w:fill="FFFFFF"/>
+        <w:spacing w:after="0" w:line="240" w:lineRule="auto"/>
+        <w:rPr>
+          <w:rFonts w:ascii="Calibri" w:eastAsia="Times New Roman" w:hAnsi="Calibri" w:cs="Calibri"/>
+          <w:color w:val="201F1E"/>
+          <w:lang w:eastAsia="en-SG"/>
+        </w:rPr>
+      </w:pPr>
       <w:r>
         <w:rPr>
           <w:noProof/>
           <w:lang w:eastAsia="en-SG"/>
         </w:rPr>
-        <w:t xml:space="preserve"> </w:t>
-      </w:r>
-      <w:r>
-        <w:rPr>
-          <w:noProof/>
-          <w:lang w:eastAsia="en-SG"/>
-        </w:rPr>
         <w:drawing>
-          <wp:inline distT="0" distB="0" distL="0" distR="0" wp14:anchorId="12821EA2" wp14:editId="24DDF8FB">
-            <wp:extent cx="1493520" cy="1165860"/>
-            <wp:effectExtent l="0" t="0" r="0" b="0"/>
-            <wp:docPr id="14" name="Picture 14"/>
+          <wp:inline distT="0" distB="0" distL="0" distR="0" wp14:anchorId="0F335CF7" wp14:editId="5E8177E9">
+            <wp:extent cx="3583695" cy="2932044"/>
+            <wp:effectExtent l="0" t="0" r="0" b="1905"/>
+            <wp:docPr id="18" name="Picture 18"/>
             <wp:cNvGraphicFramePr>
               <a:graphicFrameLocks xmlns:a="http://schemas.openxmlformats.org/drawingml/2006/main" noChangeAspect="1"/>
             </wp:cNvGraphicFramePr>
@@ -10087,7 +11634,844 @@
                   <pic:spPr>
                     <a:xfrm>
                       <a:off x="0" y="0"/>
-                      <a:ext cx="1493520" cy="1165860"/>
+                      <a:ext cx="3582195" cy="2930816"/>
+                    </a:xfrm>
+                    <a:prstGeom prst="rect">
+                      <a:avLst/>
+                    </a:prstGeom>
+                  </pic:spPr>
+                </pic:pic>
+              </a:graphicData>
+            </a:graphic>
+          </wp:inline>
+        </w:drawing>
+      </w:r>
+    </w:p>
+    <w:p>
+      <w:pPr>
+        <w:shd w:val="clear" w:color="auto" w:fill="FFFFFF"/>
+        <w:spacing w:after="0" w:line="240" w:lineRule="auto"/>
+        <w:rPr>
+          <w:rFonts w:ascii="Calibri" w:eastAsia="Times New Roman" w:hAnsi="Calibri" w:cs="Calibri"/>
+          <w:color w:val="201F1E"/>
+          <w:lang w:eastAsia="en-SG"/>
+        </w:rPr>
+      </w:pPr>
+      <w:bookmarkStart w:id="1" w:name="_GoBack"/>
+      <w:r>
+        <w:rPr>
+          <w:noProof/>
+          <w:lang w:eastAsia="en-SG"/>
+        </w:rPr>
+        <w:lastRenderedPageBreak/>
+        <w:drawing>
+          <wp:inline distT="0" distB="0" distL="0" distR="0" wp14:anchorId="1D246A52" wp14:editId="7266FC55">
+            <wp:extent cx="2252383" cy="1765570"/>
+            <wp:effectExtent l="0" t="0" r="0" b="6350"/>
+            <wp:docPr id="27" name="Picture 27"/>
+            <wp:cNvGraphicFramePr>
+              <a:graphicFrameLocks xmlns:a="http://schemas.openxmlformats.org/drawingml/2006/main" noChangeAspect="1"/>
+            </wp:cNvGraphicFramePr>
+            <a:graphic xmlns:a="http://schemas.openxmlformats.org/drawingml/2006/main">
+              <a:graphicData uri="http://schemas.openxmlformats.org/drawingml/2006/picture">
+                <pic:pic xmlns:pic="http://schemas.openxmlformats.org/drawingml/2006/picture">
+                  <pic:nvPicPr>
+                    <pic:cNvPr id="0" name=""/>
+                    <pic:cNvPicPr/>
+                  </pic:nvPicPr>
+                  <pic:blipFill>
+                    <a:blip r:embed="rId10"/>
+                    <a:stretch>
+                      <a:fillRect/>
+                    </a:stretch>
+                  </pic:blipFill>
+                  <pic:spPr>
+                    <a:xfrm>
+                      <a:off x="0" y="0"/>
+                      <a:ext cx="2255283" cy="1767844"/>
+                    </a:xfrm>
+                    <a:prstGeom prst="rect">
+                      <a:avLst/>
+                    </a:prstGeom>
+                  </pic:spPr>
+                </pic:pic>
+              </a:graphicData>
+            </a:graphic>
+          </wp:inline>
+        </w:drawing>
+      </w:r>
+      <w:bookmarkEnd w:id="1"/>
+    </w:p>
+    <w:p>
+      <w:pPr>
+        <w:shd w:val="clear" w:color="auto" w:fill="FFFFFF"/>
+        <w:spacing w:after="0" w:line="240" w:lineRule="auto"/>
+        <w:rPr>
+          <w:rFonts w:ascii="Calibri" w:eastAsia="Times New Roman" w:hAnsi="Calibri" w:cs="Calibri"/>
+          <w:color w:val="201F1E"/>
+          <w:lang w:eastAsia="en-SG"/>
+        </w:rPr>
+      </w:pPr>
+    </w:p>
+    <w:p>
+      <w:pPr>
+        <w:shd w:val="clear" w:color="auto" w:fill="FFFFFF"/>
+        <w:spacing w:after="0" w:line="240" w:lineRule="auto"/>
+        <w:rPr>
+          <w:rFonts w:ascii="Calibri" w:eastAsia="Times New Roman" w:hAnsi="Calibri" w:cs="Calibri"/>
+          <w:color w:val="201F1E"/>
+          <w:lang w:eastAsia="en-SG"/>
+        </w:rPr>
+      </w:pPr>
+      <w:r>
+        <w:rPr>
+          <w:noProof/>
+          <w:lang w:eastAsia="en-SG"/>
+        </w:rPr>
+        <w:drawing>
+          <wp:inline distT="0" distB="0" distL="0" distR="0" wp14:anchorId="6BC63576" wp14:editId="0217F27B">
+            <wp:extent cx="3605114" cy="2345635"/>
+            <wp:effectExtent l="0" t="0" r="0" b="0"/>
+            <wp:docPr id="19" name="Picture 19"/>
+            <wp:cNvGraphicFramePr>
+              <a:graphicFrameLocks xmlns:a="http://schemas.openxmlformats.org/drawingml/2006/main" noChangeAspect="1"/>
+            </wp:cNvGraphicFramePr>
+            <a:graphic xmlns:a="http://schemas.openxmlformats.org/drawingml/2006/main">
+              <a:graphicData uri="http://schemas.openxmlformats.org/drawingml/2006/picture">
+                <pic:pic xmlns:pic="http://schemas.openxmlformats.org/drawingml/2006/picture">
+                  <pic:nvPicPr>
+                    <pic:cNvPr id="0" name=""/>
+                    <pic:cNvPicPr/>
+                  </pic:nvPicPr>
+                  <pic:blipFill>
+                    <a:blip r:embed="rId11"/>
+                    <a:stretch>
+                      <a:fillRect/>
+                    </a:stretch>
+                  </pic:blipFill>
+                  <pic:spPr>
+                    <a:xfrm>
+                      <a:off x="0" y="0"/>
+                      <a:ext cx="3607031" cy="2346882"/>
+                    </a:xfrm>
+                    <a:prstGeom prst="rect">
+                      <a:avLst/>
+                    </a:prstGeom>
+                  </pic:spPr>
+                </pic:pic>
+              </a:graphicData>
+            </a:graphic>
+          </wp:inline>
+        </w:drawing>
+      </w:r>
+    </w:p>
+    <w:p>
+      <w:pPr>
+        <w:shd w:val="clear" w:color="auto" w:fill="FFFFFF"/>
+        <w:spacing w:after="0" w:line="240" w:lineRule="auto"/>
+        <w:rPr>
+          <w:rFonts w:ascii="Calibri" w:eastAsia="Times New Roman" w:hAnsi="Calibri" w:cs="Calibri"/>
+          <w:color w:val="201F1E"/>
+          <w:lang w:eastAsia="en-SG"/>
+        </w:rPr>
+      </w:pPr>
+    </w:p>
+    <w:p>
+      <w:pPr>
+        <w:shd w:val="clear" w:color="auto" w:fill="FFFFFF"/>
+        <w:spacing w:after="0" w:line="240" w:lineRule="auto"/>
+        <w:rPr>
+          <w:rFonts w:ascii="Calibri" w:eastAsia="Times New Roman" w:hAnsi="Calibri" w:cs="Calibri"/>
+          <w:color w:val="201F1E"/>
+          <w:lang w:eastAsia="en-SG"/>
+        </w:rPr>
+      </w:pPr>
+      <w:r>
+        <w:rPr>
+          <w:rFonts w:ascii="Calibri" w:eastAsia="Times New Roman" w:hAnsi="Calibri" w:cs="Calibri"/>
+          <w:color w:val="201F1E"/>
+          <w:lang w:eastAsia="en-SG"/>
+        </w:rPr>
+        <w:t>Mobile road work</w:t>
+      </w:r>
+    </w:p>
+    <w:p>
+      <w:pPr>
+        <w:pStyle w:val="ListParagraph"/>
+        <w:numPr>
+          <w:ilvl w:val="0"/>
+          <w:numId w:val="26"/>
+        </w:numPr>
+        <w:shd w:val="clear" w:color="auto" w:fill="FFFFFF"/>
+        <w:spacing w:after="0" w:line="240" w:lineRule="auto"/>
+        <w:rPr>
+          <w:rFonts w:ascii="Calibri" w:eastAsia="Times New Roman" w:hAnsi="Calibri" w:cs="Calibri"/>
+          <w:color w:val="FF0000"/>
+          <w:lang w:eastAsia="en-SG"/>
+        </w:rPr>
+      </w:pPr>
+      <w:r>
+        <w:rPr>
+          <w:rFonts w:ascii="Calibri" w:eastAsia="Times New Roman" w:hAnsi="Calibri" w:cs="Calibri"/>
+          <w:color w:val="FF0000"/>
+          <w:lang w:eastAsia="en-SG"/>
+        </w:rPr>
+        <w:t>Remove “Source” give “</w:t>
+      </w:r>
+      <w:proofErr w:type="spellStart"/>
+      <w:r>
+        <w:rPr>
+          <w:rFonts w:ascii="Calibri" w:eastAsia="Times New Roman" w:hAnsi="Calibri" w:cs="Calibri"/>
+          <w:color w:val="FF0000"/>
+          <w:lang w:eastAsia="en-SG"/>
+        </w:rPr>
+        <w:t>WorkType</w:t>
+      </w:r>
+      <w:proofErr w:type="spellEnd"/>
+      <w:r>
+        <w:rPr>
+          <w:rFonts w:ascii="Calibri" w:eastAsia="Times New Roman" w:hAnsi="Calibri" w:cs="Calibri"/>
+          <w:color w:val="FF0000"/>
+          <w:lang w:eastAsia="en-SG"/>
+        </w:rPr>
+        <w:t>”  water planting”</w:t>
+      </w:r>
+    </w:p>
+    <w:p>
+      <w:pPr>
+        <w:pStyle w:val="ListParagraph"/>
+        <w:numPr>
+          <w:ilvl w:val="0"/>
+          <w:numId w:val="26"/>
+        </w:numPr>
+        <w:shd w:val="clear" w:color="auto" w:fill="FFFFFF"/>
+        <w:spacing w:after="0" w:line="240" w:lineRule="auto"/>
+        <w:rPr>
+          <w:rFonts w:ascii="Calibri" w:eastAsia="Times New Roman" w:hAnsi="Calibri" w:cs="Calibri"/>
+          <w:color w:val="FF0000"/>
+          <w:lang w:eastAsia="en-SG"/>
+        </w:rPr>
+      </w:pPr>
+      <w:r>
+        <w:rPr>
+          <w:rFonts w:ascii="Calibri" w:eastAsia="Times New Roman" w:hAnsi="Calibri" w:cs="Calibri"/>
+          <w:color w:val="FF0000"/>
+          <w:lang w:eastAsia="en-SG"/>
+        </w:rPr>
+        <w:t>“State” - Plan</w:t>
+      </w:r>
+    </w:p>
+    <w:p>
+      <w:pPr>
+        <w:pStyle w:val="ListParagraph"/>
+        <w:numPr>
+          <w:ilvl w:val="0"/>
+          <w:numId w:val="26"/>
+        </w:numPr>
+        <w:shd w:val="clear" w:color="auto" w:fill="FFFFFF"/>
+        <w:spacing w:after="0" w:line="240" w:lineRule="auto"/>
+        <w:rPr>
+          <w:rFonts w:ascii="Calibri" w:eastAsia="Times New Roman" w:hAnsi="Calibri" w:cs="Calibri"/>
+          <w:color w:val="FF0000"/>
+          <w:lang w:eastAsia="en-SG"/>
+        </w:rPr>
+      </w:pPr>
+      <w:r>
+        <w:rPr>
+          <w:rFonts w:ascii="Calibri" w:eastAsia="Times New Roman" w:hAnsi="Calibri" w:cs="Calibri"/>
+          <w:color w:val="FF0000"/>
+          <w:lang w:eastAsia="en-SG"/>
+        </w:rPr>
+        <w:t>“Contractor name”  - give fake name</w:t>
+      </w:r>
+    </w:p>
+    <w:p>
+      <w:pPr>
+        <w:pStyle w:val="ListParagraph"/>
+        <w:numPr>
+          <w:ilvl w:val="0"/>
+          <w:numId w:val="26"/>
+        </w:numPr>
+        <w:shd w:val="clear" w:color="auto" w:fill="FFFFFF"/>
+        <w:spacing w:after="0" w:line="240" w:lineRule="auto"/>
+        <w:rPr>
+          <w:rFonts w:ascii="Calibri" w:eastAsia="Times New Roman" w:hAnsi="Calibri" w:cs="Calibri"/>
+          <w:color w:val="FF0000"/>
+          <w:lang w:eastAsia="en-SG"/>
+        </w:rPr>
+      </w:pPr>
+      <w:r>
+        <w:rPr>
+          <w:rFonts w:ascii="Calibri" w:eastAsia="Times New Roman" w:hAnsi="Calibri" w:cs="Calibri"/>
+          <w:color w:val="FF0000"/>
+          <w:lang w:eastAsia="en-SG"/>
+        </w:rPr>
+        <w:t>“Vehicle number” – Give Singapore vehicle number</w:t>
+      </w:r>
+    </w:p>
+    <w:p>
+      <w:pPr>
+        <w:pStyle w:val="ListParagraph"/>
+        <w:numPr>
+          <w:ilvl w:val="0"/>
+          <w:numId w:val="26"/>
+        </w:numPr>
+        <w:shd w:val="clear" w:color="auto" w:fill="FFFFFF"/>
+        <w:spacing w:after="0" w:line="240" w:lineRule="auto"/>
+        <w:rPr>
+          <w:rFonts w:ascii="Calibri" w:eastAsia="Times New Roman" w:hAnsi="Calibri" w:cs="Calibri"/>
+          <w:color w:val="FF0000"/>
+          <w:lang w:eastAsia="en-SG"/>
+        </w:rPr>
+      </w:pPr>
+      <w:r>
+        <w:rPr>
+          <w:rFonts w:ascii="Calibri" w:eastAsia="Times New Roman" w:hAnsi="Calibri" w:cs="Calibri"/>
+          <w:color w:val="FF0000"/>
+          <w:lang w:eastAsia="en-SG"/>
+        </w:rPr>
+        <w:t>Remove Check box and label – Simulated, important VRS LTM”</w:t>
+      </w:r>
+    </w:p>
+    <w:p>
+      <w:pPr>
+        <w:pStyle w:val="ListParagraph"/>
+        <w:numPr>
+          <w:ilvl w:val="0"/>
+          <w:numId w:val="26"/>
+        </w:numPr>
+        <w:shd w:val="clear" w:color="auto" w:fill="FFFFFF"/>
+        <w:spacing w:after="0" w:line="240" w:lineRule="auto"/>
+        <w:rPr>
+          <w:rFonts w:ascii="Calibri" w:eastAsia="Times New Roman" w:hAnsi="Calibri" w:cs="Calibri"/>
+          <w:color w:val="FF0000"/>
+          <w:lang w:eastAsia="en-SG"/>
+        </w:rPr>
+      </w:pPr>
+      <w:r>
+        <w:rPr>
+          <w:rFonts w:ascii="Calibri" w:eastAsia="Times New Roman" w:hAnsi="Calibri" w:cs="Calibri"/>
+          <w:color w:val="FF0000"/>
+          <w:lang w:eastAsia="en-SG"/>
+        </w:rPr>
+        <w:t xml:space="preserve">Remove “Time” column from VMS Messages Response window </w:t>
+      </w:r>
+    </w:p>
+    <w:p>
+      <w:pPr>
+        <w:pStyle w:val="ListParagraph"/>
+        <w:numPr>
+          <w:ilvl w:val="0"/>
+          <w:numId w:val="26"/>
+        </w:numPr>
+        <w:shd w:val="clear" w:color="auto" w:fill="FFFFFF"/>
+        <w:spacing w:after="0" w:line="240" w:lineRule="auto"/>
+        <w:rPr>
+          <w:rFonts w:ascii="Calibri" w:eastAsia="Times New Roman" w:hAnsi="Calibri" w:cs="Calibri"/>
+          <w:color w:val="FF0000"/>
+          <w:lang w:eastAsia="en-SG"/>
+        </w:rPr>
+      </w:pPr>
+      <w:r>
+        <w:rPr>
+          <w:rFonts w:ascii="Calibri" w:eastAsia="Times New Roman" w:hAnsi="Calibri" w:cs="Calibri"/>
+          <w:color w:val="FF0000"/>
+          <w:lang w:eastAsia="en-SG"/>
+        </w:rPr>
+        <w:t>Show VMS two points before and two points after.</w:t>
+      </w:r>
+    </w:p>
+    <w:p>
+      <w:pPr>
+        <w:pStyle w:val="ListParagraph"/>
+        <w:numPr>
+          <w:ilvl w:val="0"/>
+          <w:numId w:val="26"/>
+        </w:numPr>
+        <w:shd w:val="clear" w:color="auto" w:fill="FFFFFF"/>
+        <w:spacing w:after="0" w:line="240" w:lineRule="auto"/>
+        <w:rPr>
+          <w:rFonts w:ascii="Calibri" w:eastAsia="Times New Roman" w:hAnsi="Calibri" w:cs="Calibri"/>
+          <w:color w:val="201F1E"/>
+          <w:lang w:eastAsia="en-SG"/>
+        </w:rPr>
+      </w:pPr>
+    </w:p>
+    <w:p>
+      <w:pPr>
+        <w:shd w:val="clear" w:color="auto" w:fill="FFFFFF"/>
+        <w:spacing w:after="0" w:line="240" w:lineRule="auto"/>
+        <w:rPr>
+          <w:rFonts w:ascii="Calibri" w:eastAsia="Times New Roman" w:hAnsi="Calibri" w:cs="Calibri"/>
+          <w:color w:val="201F1E"/>
+          <w:lang w:eastAsia="en-SG"/>
+        </w:rPr>
+      </w:pPr>
+      <w:r>
+        <w:rPr>
+          <w:noProof/>
+          <w:lang w:eastAsia="en-SG"/>
+        </w:rPr>
+        <w:drawing>
+          <wp:inline distT="0" distB="0" distL="0" distR="0" wp14:anchorId="03BA3598" wp14:editId="19A6BFBE">
+            <wp:extent cx="3150568" cy="1769165"/>
+            <wp:effectExtent l="0" t="0" r="0" b="2540"/>
+            <wp:docPr id="16" name="Picture 16"/>
+            <wp:cNvGraphicFramePr>
+              <a:graphicFrameLocks xmlns:a="http://schemas.openxmlformats.org/drawingml/2006/main" noChangeAspect="1"/>
+            </wp:cNvGraphicFramePr>
+            <a:graphic xmlns:a="http://schemas.openxmlformats.org/drawingml/2006/main">
+              <a:graphicData uri="http://schemas.openxmlformats.org/drawingml/2006/picture">
+                <pic:pic xmlns:pic="http://schemas.openxmlformats.org/drawingml/2006/picture">
+                  <pic:nvPicPr>
+                    <pic:cNvPr id="0" name=""/>
+                    <pic:cNvPicPr/>
+                  </pic:nvPicPr>
+                  <pic:blipFill>
+                    <a:blip r:embed="rId12"/>
+                    <a:stretch>
+                      <a:fillRect/>
+                    </a:stretch>
+                  </pic:blipFill>
+                  <pic:spPr>
+                    <a:xfrm>
+                      <a:off x="0" y="0"/>
+                      <a:ext cx="3148792" cy="1768168"/>
+                    </a:xfrm>
+                    <a:prstGeom prst="rect">
+                      <a:avLst/>
+                    </a:prstGeom>
+                  </pic:spPr>
+                </pic:pic>
+              </a:graphicData>
+            </a:graphic>
+          </wp:inline>
+        </w:drawing>
+      </w:r>
+    </w:p>
+    <w:p>
+      <w:pPr>
+        <w:shd w:val="clear" w:color="auto" w:fill="FFFFFF"/>
+        <w:spacing w:after="0" w:line="240" w:lineRule="auto"/>
+        <w:rPr>
+          <w:rFonts w:ascii="Calibri" w:eastAsia="Times New Roman" w:hAnsi="Calibri" w:cs="Calibri"/>
+          <w:color w:val="201F1E"/>
+          <w:lang w:eastAsia="en-SG"/>
+        </w:rPr>
+      </w:pPr>
+    </w:p>
+    <w:p>
+      <w:pPr>
+        <w:shd w:val="clear" w:color="auto" w:fill="FFFFFF"/>
+        <w:spacing w:after="0" w:line="240" w:lineRule="auto"/>
+        <w:rPr>
+          <w:rFonts w:ascii="Calibri" w:eastAsia="Times New Roman" w:hAnsi="Calibri" w:cs="Calibri"/>
+          <w:color w:val="201F1E"/>
+          <w:lang w:eastAsia="en-SG"/>
+        </w:rPr>
+      </w:pPr>
+      <w:r>
+        <w:rPr>
+          <w:rFonts w:ascii="Calibri" w:eastAsia="Times New Roman" w:hAnsi="Calibri" w:cs="Calibri"/>
+          <w:color w:val="201F1E"/>
+          <w:lang w:eastAsia="en-SG"/>
+        </w:rPr>
+        <w:t xml:space="preserve">Here is the following </w:t>
+      </w:r>
+      <w:proofErr w:type="spellStart"/>
+      <w:r>
+        <w:rPr>
+          <w:rFonts w:ascii="Calibri" w:eastAsia="Times New Roman" w:hAnsi="Calibri" w:cs="Calibri"/>
+          <w:color w:val="201F1E"/>
+          <w:lang w:eastAsia="en-SG"/>
+        </w:rPr>
+        <w:t>todo</w:t>
+      </w:r>
+      <w:proofErr w:type="spellEnd"/>
+      <w:r>
+        <w:rPr>
+          <w:rFonts w:ascii="Calibri" w:eastAsia="Times New Roman" w:hAnsi="Calibri" w:cs="Calibri"/>
+          <w:color w:val="201F1E"/>
+          <w:lang w:eastAsia="en-SG"/>
+        </w:rPr>
+        <w:t xml:space="preserve"> work Priority based</w:t>
+      </w:r>
+    </w:p>
+    <w:p>
+      <w:pPr>
+        <w:pStyle w:val="ListParagraph"/>
+        <w:numPr>
+          <w:ilvl w:val="0"/>
+          <w:numId w:val="28"/>
+        </w:numPr>
+        <w:shd w:val="clear" w:color="auto" w:fill="FFFFFF"/>
+        <w:spacing w:after="0" w:line="240" w:lineRule="auto"/>
+        <w:rPr>
+          <w:rFonts w:ascii="Calibri" w:eastAsia="Times New Roman" w:hAnsi="Calibri" w:cs="Calibri"/>
+          <w:color w:val="201F1E"/>
+          <w:lang w:eastAsia="en-SG"/>
+        </w:rPr>
+      </w:pPr>
+      <w:r>
+        <w:rPr>
+          <w:rFonts w:ascii="Calibri" w:eastAsia="Times New Roman" w:hAnsi="Calibri" w:cs="Calibri"/>
+          <w:color w:val="201F1E"/>
+          <w:lang w:eastAsia="en-SG"/>
+        </w:rPr>
+        <w:t xml:space="preserve">BIS – graph speed  </w:t>
+      </w:r>
+    </w:p>
+    <w:p>
+      <w:pPr>
+        <w:pStyle w:val="ListParagraph"/>
+        <w:numPr>
+          <w:ilvl w:val="0"/>
+          <w:numId w:val="28"/>
+        </w:numPr>
+        <w:shd w:val="clear" w:color="auto" w:fill="FFFFFF"/>
+        <w:spacing w:after="0" w:line="240" w:lineRule="auto"/>
+        <w:rPr>
+          <w:rFonts w:ascii="Calibri" w:eastAsia="Times New Roman" w:hAnsi="Calibri" w:cs="Calibri"/>
+          <w:b/>
+          <w:color w:val="201F1E"/>
+          <w:lang w:eastAsia="en-SG"/>
+        </w:rPr>
+      </w:pPr>
+      <w:r>
+        <w:rPr>
+          <w:rFonts w:ascii="Calibri" w:eastAsia="Times New Roman" w:hAnsi="Calibri" w:cs="Calibri"/>
+          <w:b/>
+          <w:color w:val="201F1E"/>
+          <w:lang w:eastAsia="en-SG"/>
+        </w:rPr>
+        <w:t>GIS main window changes</w:t>
+      </w:r>
+      <w:r>
+        <w:rPr>
+          <w:rFonts w:ascii="Calibri" w:eastAsia="Times New Roman" w:hAnsi="Calibri" w:cs="Calibri"/>
+          <w:b/>
+          <w:color w:val="201F1E"/>
+          <w:lang w:eastAsia="en-SG"/>
+        </w:rPr>
+        <w:t xml:space="preserve"> – Speed link layer and Incident Icon display.</w:t>
+      </w:r>
+    </w:p>
+    <w:p>
+      <w:pPr>
+        <w:pStyle w:val="ListParagraph"/>
+        <w:numPr>
+          <w:ilvl w:val="0"/>
+          <w:numId w:val="28"/>
+        </w:numPr>
+        <w:shd w:val="clear" w:color="auto" w:fill="FFFFFF"/>
+        <w:spacing w:after="0" w:line="240" w:lineRule="auto"/>
+        <w:rPr>
+          <w:rFonts w:ascii="Calibri" w:eastAsia="Times New Roman" w:hAnsi="Calibri" w:cs="Calibri"/>
+          <w:color w:val="201F1E"/>
+          <w:lang w:eastAsia="en-SG"/>
+        </w:rPr>
+      </w:pPr>
+      <w:r>
+        <w:rPr>
+          <w:rFonts w:ascii="Calibri" w:eastAsia="Times New Roman" w:hAnsi="Calibri" w:cs="Calibri"/>
+          <w:color w:val="201F1E"/>
+          <w:lang w:eastAsia="en-SG"/>
+        </w:rPr>
+        <w:t xml:space="preserve">Mobile road work </w:t>
+      </w:r>
+    </w:p>
+    <w:p>
+      <w:pPr>
+        <w:pStyle w:val="ListParagraph"/>
+        <w:numPr>
+          <w:ilvl w:val="0"/>
+          <w:numId w:val="28"/>
+        </w:numPr>
+        <w:shd w:val="clear" w:color="auto" w:fill="FFFFFF"/>
+        <w:spacing w:after="0" w:line="240" w:lineRule="auto"/>
+        <w:rPr>
+          <w:rFonts w:ascii="Calibri" w:eastAsia="Times New Roman" w:hAnsi="Calibri" w:cs="Calibri"/>
+          <w:color w:val="201F1E"/>
+          <w:lang w:eastAsia="en-SG"/>
+        </w:rPr>
+      </w:pPr>
+      <w:r>
+        <w:rPr>
+          <w:rFonts w:ascii="Calibri" w:eastAsia="Times New Roman" w:hAnsi="Calibri" w:cs="Calibri"/>
+          <w:color w:val="201F1E"/>
+          <w:lang w:eastAsia="en-SG"/>
+        </w:rPr>
+        <w:t>Incident records</w:t>
+      </w:r>
+    </w:p>
+    <w:p>
+      <w:pPr>
+        <w:rPr>
+          <w:lang w:eastAsia="en-SG"/>
+        </w:rPr>
+      </w:pPr>
+      <w:r>
+        <w:rPr>
+          <w:lang w:eastAsia="en-SG"/>
+        </w:rPr>
+        <w:lastRenderedPageBreak/>
+        <w:br w:type="page"/>
+      </w:r>
+    </w:p>
+    <w:p>
+      <w:pPr>
+        <w:shd w:val="clear" w:color="auto" w:fill="FFFFFF"/>
+        <w:spacing w:after="0" w:line="240" w:lineRule="auto"/>
+        <w:rPr>
+          <w:noProof/>
+          <w:lang w:eastAsia="en-SG"/>
+        </w:rPr>
+      </w:pPr>
+      <w:r>
+        <w:rPr>
+          <w:noProof/>
+          <w:lang w:eastAsia="en-SG"/>
+        </w:rPr>
+        <w:lastRenderedPageBreak/>
+        <w:t>Min</w:t>
+      </w:r>
+    </w:p>
+    <w:p>
+      <w:pPr>
+        <w:shd w:val="clear" w:color="auto" w:fill="FFFFFF"/>
+        <w:spacing w:after="0" w:line="240" w:lineRule="auto"/>
+        <w:rPr>
+          <w:noProof/>
+          <w:lang w:eastAsia="en-SG"/>
+        </w:rPr>
+      </w:pPr>
+      <w:r>
+        <w:rPr>
+          <w:noProof/>
+          <w:lang w:eastAsia="en-SG"/>
+        </w:rPr>
+        <w:t>Difference from CCTV and Detection Camera</w:t>
+      </w:r>
+    </w:p>
+    <w:p>
+      <w:pPr>
+        <w:shd w:val="clear" w:color="auto" w:fill="FFFFFF"/>
+        <w:spacing w:after="0" w:line="240" w:lineRule="auto"/>
+        <w:rPr>
+          <w:rFonts w:ascii="Calibri" w:eastAsia="Times New Roman" w:hAnsi="Calibri" w:cs="Calibri"/>
+          <w:color w:val="201F1E"/>
+          <w:lang w:eastAsia="en-SG"/>
+        </w:rPr>
+      </w:pPr>
+      <w:r>
+        <w:rPr>
+          <w:rFonts w:ascii="Calibri" w:eastAsia="Times New Roman" w:hAnsi="Calibri" w:cs="Calibri"/>
+          <w:color w:val="201F1E"/>
+          <w:lang w:eastAsia="en-SG"/>
+        </w:rPr>
+        <w:drawing>
+          <wp:inline distT="0" distB="0" distL="0" distR="0" wp14:anchorId="7570031F" wp14:editId="6534BE43">
+            <wp:extent cx="5731510" cy="3085585"/>
+            <wp:effectExtent l="0" t="0" r="2540" b="635"/>
+            <wp:docPr id="21" name="Picture 2" descr="C:\Users\sherath\Desktop\TT231\Video Wall Speed Graph\infographics\screenshot.png"/>
+            <wp:cNvGraphicFramePr>
+              <a:graphicFrameLocks xmlns:a="http://schemas.openxmlformats.org/drawingml/2006/main" noChangeAspect="1"/>
+            </wp:cNvGraphicFramePr>
+            <a:graphic xmlns:a="http://schemas.openxmlformats.org/drawingml/2006/main">
+              <a:graphicData uri="http://schemas.openxmlformats.org/drawingml/2006/picture">
+                <pic:pic xmlns:pic="http://schemas.openxmlformats.org/drawingml/2006/picture">
+                  <pic:nvPicPr>
+                    <pic:cNvPr id="3" name="Picture 2" descr="C:\Users\sherath\Desktop\TT231\Video Wall Speed Graph\infographics\screenshot.png"/>
+                    <pic:cNvPicPr>
+                      <a:picLocks noChangeAspect="1" noChangeArrowheads="1"/>
+                    </pic:cNvPicPr>
+                  </pic:nvPicPr>
+                  <pic:blipFill>
+                    <a:blip r:embed="rId13">
+                      <a:extLst>
+                        <a:ext uri="{28A0092B-C50C-407E-A947-70E740481C1C}">
+                          <a14:useLocalDpi xmlns:a14="http://schemas.microsoft.com/office/drawing/2010/main" val="0"/>
+                        </a:ext>
+                      </a:extLst>
+                    </a:blip>
+                    <a:srcRect/>
+                    <a:stretch>
+                      <a:fillRect/>
+                    </a:stretch>
+                  </pic:blipFill>
+                  <pic:spPr bwMode="auto">
+                    <a:xfrm>
+                      <a:off x="0" y="0"/>
+                      <a:ext cx="5731510" cy="3085585"/>
+                    </a:xfrm>
+                    <a:prstGeom prst="rect">
+                      <a:avLst/>
+                    </a:prstGeom>
+                    <a:noFill/>
+                    <a:extLst/>
+                  </pic:spPr>
+                </pic:pic>
+              </a:graphicData>
+            </a:graphic>
+          </wp:inline>
+        </w:drawing>
+      </w:r>
+    </w:p>
+    <w:p>
+      <w:pPr>
+        <w:shd w:val="clear" w:color="auto" w:fill="FFFFFF"/>
+        <w:spacing w:after="0" w:line="240" w:lineRule="auto"/>
+        <w:rPr>
+          <w:rFonts w:ascii="Calibri" w:eastAsia="Times New Roman" w:hAnsi="Calibri" w:cs="Calibri"/>
+          <w:color w:val="201F1E"/>
+          <w:lang w:eastAsia="en-SG"/>
+        </w:rPr>
+      </w:pPr>
+    </w:p>
+    <w:p>
+      <w:pPr>
+        <w:shd w:val="clear" w:color="auto" w:fill="FFFFFF"/>
+        <w:spacing w:after="0" w:line="240" w:lineRule="auto"/>
+        <w:rPr>
+          <w:rFonts w:ascii="Calibri" w:eastAsia="Times New Roman" w:hAnsi="Calibri" w:cs="Calibri"/>
+          <w:color w:val="201F1E"/>
+          <w:lang w:eastAsia="en-SG"/>
+        </w:rPr>
+      </w:pPr>
+      <w:r>
+        <w:rPr>
+          <w:noProof/>
+          <w:lang w:eastAsia="en-SG"/>
+        </w:rPr>
+        <w:drawing>
+          <wp:inline distT="0" distB="0" distL="0" distR="0" wp14:anchorId="6BCE17BD" wp14:editId="5C71AB17">
+            <wp:extent cx="1695450" cy="819150"/>
+            <wp:effectExtent l="0" t="0" r="0" b="0"/>
+            <wp:docPr id="23" name="Picture 23"/>
+            <wp:cNvGraphicFramePr>
+              <a:graphicFrameLocks xmlns:a="http://schemas.openxmlformats.org/drawingml/2006/main" noChangeAspect="1"/>
+            </wp:cNvGraphicFramePr>
+            <a:graphic xmlns:a="http://schemas.openxmlformats.org/drawingml/2006/main">
+              <a:graphicData uri="http://schemas.openxmlformats.org/drawingml/2006/picture">
+                <pic:pic xmlns:pic="http://schemas.openxmlformats.org/drawingml/2006/picture">
+                  <pic:nvPicPr>
+                    <pic:cNvPr id="0" name=""/>
+                    <pic:cNvPicPr/>
+                  </pic:nvPicPr>
+                  <pic:blipFill>
+                    <a:blip r:embed="rId14"/>
+                    <a:stretch>
+                      <a:fillRect/>
+                    </a:stretch>
+                  </pic:blipFill>
+                  <pic:spPr>
+                    <a:xfrm>
+                      <a:off x="0" y="0"/>
+                      <a:ext cx="1695450" cy="819150"/>
+                    </a:xfrm>
+                    <a:prstGeom prst="rect">
+                      <a:avLst/>
+                    </a:prstGeom>
+                  </pic:spPr>
+                </pic:pic>
+              </a:graphicData>
+            </a:graphic>
+          </wp:inline>
+        </w:drawing>
+      </w:r>
+      <w:r>
+        <w:rPr>
+          <w:noProof/>
+          <w:lang w:eastAsia="en-SG"/>
+        </w:rPr>
+        <w:drawing>
+          <wp:inline distT="0" distB="0" distL="0" distR="0" wp14:anchorId="4990AAF3" wp14:editId="4DFB19BF">
+            <wp:extent cx="361950" cy="381000"/>
+            <wp:effectExtent l="0" t="0" r="0" b="0"/>
+            <wp:docPr id="24" name="Picture 24"/>
+            <wp:cNvGraphicFramePr>
+              <a:graphicFrameLocks xmlns:a="http://schemas.openxmlformats.org/drawingml/2006/main" noChangeAspect="1"/>
+            </wp:cNvGraphicFramePr>
+            <a:graphic xmlns:a="http://schemas.openxmlformats.org/drawingml/2006/main">
+              <a:graphicData uri="http://schemas.openxmlformats.org/drawingml/2006/picture">
+                <pic:pic xmlns:pic="http://schemas.openxmlformats.org/drawingml/2006/picture">
+                  <pic:nvPicPr>
+                    <pic:cNvPr id="0" name=""/>
+                    <pic:cNvPicPr/>
+                  </pic:nvPicPr>
+                  <pic:blipFill>
+                    <a:blip r:embed="rId15"/>
+                    <a:stretch>
+                      <a:fillRect/>
+                    </a:stretch>
+                  </pic:blipFill>
+                  <pic:spPr>
+                    <a:xfrm>
+                      <a:off x="0" y="0"/>
+                      <a:ext cx="361950" cy="381000"/>
+                    </a:xfrm>
+                    <a:prstGeom prst="rect">
+                      <a:avLst/>
+                    </a:prstGeom>
+                  </pic:spPr>
+                </pic:pic>
+              </a:graphicData>
+            </a:graphic>
+          </wp:inline>
+        </w:drawing>
+      </w:r>
+    </w:p>
+    <w:p>
+      <w:pPr>
+        <w:shd w:val="clear" w:color="auto" w:fill="FFFFFF"/>
+        <w:spacing w:after="0" w:line="240" w:lineRule="auto"/>
+        <w:rPr>
+          <w:rFonts w:ascii="Calibri" w:eastAsia="Times New Roman" w:hAnsi="Calibri" w:cs="Calibri"/>
+          <w:color w:val="201F1E"/>
+          <w:lang w:eastAsia="en-SG"/>
+        </w:rPr>
+      </w:pPr>
+    </w:p>
+    <w:p>
+      <w:pPr>
+        <w:shd w:val="clear" w:color="auto" w:fill="FFFFFF"/>
+        <w:spacing w:after="0" w:line="240" w:lineRule="auto"/>
+        <w:rPr>
+          <w:rFonts w:ascii="Calibri" w:eastAsia="Times New Roman" w:hAnsi="Calibri" w:cs="Calibri"/>
+          <w:color w:val="201F1E"/>
+          <w:lang w:eastAsia="en-SG"/>
+        </w:rPr>
+      </w:pPr>
+      <w:r>
+        <w:rPr>
+          <w:noProof/>
+          <w:lang w:eastAsia="en-SG"/>
+        </w:rPr>
+        <w:drawing>
+          <wp:inline distT="0" distB="0" distL="0" distR="0" wp14:anchorId="2F1B15D0" wp14:editId="2AC6BF3D">
+            <wp:extent cx="5731510" cy="3813659"/>
+            <wp:effectExtent l="0" t="0" r="2540" b="0"/>
+            <wp:docPr id="25" name="Picture 25"/>
+            <wp:cNvGraphicFramePr>
+              <a:graphicFrameLocks xmlns:a="http://schemas.openxmlformats.org/drawingml/2006/main" noChangeAspect="1"/>
+            </wp:cNvGraphicFramePr>
+            <a:graphic xmlns:a="http://schemas.openxmlformats.org/drawingml/2006/main">
+              <a:graphicData uri="http://schemas.openxmlformats.org/drawingml/2006/picture">
+                <pic:pic xmlns:pic="http://schemas.openxmlformats.org/drawingml/2006/picture">
+                  <pic:nvPicPr>
+                    <pic:cNvPr id="0" name=""/>
+                    <pic:cNvPicPr/>
+                  </pic:nvPicPr>
+                  <pic:blipFill>
+                    <a:blip r:embed="rId16"/>
+                    <a:stretch>
+                      <a:fillRect/>
+                    </a:stretch>
+                  </pic:blipFill>
+                  <pic:spPr>
+                    <a:xfrm>
+                      <a:off x="0" y="0"/>
+                      <a:ext cx="5731510" cy="3813659"/>
                     </a:xfrm>
                     <a:prstGeom prst="rect">
                       <a:avLst/>
@@ -10112,6 +12496,32 @@
 
 <file path=word/numbering.xml><?xml version="1.0" encoding="utf-8"?>
 <w:numbering xmlns:wpc="http://schemas.microsoft.com/office/word/2010/wordprocessingCanvas" xmlns:mc="http://schemas.openxmlformats.org/markup-compatibility/2006" xmlns:o="urn:schemas-microsoft-com:office:office" xmlns:r="http://schemas.openxmlformats.org/officeDocument/2006/relationships" xmlns:m="http://schemas.openxmlformats.org/officeDocument/2006/math" xmlns:v="urn:schemas-microsoft-com:vml" xmlns:wp14="http://schemas.microsoft.com/office/word/2010/wordprocessingDrawing" xmlns:wp="http://schemas.openxmlformats.org/drawingml/2006/wordprocessingDrawing" xmlns:w10="urn:schemas-microsoft-com:office:word" xmlns:w="http://schemas.openxmlformats.org/wordprocessingml/2006/main" xmlns:w14="http://schemas.microsoft.com/office/word/2010/wordml" xmlns:wpg="http://schemas.microsoft.com/office/word/2010/wordprocessingGroup" xmlns:wpi="http://schemas.microsoft.com/office/word/2010/wordprocessingInk" xmlns:wne="http://schemas.microsoft.com/office/word/2006/wordml" xmlns:wps="http://schemas.microsoft.com/office/word/2010/wordprocessingShape" mc:Ignorable="w14 wp14">
+  <w:numPicBullet w:numPicBulletId="0">
+    <w:pict>
+      <v:shapetype id="_x0000_t75" coordsize="21600,21600" o:spt="75" o:preferrelative="t" path="m@4@5l@4@11@9@11@9@5xe" filled="f" stroked="f">
+        <v:stroke joinstyle="miter"/>
+        <v:formulas>
+          <v:f eqn="if lineDrawn pixelLineWidth 0"/>
+          <v:f eqn="sum @0 1 0"/>
+          <v:f eqn="sum 0 0 @1"/>
+          <v:f eqn="prod @2 1 2"/>
+          <v:f eqn="prod @3 21600 pixelWidth"/>
+          <v:f eqn="prod @3 21600 pixelHeight"/>
+          <v:f eqn="sum @0 0 1"/>
+          <v:f eqn="prod @6 1 2"/>
+          <v:f eqn="prod @7 21600 pixelWidth"/>
+          <v:f eqn="sum @8 21600 0"/>
+          <v:f eqn="prod @7 21600 pixelHeight"/>
+          <v:f eqn="sum @10 21600 0"/>
+        </v:formulas>
+        <v:path o:extrusionok="f" gradientshapeok="t" o:connecttype="rect"/>
+        <o:lock v:ext="edit" aspectratio="t"/>
+      </v:shapetype>
+      <v:shape id="_x0000_i1086" type="#_x0000_t75" alt="Related image" style="width:16.85pt;height:15.7pt;visibility:visible;mso-wrap-style:square" o:bullet="t">
+        <v:imagedata r:id="rId1" o:title="Related image"/>
+      </v:shape>
+    </w:pict>
+  </w:numPicBullet>
   <w:abstractNum w:abstractNumId="0">
     <w:nsid w:val="00085B4F"/>
     <w:multiLevelType w:val="hybridMultilevel"/>
@@ -10202,6 +12612,147 @@
     </w:lvl>
   </w:abstractNum>
   <w:abstractNum w:abstractNumId="1">
+    <w:nsid w:val="01170250"/>
+    <w:multiLevelType w:val="hybridMultilevel"/>
+    <w:tmpl w:val="DC8CA38E"/>
+    <w:lvl w:ilvl="0" w:tplc="059A59CE">
+      <w:start w:val="1"/>
+      <w:numFmt w:val="bullet"/>
+      <w:lvlText w:val=""/>
+      <w:lvlPicBulletId w:val="0"/>
+      <w:lvlJc w:val="left"/>
+      <w:pPr>
+        <w:tabs>
+          <w:tab w:val="num" w:pos="720"/>
+        </w:tabs>
+        <w:ind w:left="720" w:hanging="360"/>
+      </w:pPr>
+      <w:rPr>
+        <w:rFonts w:ascii="Symbol" w:hAnsi="Symbol" w:hint="default"/>
+      </w:rPr>
+    </w:lvl>
+    <w:lvl w:ilvl="1" w:tplc="A8A69D80" w:tentative="1">
+      <w:start w:val="1"/>
+      <w:numFmt w:val="bullet"/>
+      <w:lvlText w:val=""/>
+      <w:lvlJc w:val="left"/>
+      <w:pPr>
+        <w:tabs>
+          <w:tab w:val="num" w:pos="1440"/>
+        </w:tabs>
+        <w:ind w:left="1440" w:hanging="360"/>
+      </w:pPr>
+      <w:rPr>
+        <w:rFonts w:ascii="Symbol" w:hAnsi="Symbol" w:hint="default"/>
+      </w:rPr>
+    </w:lvl>
+    <w:lvl w:ilvl="2" w:tplc="A9607312" w:tentative="1">
+      <w:start w:val="1"/>
+      <w:numFmt w:val="bullet"/>
+      <w:lvlText w:val=""/>
+      <w:lvlJc w:val="left"/>
+      <w:pPr>
+        <w:tabs>
+          <w:tab w:val="num" w:pos="2160"/>
+        </w:tabs>
+        <w:ind w:left="2160" w:hanging="360"/>
+      </w:pPr>
+      <w:rPr>
+        <w:rFonts w:ascii="Symbol" w:hAnsi="Symbol" w:hint="default"/>
+      </w:rPr>
+    </w:lvl>
+    <w:lvl w:ilvl="3" w:tplc="EA36C8BA" w:tentative="1">
+      <w:start w:val="1"/>
+      <w:numFmt w:val="bullet"/>
+      <w:lvlText w:val=""/>
+      <w:lvlJc w:val="left"/>
+      <w:pPr>
+        <w:tabs>
+          <w:tab w:val="num" w:pos="2880"/>
+        </w:tabs>
+        <w:ind w:left="2880" w:hanging="360"/>
+      </w:pPr>
+      <w:rPr>
+        <w:rFonts w:ascii="Symbol" w:hAnsi="Symbol" w:hint="default"/>
+      </w:rPr>
+    </w:lvl>
+    <w:lvl w:ilvl="4" w:tplc="1BF039BE" w:tentative="1">
+      <w:start w:val="1"/>
+      <w:numFmt w:val="bullet"/>
+      <w:lvlText w:val=""/>
+      <w:lvlJc w:val="left"/>
+      <w:pPr>
+        <w:tabs>
+          <w:tab w:val="num" w:pos="3600"/>
+        </w:tabs>
+        <w:ind w:left="3600" w:hanging="360"/>
+      </w:pPr>
+      <w:rPr>
+        <w:rFonts w:ascii="Symbol" w:hAnsi="Symbol" w:hint="default"/>
+      </w:rPr>
+    </w:lvl>
+    <w:lvl w:ilvl="5" w:tplc="BA1C63B6" w:tentative="1">
+      <w:start w:val="1"/>
+      <w:numFmt w:val="bullet"/>
+      <w:lvlText w:val=""/>
+      <w:lvlJc w:val="left"/>
+      <w:pPr>
+        <w:tabs>
+          <w:tab w:val="num" w:pos="4320"/>
+        </w:tabs>
+        <w:ind w:left="4320" w:hanging="360"/>
+      </w:pPr>
+      <w:rPr>
+        <w:rFonts w:ascii="Symbol" w:hAnsi="Symbol" w:hint="default"/>
+      </w:rPr>
+    </w:lvl>
+    <w:lvl w:ilvl="6" w:tplc="94B43C82" w:tentative="1">
+      <w:start w:val="1"/>
+      <w:numFmt w:val="bullet"/>
+      <w:lvlText w:val=""/>
+      <w:lvlJc w:val="left"/>
+      <w:pPr>
+        <w:tabs>
+          <w:tab w:val="num" w:pos="5040"/>
+        </w:tabs>
+        <w:ind w:left="5040" w:hanging="360"/>
+      </w:pPr>
+      <w:rPr>
+        <w:rFonts w:ascii="Symbol" w:hAnsi="Symbol" w:hint="default"/>
+      </w:rPr>
+    </w:lvl>
+    <w:lvl w:ilvl="7" w:tplc="ABB01836" w:tentative="1">
+      <w:start w:val="1"/>
+      <w:numFmt w:val="bullet"/>
+      <w:lvlText w:val=""/>
+      <w:lvlJc w:val="left"/>
+      <w:pPr>
+        <w:tabs>
+          <w:tab w:val="num" w:pos="5760"/>
+        </w:tabs>
+        <w:ind w:left="5760" w:hanging="360"/>
+      </w:pPr>
+      <w:rPr>
+        <w:rFonts w:ascii="Symbol" w:hAnsi="Symbol" w:hint="default"/>
+      </w:rPr>
+    </w:lvl>
+    <w:lvl w:ilvl="8" w:tplc="1EB459DC" w:tentative="1">
+      <w:start w:val="1"/>
+      <w:numFmt w:val="bullet"/>
+      <w:lvlText w:val=""/>
+      <w:lvlJc w:val="left"/>
+      <w:pPr>
+        <w:tabs>
+          <w:tab w:val="num" w:pos="6480"/>
+        </w:tabs>
+        <w:ind w:left="6480" w:hanging="360"/>
+      </w:pPr>
+      <w:rPr>
+        <w:rFonts w:ascii="Symbol" w:hAnsi="Symbol" w:hint="default"/>
+      </w:rPr>
+    </w:lvl>
+  </w:abstractNum>
+  <w:abstractNum w:abstractNumId="2">
     <w:nsid w:val="032016BF"/>
     <w:multiLevelType w:val="hybridMultilevel"/>
     <w:tmpl w:val="5E6003DC"/>
@@ -10290,7 +12841,7 @@
       </w:pPr>
     </w:lvl>
   </w:abstractNum>
-  <w:abstractNum w:abstractNumId="2">
+  <w:abstractNum w:abstractNumId="3">
     <w:nsid w:val="08584652"/>
     <w:multiLevelType w:val="hybridMultilevel"/>
     <w:tmpl w:val="92C044B6"/>
@@ -10379,7 +12930,7 @@
       </w:pPr>
     </w:lvl>
   </w:abstractNum>
-  <w:abstractNum w:abstractNumId="3">
+  <w:abstractNum w:abstractNumId="4">
     <w:nsid w:val="0D367050"/>
     <w:multiLevelType w:val="hybridMultilevel"/>
     <w:tmpl w:val="199A6E7E"/>
@@ -10470,7 +13021,7 @@
       </w:pPr>
     </w:lvl>
   </w:abstractNum>
-  <w:abstractNum w:abstractNumId="4">
+  <w:abstractNum w:abstractNumId="5">
     <w:nsid w:val="0D535146"/>
     <w:multiLevelType w:val="hybridMultilevel"/>
     <w:tmpl w:val="D9B46FE6"/>
@@ -10559,7 +13110,7 @@
       </w:pPr>
     </w:lvl>
   </w:abstractNum>
-  <w:abstractNum w:abstractNumId="5">
+  <w:abstractNum w:abstractNumId="6">
     <w:nsid w:val="11A10D85"/>
     <w:multiLevelType w:val="hybridMultilevel"/>
     <w:tmpl w:val="C3A29CD8"/>
@@ -10672,7 +13223,7 @@
       </w:rPr>
     </w:lvl>
   </w:abstractNum>
-  <w:abstractNum w:abstractNumId="6">
+  <w:abstractNum w:abstractNumId="7">
     <w:nsid w:val="12B261E1"/>
     <w:multiLevelType w:val="hybridMultilevel"/>
     <w:tmpl w:val="5B9023D0"/>
@@ -10785,7 +13336,271 @@
       </w:rPr>
     </w:lvl>
   </w:abstractNum>
-  <w:abstractNum w:abstractNumId="7">
+  <w:abstractNum w:abstractNumId="8">
+    <w:nsid w:val="1DB01E30"/>
+    <w:multiLevelType w:val="hybridMultilevel"/>
+    <w:tmpl w:val="13A4E218"/>
+    <w:lvl w:ilvl="0" w:tplc="4809000F">
+      <w:start w:val="1"/>
+      <w:numFmt w:val="decimal"/>
+      <w:lvlText w:val="%1."/>
+      <w:lvlJc w:val="left"/>
+      <w:pPr>
+        <w:ind w:left="720" w:hanging="360"/>
+      </w:pPr>
+      <w:rPr>
+        <w:rFonts w:hint="default"/>
+      </w:rPr>
+    </w:lvl>
+    <w:lvl w:ilvl="1" w:tplc="48090019" w:tentative="1">
+      <w:start w:val="1"/>
+      <w:numFmt w:val="lowerLetter"/>
+      <w:lvlText w:val="%2."/>
+      <w:lvlJc w:val="left"/>
+      <w:pPr>
+        <w:ind w:left="1440" w:hanging="360"/>
+      </w:pPr>
+    </w:lvl>
+    <w:lvl w:ilvl="2" w:tplc="4809001B" w:tentative="1">
+      <w:start w:val="1"/>
+      <w:numFmt w:val="lowerRoman"/>
+      <w:lvlText w:val="%3."/>
+      <w:lvlJc w:val="right"/>
+      <w:pPr>
+        <w:ind w:left="2160" w:hanging="180"/>
+      </w:pPr>
+    </w:lvl>
+    <w:lvl w:ilvl="3" w:tplc="4809000F" w:tentative="1">
+      <w:start w:val="1"/>
+      <w:numFmt w:val="decimal"/>
+      <w:lvlText w:val="%4."/>
+      <w:lvlJc w:val="left"/>
+      <w:pPr>
+        <w:ind w:left="2880" w:hanging="360"/>
+      </w:pPr>
+    </w:lvl>
+    <w:lvl w:ilvl="4" w:tplc="48090019" w:tentative="1">
+      <w:start w:val="1"/>
+      <w:numFmt w:val="lowerLetter"/>
+      <w:lvlText w:val="%5."/>
+      <w:lvlJc w:val="left"/>
+      <w:pPr>
+        <w:ind w:left="3600" w:hanging="360"/>
+      </w:pPr>
+    </w:lvl>
+    <w:lvl w:ilvl="5" w:tplc="4809001B" w:tentative="1">
+      <w:start w:val="1"/>
+      <w:numFmt w:val="lowerRoman"/>
+      <w:lvlText w:val="%6."/>
+      <w:lvlJc w:val="right"/>
+      <w:pPr>
+        <w:ind w:left="4320" w:hanging="180"/>
+      </w:pPr>
+    </w:lvl>
+    <w:lvl w:ilvl="6" w:tplc="4809000F" w:tentative="1">
+      <w:start w:val="1"/>
+      <w:numFmt w:val="decimal"/>
+      <w:lvlText w:val="%7."/>
+      <w:lvlJc w:val="left"/>
+      <w:pPr>
+        <w:ind w:left="5040" w:hanging="360"/>
+      </w:pPr>
+    </w:lvl>
+    <w:lvl w:ilvl="7" w:tplc="48090019" w:tentative="1">
+      <w:start w:val="1"/>
+      <w:numFmt w:val="lowerLetter"/>
+      <w:lvlText w:val="%8."/>
+      <w:lvlJc w:val="left"/>
+      <w:pPr>
+        <w:ind w:left="5760" w:hanging="360"/>
+      </w:pPr>
+    </w:lvl>
+    <w:lvl w:ilvl="8" w:tplc="4809001B" w:tentative="1">
+      <w:start w:val="1"/>
+      <w:numFmt w:val="lowerRoman"/>
+      <w:lvlText w:val="%9."/>
+      <w:lvlJc w:val="right"/>
+      <w:pPr>
+        <w:ind w:left="6480" w:hanging="180"/>
+      </w:pPr>
+    </w:lvl>
+  </w:abstractNum>
+  <w:abstractNum w:abstractNumId="9">
+    <w:nsid w:val="1E4B643D"/>
+    <w:multiLevelType w:val="hybridMultilevel"/>
+    <w:tmpl w:val="70D4D8E0"/>
+    <w:lvl w:ilvl="0" w:tplc="48090019">
+      <w:start w:val="1"/>
+      <w:numFmt w:val="lowerLetter"/>
+      <w:lvlText w:val="%1."/>
+      <w:lvlJc w:val="left"/>
+      <w:pPr>
+        <w:ind w:left="1800" w:hanging="360"/>
+      </w:pPr>
+    </w:lvl>
+    <w:lvl w:ilvl="1" w:tplc="48090019" w:tentative="1">
+      <w:start w:val="1"/>
+      <w:numFmt w:val="lowerLetter"/>
+      <w:lvlText w:val="%2."/>
+      <w:lvlJc w:val="left"/>
+      <w:pPr>
+        <w:ind w:left="2520" w:hanging="360"/>
+      </w:pPr>
+    </w:lvl>
+    <w:lvl w:ilvl="2" w:tplc="4809001B" w:tentative="1">
+      <w:start w:val="1"/>
+      <w:numFmt w:val="lowerRoman"/>
+      <w:lvlText w:val="%3."/>
+      <w:lvlJc w:val="right"/>
+      <w:pPr>
+        <w:ind w:left="3240" w:hanging="180"/>
+      </w:pPr>
+    </w:lvl>
+    <w:lvl w:ilvl="3" w:tplc="4809000F" w:tentative="1">
+      <w:start w:val="1"/>
+      <w:numFmt w:val="decimal"/>
+      <w:lvlText w:val="%4."/>
+      <w:lvlJc w:val="left"/>
+      <w:pPr>
+        <w:ind w:left="3960" w:hanging="360"/>
+      </w:pPr>
+    </w:lvl>
+    <w:lvl w:ilvl="4" w:tplc="48090019" w:tentative="1">
+      <w:start w:val="1"/>
+      <w:numFmt w:val="lowerLetter"/>
+      <w:lvlText w:val="%5."/>
+      <w:lvlJc w:val="left"/>
+      <w:pPr>
+        <w:ind w:left="4680" w:hanging="360"/>
+      </w:pPr>
+    </w:lvl>
+    <w:lvl w:ilvl="5" w:tplc="4809001B" w:tentative="1">
+      <w:start w:val="1"/>
+      <w:numFmt w:val="lowerRoman"/>
+      <w:lvlText w:val="%6."/>
+      <w:lvlJc w:val="right"/>
+      <w:pPr>
+        <w:ind w:left="5400" w:hanging="180"/>
+      </w:pPr>
+    </w:lvl>
+    <w:lvl w:ilvl="6" w:tplc="4809000F" w:tentative="1">
+      <w:start w:val="1"/>
+      <w:numFmt w:val="decimal"/>
+      <w:lvlText w:val="%7."/>
+      <w:lvlJc w:val="left"/>
+      <w:pPr>
+        <w:ind w:left="6120" w:hanging="360"/>
+      </w:pPr>
+    </w:lvl>
+    <w:lvl w:ilvl="7" w:tplc="48090019" w:tentative="1">
+      <w:start w:val="1"/>
+      <w:numFmt w:val="lowerLetter"/>
+      <w:lvlText w:val="%8."/>
+      <w:lvlJc w:val="left"/>
+      <w:pPr>
+        <w:ind w:left="6840" w:hanging="360"/>
+      </w:pPr>
+    </w:lvl>
+    <w:lvl w:ilvl="8" w:tplc="4809001B" w:tentative="1">
+      <w:start w:val="1"/>
+      <w:numFmt w:val="lowerRoman"/>
+      <w:lvlText w:val="%9."/>
+      <w:lvlJc w:val="right"/>
+      <w:pPr>
+        <w:ind w:left="7560" w:hanging="180"/>
+      </w:pPr>
+    </w:lvl>
+  </w:abstractNum>
+  <w:abstractNum w:abstractNumId="10">
+    <w:nsid w:val="20076B60"/>
+    <w:multiLevelType w:val="hybridMultilevel"/>
+    <w:tmpl w:val="8280EE58"/>
+    <w:lvl w:ilvl="0" w:tplc="9A38E5E0">
+      <w:start w:val="1"/>
+      <w:numFmt w:val="decimal"/>
+      <w:lvlText w:val="%1."/>
+      <w:lvlJc w:val="left"/>
+      <w:pPr>
+        <w:ind w:left="1080" w:hanging="360"/>
+      </w:pPr>
+      <w:rPr>
+        <w:rFonts w:hint="default"/>
+      </w:rPr>
+    </w:lvl>
+    <w:lvl w:ilvl="1" w:tplc="48090019" w:tentative="1">
+      <w:start w:val="1"/>
+      <w:numFmt w:val="lowerLetter"/>
+      <w:lvlText w:val="%2."/>
+      <w:lvlJc w:val="left"/>
+      <w:pPr>
+        <w:ind w:left="1800" w:hanging="360"/>
+      </w:pPr>
+    </w:lvl>
+    <w:lvl w:ilvl="2" w:tplc="4809001B" w:tentative="1">
+      <w:start w:val="1"/>
+      <w:numFmt w:val="lowerRoman"/>
+      <w:lvlText w:val="%3."/>
+      <w:lvlJc w:val="right"/>
+      <w:pPr>
+        <w:ind w:left="2520" w:hanging="180"/>
+      </w:pPr>
+    </w:lvl>
+    <w:lvl w:ilvl="3" w:tplc="4809000F" w:tentative="1">
+      <w:start w:val="1"/>
+      <w:numFmt w:val="decimal"/>
+      <w:lvlText w:val="%4."/>
+      <w:lvlJc w:val="left"/>
+      <w:pPr>
+        <w:ind w:left="3240" w:hanging="360"/>
+      </w:pPr>
+    </w:lvl>
+    <w:lvl w:ilvl="4" w:tplc="48090019" w:tentative="1">
+      <w:start w:val="1"/>
+      <w:numFmt w:val="lowerLetter"/>
+      <w:lvlText w:val="%5."/>
+      <w:lvlJc w:val="left"/>
+      <w:pPr>
+        <w:ind w:left="3960" w:hanging="360"/>
+      </w:pPr>
+    </w:lvl>
+    <w:lvl w:ilvl="5" w:tplc="4809001B" w:tentative="1">
+      <w:start w:val="1"/>
+      <w:numFmt w:val="lowerRoman"/>
+      <w:lvlText w:val="%6."/>
+      <w:lvlJc w:val="right"/>
+      <w:pPr>
+        <w:ind w:left="4680" w:hanging="180"/>
+      </w:pPr>
+    </w:lvl>
+    <w:lvl w:ilvl="6" w:tplc="4809000F" w:tentative="1">
+      <w:start w:val="1"/>
+      <w:numFmt w:val="decimal"/>
+      <w:lvlText w:val="%7."/>
+      <w:lvlJc w:val="left"/>
+      <w:pPr>
+        <w:ind w:left="5400" w:hanging="360"/>
+      </w:pPr>
+    </w:lvl>
+    <w:lvl w:ilvl="7" w:tplc="48090019" w:tentative="1">
+      <w:start w:val="1"/>
+      <w:numFmt w:val="lowerLetter"/>
+      <w:lvlText w:val="%8."/>
+      <w:lvlJc w:val="left"/>
+      <w:pPr>
+        <w:ind w:left="6120" w:hanging="360"/>
+      </w:pPr>
+    </w:lvl>
+    <w:lvl w:ilvl="8" w:tplc="4809001B" w:tentative="1">
+      <w:start w:val="1"/>
+      <w:numFmt w:val="lowerRoman"/>
+      <w:lvlText w:val="%9."/>
+      <w:lvlJc w:val="right"/>
+      <w:pPr>
+        <w:ind w:left="6840" w:hanging="180"/>
+      </w:pPr>
+    </w:lvl>
+  </w:abstractNum>
+  <w:abstractNum w:abstractNumId="11">
     <w:nsid w:val="23DC5DD0"/>
     <w:multiLevelType w:val="hybridMultilevel"/>
     <w:tmpl w:val="E69CB396"/>
@@ -10874,7 +13689,96 @@
       </w:pPr>
     </w:lvl>
   </w:abstractNum>
-  <w:abstractNum w:abstractNumId="8">
+  <w:abstractNum w:abstractNumId="12">
+    <w:nsid w:val="34EE4630"/>
+    <w:multiLevelType w:val="hybridMultilevel"/>
+    <w:tmpl w:val="B6A0B312"/>
+    <w:lvl w:ilvl="0" w:tplc="3EE07792">
+      <w:start w:val="1"/>
+      <w:numFmt w:val="decimal"/>
+      <w:lvlText w:val="%1."/>
+      <w:lvlJc w:val="left"/>
+      <w:pPr>
+        <w:ind w:left="1080" w:hanging="360"/>
+      </w:pPr>
+      <w:rPr>
+        <w:rFonts w:hint="default"/>
+      </w:rPr>
+    </w:lvl>
+    <w:lvl w:ilvl="1" w:tplc="48090019" w:tentative="1">
+      <w:start w:val="1"/>
+      <w:numFmt w:val="lowerLetter"/>
+      <w:lvlText w:val="%2."/>
+      <w:lvlJc w:val="left"/>
+      <w:pPr>
+        <w:ind w:left="1800" w:hanging="360"/>
+      </w:pPr>
+    </w:lvl>
+    <w:lvl w:ilvl="2" w:tplc="4809001B" w:tentative="1">
+      <w:start w:val="1"/>
+      <w:numFmt w:val="lowerRoman"/>
+      <w:lvlText w:val="%3."/>
+      <w:lvlJc w:val="right"/>
+      <w:pPr>
+        <w:ind w:left="2520" w:hanging="180"/>
+      </w:pPr>
+    </w:lvl>
+    <w:lvl w:ilvl="3" w:tplc="4809000F" w:tentative="1">
+      <w:start w:val="1"/>
+      <w:numFmt w:val="decimal"/>
+      <w:lvlText w:val="%4."/>
+      <w:lvlJc w:val="left"/>
+      <w:pPr>
+        <w:ind w:left="3240" w:hanging="360"/>
+      </w:pPr>
+    </w:lvl>
+    <w:lvl w:ilvl="4" w:tplc="48090019" w:tentative="1">
+      <w:start w:val="1"/>
+      <w:numFmt w:val="lowerLetter"/>
+      <w:lvlText w:val="%5."/>
+      <w:lvlJc w:val="left"/>
+      <w:pPr>
+        <w:ind w:left="3960" w:hanging="360"/>
+      </w:pPr>
+    </w:lvl>
+    <w:lvl w:ilvl="5" w:tplc="4809001B" w:tentative="1">
+      <w:start w:val="1"/>
+      <w:numFmt w:val="lowerRoman"/>
+      <w:lvlText w:val="%6."/>
+      <w:lvlJc w:val="right"/>
+      <w:pPr>
+        <w:ind w:left="4680" w:hanging="180"/>
+      </w:pPr>
+    </w:lvl>
+    <w:lvl w:ilvl="6" w:tplc="4809000F" w:tentative="1">
+      <w:start w:val="1"/>
+      <w:numFmt w:val="decimal"/>
+      <w:lvlText w:val="%7."/>
+      <w:lvlJc w:val="left"/>
+      <w:pPr>
+        <w:ind w:left="5400" w:hanging="360"/>
+      </w:pPr>
+    </w:lvl>
+    <w:lvl w:ilvl="7" w:tplc="48090019" w:tentative="1">
+      <w:start w:val="1"/>
+      <w:numFmt w:val="lowerLetter"/>
+      <w:lvlText w:val="%8."/>
+      <w:lvlJc w:val="left"/>
+      <w:pPr>
+        <w:ind w:left="6120" w:hanging="360"/>
+      </w:pPr>
+    </w:lvl>
+    <w:lvl w:ilvl="8" w:tplc="4809001B" w:tentative="1">
+      <w:start w:val="1"/>
+      <w:numFmt w:val="lowerRoman"/>
+      <w:lvlText w:val="%9."/>
+      <w:lvlJc w:val="right"/>
+      <w:pPr>
+        <w:ind w:left="6840" w:hanging="180"/>
+      </w:pPr>
+    </w:lvl>
+  </w:abstractNum>
+  <w:abstractNum w:abstractNumId="13">
     <w:nsid w:val="35D153B3"/>
     <w:multiLevelType w:val="hybridMultilevel"/>
     <w:tmpl w:val="001C6E24"/>
@@ -10987,7 +13891,7 @@
       </w:rPr>
     </w:lvl>
   </w:abstractNum>
-  <w:abstractNum w:abstractNumId="9">
+  <w:abstractNum w:abstractNumId="14">
     <w:nsid w:val="3E35257D"/>
     <w:multiLevelType w:val="hybridMultilevel"/>
     <w:tmpl w:val="92C044B6"/>
@@ -11076,7 +13980,7 @@
       </w:pPr>
     </w:lvl>
   </w:abstractNum>
-  <w:abstractNum w:abstractNumId="10">
+  <w:abstractNum w:abstractNumId="15">
     <w:nsid w:val="4301379E"/>
     <w:multiLevelType w:val="hybridMultilevel"/>
     <w:tmpl w:val="C4B290F0"/>
@@ -11165,7 +14069,7 @@
       </w:pPr>
     </w:lvl>
   </w:abstractNum>
-  <w:abstractNum w:abstractNumId="11">
+  <w:abstractNum w:abstractNumId="16">
     <w:nsid w:val="4A9206ED"/>
     <w:multiLevelType w:val="hybridMultilevel"/>
     <w:tmpl w:val="8EE6B68E"/>
@@ -11254,7 +14158,7 @@
       </w:pPr>
     </w:lvl>
   </w:abstractNum>
-  <w:abstractNum w:abstractNumId="12">
+  <w:abstractNum w:abstractNumId="17">
     <w:nsid w:val="4C977FDE"/>
     <w:multiLevelType w:val="multilevel"/>
     <w:tmpl w:val="5B901944"/>
@@ -11403,7 +14307,7 @@
       </w:rPr>
     </w:lvl>
   </w:abstractNum>
-  <w:abstractNum w:abstractNumId="13">
+  <w:abstractNum w:abstractNumId="18">
     <w:nsid w:val="556C5F0D"/>
     <w:multiLevelType w:val="hybridMultilevel"/>
     <w:tmpl w:val="043E1F88"/>
@@ -11492,7 +14396,7 @@
       </w:pPr>
     </w:lvl>
   </w:abstractNum>
-  <w:abstractNum w:abstractNumId="14">
+  <w:abstractNum w:abstractNumId="19">
     <w:nsid w:val="5D902981"/>
     <w:multiLevelType w:val="hybridMultilevel"/>
     <w:tmpl w:val="D472CCCA"/>
@@ -11605,7 +14509,96 @@
       </w:rPr>
     </w:lvl>
   </w:abstractNum>
-  <w:abstractNum w:abstractNumId="15">
+  <w:abstractNum w:abstractNumId="20">
+    <w:nsid w:val="5F434C33"/>
+    <w:multiLevelType w:val="hybridMultilevel"/>
+    <w:tmpl w:val="94C6E7A8"/>
+    <w:lvl w:ilvl="0" w:tplc="4C6A151E">
+      <w:start w:val="1"/>
+      <w:numFmt w:val="lowerLetter"/>
+      <w:lvlText w:val="%1."/>
+      <w:lvlJc w:val="left"/>
+      <w:pPr>
+        <w:ind w:left="1440" w:hanging="360"/>
+      </w:pPr>
+      <w:rPr>
+        <w:rFonts w:hint="default"/>
+      </w:rPr>
+    </w:lvl>
+    <w:lvl w:ilvl="1" w:tplc="48090019" w:tentative="1">
+      <w:start w:val="1"/>
+      <w:numFmt w:val="lowerLetter"/>
+      <w:lvlText w:val="%2."/>
+      <w:lvlJc w:val="left"/>
+      <w:pPr>
+        <w:ind w:left="2160" w:hanging="360"/>
+      </w:pPr>
+    </w:lvl>
+    <w:lvl w:ilvl="2" w:tplc="4809001B" w:tentative="1">
+      <w:start w:val="1"/>
+      <w:numFmt w:val="lowerRoman"/>
+      <w:lvlText w:val="%3."/>
+      <w:lvlJc w:val="right"/>
+      <w:pPr>
+        <w:ind w:left="2880" w:hanging="180"/>
+      </w:pPr>
+    </w:lvl>
+    <w:lvl w:ilvl="3" w:tplc="4809000F" w:tentative="1">
+      <w:start w:val="1"/>
+      <w:numFmt w:val="decimal"/>
+      <w:lvlText w:val="%4."/>
+      <w:lvlJc w:val="left"/>
+      <w:pPr>
+        <w:ind w:left="3600" w:hanging="360"/>
+      </w:pPr>
+    </w:lvl>
+    <w:lvl w:ilvl="4" w:tplc="48090019" w:tentative="1">
+      <w:start w:val="1"/>
+      <w:numFmt w:val="lowerLetter"/>
+      <w:lvlText w:val="%5."/>
+      <w:lvlJc w:val="left"/>
+      <w:pPr>
+        <w:ind w:left="4320" w:hanging="360"/>
+      </w:pPr>
+    </w:lvl>
+    <w:lvl w:ilvl="5" w:tplc="4809001B" w:tentative="1">
+      <w:start w:val="1"/>
+      <w:numFmt w:val="lowerRoman"/>
+      <w:lvlText w:val="%6."/>
+      <w:lvlJc w:val="right"/>
+      <w:pPr>
+        <w:ind w:left="5040" w:hanging="180"/>
+      </w:pPr>
+    </w:lvl>
+    <w:lvl w:ilvl="6" w:tplc="4809000F" w:tentative="1">
+      <w:start w:val="1"/>
+      <w:numFmt w:val="decimal"/>
+      <w:lvlText w:val="%7."/>
+      <w:lvlJc w:val="left"/>
+      <w:pPr>
+        <w:ind w:left="5760" w:hanging="360"/>
+      </w:pPr>
+    </w:lvl>
+    <w:lvl w:ilvl="7" w:tplc="48090019" w:tentative="1">
+      <w:start w:val="1"/>
+      <w:numFmt w:val="lowerLetter"/>
+      <w:lvlText w:val="%8."/>
+      <w:lvlJc w:val="left"/>
+      <w:pPr>
+        <w:ind w:left="6480" w:hanging="360"/>
+      </w:pPr>
+    </w:lvl>
+    <w:lvl w:ilvl="8" w:tplc="4809001B" w:tentative="1">
+      <w:start w:val="1"/>
+      <w:numFmt w:val="lowerRoman"/>
+      <w:lvlText w:val="%9."/>
+      <w:lvlJc w:val="right"/>
+      <w:pPr>
+        <w:ind w:left="7200" w:hanging="180"/>
+      </w:pPr>
+    </w:lvl>
+  </w:abstractNum>
+  <w:abstractNum w:abstractNumId="21">
     <w:nsid w:val="610F4D65"/>
     <w:multiLevelType w:val="hybridMultilevel"/>
     <w:tmpl w:val="2B0E0632"/>
@@ -11694,7 +14687,96 @@
       </w:pPr>
     </w:lvl>
   </w:abstractNum>
-  <w:abstractNum w:abstractNumId="16">
+  <w:abstractNum w:abstractNumId="22">
+    <w:nsid w:val="63FC75A0"/>
+    <w:multiLevelType w:val="hybridMultilevel"/>
+    <w:tmpl w:val="DA12A534"/>
+    <w:lvl w:ilvl="0" w:tplc="EA36CA20">
+      <w:start w:val="1"/>
+      <w:numFmt w:val="decimal"/>
+      <w:lvlText w:val="%1."/>
+      <w:lvlJc w:val="left"/>
+      <w:pPr>
+        <w:ind w:left="1080" w:hanging="360"/>
+      </w:pPr>
+      <w:rPr>
+        <w:rFonts w:hint="default"/>
+      </w:rPr>
+    </w:lvl>
+    <w:lvl w:ilvl="1" w:tplc="48090019">
+      <w:start w:val="1"/>
+      <w:numFmt w:val="lowerLetter"/>
+      <w:lvlText w:val="%2."/>
+      <w:lvlJc w:val="left"/>
+      <w:pPr>
+        <w:ind w:left="1800" w:hanging="360"/>
+      </w:pPr>
+    </w:lvl>
+    <w:lvl w:ilvl="2" w:tplc="4809001B" w:tentative="1">
+      <w:start w:val="1"/>
+      <w:numFmt w:val="lowerRoman"/>
+      <w:lvlText w:val="%3."/>
+      <w:lvlJc w:val="right"/>
+      <w:pPr>
+        <w:ind w:left="2520" w:hanging="180"/>
+      </w:pPr>
+    </w:lvl>
+    <w:lvl w:ilvl="3" w:tplc="4809000F" w:tentative="1">
+      <w:start w:val="1"/>
+      <w:numFmt w:val="decimal"/>
+      <w:lvlText w:val="%4."/>
+      <w:lvlJc w:val="left"/>
+      <w:pPr>
+        <w:ind w:left="3240" w:hanging="360"/>
+      </w:pPr>
+    </w:lvl>
+    <w:lvl w:ilvl="4" w:tplc="48090019" w:tentative="1">
+      <w:start w:val="1"/>
+      <w:numFmt w:val="lowerLetter"/>
+      <w:lvlText w:val="%5."/>
+      <w:lvlJc w:val="left"/>
+      <w:pPr>
+        <w:ind w:left="3960" w:hanging="360"/>
+      </w:pPr>
+    </w:lvl>
+    <w:lvl w:ilvl="5" w:tplc="4809001B" w:tentative="1">
+      <w:start w:val="1"/>
+      <w:numFmt w:val="lowerRoman"/>
+      <w:lvlText w:val="%6."/>
+      <w:lvlJc w:val="right"/>
+      <w:pPr>
+        <w:ind w:left="4680" w:hanging="180"/>
+      </w:pPr>
+    </w:lvl>
+    <w:lvl w:ilvl="6" w:tplc="4809000F" w:tentative="1">
+      <w:start w:val="1"/>
+      <w:numFmt w:val="decimal"/>
+      <w:lvlText w:val="%7."/>
+      <w:lvlJc w:val="left"/>
+      <w:pPr>
+        <w:ind w:left="5400" w:hanging="360"/>
+      </w:pPr>
+    </w:lvl>
+    <w:lvl w:ilvl="7" w:tplc="48090019" w:tentative="1">
+      <w:start w:val="1"/>
+      <w:numFmt w:val="lowerLetter"/>
+      <w:lvlText w:val="%8."/>
+      <w:lvlJc w:val="left"/>
+      <w:pPr>
+        <w:ind w:left="6120" w:hanging="360"/>
+      </w:pPr>
+    </w:lvl>
+    <w:lvl w:ilvl="8" w:tplc="4809001B" w:tentative="1">
+      <w:start w:val="1"/>
+      <w:numFmt w:val="lowerRoman"/>
+      <w:lvlText w:val="%9."/>
+      <w:lvlJc w:val="right"/>
+      <w:pPr>
+        <w:ind w:left="6840" w:hanging="180"/>
+      </w:pPr>
+    </w:lvl>
+  </w:abstractNum>
+  <w:abstractNum w:abstractNumId="23">
     <w:nsid w:val="680C6C8E"/>
     <w:multiLevelType w:val="hybridMultilevel"/>
     <w:tmpl w:val="265AA1F0"/>
@@ -11783,7 +14865,7 @@
       </w:pPr>
     </w:lvl>
   </w:abstractNum>
-  <w:abstractNum w:abstractNumId="17">
+  <w:abstractNum w:abstractNumId="24">
     <w:nsid w:val="78BB7490"/>
     <w:multiLevelType w:val="hybridMultilevel"/>
     <w:tmpl w:val="2B0E0632"/>
@@ -11872,7 +14954,185 @@
       </w:pPr>
     </w:lvl>
   </w:abstractNum>
-  <w:abstractNum w:abstractNumId="18">
+  <w:abstractNum w:abstractNumId="25">
+    <w:nsid w:val="7B472F98"/>
+    <w:multiLevelType w:val="hybridMultilevel"/>
+    <w:tmpl w:val="12A46F7A"/>
+    <w:lvl w:ilvl="0" w:tplc="3612AD76">
+      <w:start w:val="1"/>
+      <w:numFmt w:val="decimal"/>
+      <w:lvlText w:val="%1."/>
+      <w:lvlJc w:val="left"/>
+      <w:pPr>
+        <w:ind w:left="1080" w:hanging="360"/>
+      </w:pPr>
+      <w:rPr>
+        <w:rFonts w:hint="default"/>
+      </w:rPr>
+    </w:lvl>
+    <w:lvl w:ilvl="1" w:tplc="48090019" w:tentative="1">
+      <w:start w:val="1"/>
+      <w:numFmt w:val="lowerLetter"/>
+      <w:lvlText w:val="%2."/>
+      <w:lvlJc w:val="left"/>
+      <w:pPr>
+        <w:ind w:left="1800" w:hanging="360"/>
+      </w:pPr>
+    </w:lvl>
+    <w:lvl w:ilvl="2" w:tplc="4809001B" w:tentative="1">
+      <w:start w:val="1"/>
+      <w:numFmt w:val="lowerRoman"/>
+      <w:lvlText w:val="%3."/>
+      <w:lvlJc w:val="right"/>
+      <w:pPr>
+        <w:ind w:left="2520" w:hanging="180"/>
+      </w:pPr>
+    </w:lvl>
+    <w:lvl w:ilvl="3" w:tplc="4809000F" w:tentative="1">
+      <w:start w:val="1"/>
+      <w:numFmt w:val="decimal"/>
+      <w:lvlText w:val="%4."/>
+      <w:lvlJc w:val="left"/>
+      <w:pPr>
+        <w:ind w:left="3240" w:hanging="360"/>
+      </w:pPr>
+    </w:lvl>
+    <w:lvl w:ilvl="4" w:tplc="48090019" w:tentative="1">
+      <w:start w:val="1"/>
+      <w:numFmt w:val="lowerLetter"/>
+      <w:lvlText w:val="%5."/>
+      <w:lvlJc w:val="left"/>
+      <w:pPr>
+        <w:ind w:left="3960" w:hanging="360"/>
+      </w:pPr>
+    </w:lvl>
+    <w:lvl w:ilvl="5" w:tplc="4809001B" w:tentative="1">
+      <w:start w:val="1"/>
+      <w:numFmt w:val="lowerRoman"/>
+      <w:lvlText w:val="%6."/>
+      <w:lvlJc w:val="right"/>
+      <w:pPr>
+        <w:ind w:left="4680" w:hanging="180"/>
+      </w:pPr>
+    </w:lvl>
+    <w:lvl w:ilvl="6" w:tplc="4809000F" w:tentative="1">
+      <w:start w:val="1"/>
+      <w:numFmt w:val="decimal"/>
+      <w:lvlText w:val="%7."/>
+      <w:lvlJc w:val="left"/>
+      <w:pPr>
+        <w:ind w:left="5400" w:hanging="360"/>
+      </w:pPr>
+    </w:lvl>
+    <w:lvl w:ilvl="7" w:tplc="48090019" w:tentative="1">
+      <w:start w:val="1"/>
+      <w:numFmt w:val="lowerLetter"/>
+      <w:lvlText w:val="%8."/>
+      <w:lvlJc w:val="left"/>
+      <w:pPr>
+        <w:ind w:left="6120" w:hanging="360"/>
+      </w:pPr>
+    </w:lvl>
+    <w:lvl w:ilvl="8" w:tplc="4809001B" w:tentative="1">
+      <w:start w:val="1"/>
+      <w:numFmt w:val="lowerRoman"/>
+      <w:lvlText w:val="%9."/>
+      <w:lvlJc w:val="right"/>
+      <w:pPr>
+        <w:ind w:left="6840" w:hanging="180"/>
+      </w:pPr>
+    </w:lvl>
+  </w:abstractNum>
+  <w:abstractNum w:abstractNumId="26">
+    <w:nsid w:val="7BDB45E2"/>
+    <w:multiLevelType w:val="hybridMultilevel"/>
+    <w:tmpl w:val="EDDCBB72"/>
+    <w:lvl w:ilvl="0" w:tplc="CC4274D8">
+      <w:start w:val="1"/>
+      <w:numFmt w:val="decimal"/>
+      <w:lvlText w:val="%1."/>
+      <w:lvlJc w:val="left"/>
+      <w:pPr>
+        <w:ind w:left="1080" w:hanging="360"/>
+      </w:pPr>
+      <w:rPr>
+        <w:rFonts w:hint="default"/>
+      </w:rPr>
+    </w:lvl>
+    <w:lvl w:ilvl="1" w:tplc="48090019" w:tentative="1">
+      <w:start w:val="1"/>
+      <w:numFmt w:val="lowerLetter"/>
+      <w:lvlText w:val="%2."/>
+      <w:lvlJc w:val="left"/>
+      <w:pPr>
+        <w:ind w:left="1800" w:hanging="360"/>
+      </w:pPr>
+    </w:lvl>
+    <w:lvl w:ilvl="2" w:tplc="4809001B" w:tentative="1">
+      <w:start w:val="1"/>
+      <w:numFmt w:val="lowerRoman"/>
+      <w:lvlText w:val="%3."/>
+      <w:lvlJc w:val="right"/>
+      <w:pPr>
+        <w:ind w:left="2520" w:hanging="180"/>
+      </w:pPr>
+    </w:lvl>
+    <w:lvl w:ilvl="3" w:tplc="4809000F" w:tentative="1">
+      <w:start w:val="1"/>
+      <w:numFmt w:val="decimal"/>
+      <w:lvlText w:val="%4."/>
+      <w:lvlJc w:val="left"/>
+      <w:pPr>
+        <w:ind w:left="3240" w:hanging="360"/>
+      </w:pPr>
+    </w:lvl>
+    <w:lvl w:ilvl="4" w:tplc="48090019" w:tentative="1">
+      <w:start w:val="1"/>
+      <w:numFmt w:val="lowerLetter"/>
+      <w:lvlText w:val="%5."/>
+      <w:lvlJc w:val="left"/>
+      <w:pPr>
+        <w:ind w:left="3960" w:hanging="360"/>
+      </w:pPr>
+    </w:lvl>
+    <w:lvl w:ilvl="5" w:tplc="4809001B" w:tentative="1">
+      <w:start w:val="1"/>
+      <w:numFmt w:val="lowerRoman"/>
+      <w:lvlText w:val="%6."/>
+      <w:lvlJc w:val="right"/>
+      <w:pPr>
+        <w:ind w:left="4680" w:hanging="180"/>
+      </w:pPr>
+    </w:lvl>
+    <w:lvl w:ilvl="6" w:tplc="4809000F" w:tentative="1">
+      <w:start w:val="1"/>
+      <w:numFmt w:val="decimal"/>
+      <w:lvlText w:val="%7."/>
+      <w:lvlJc w:val="left"/>
+      <w:pPr>
+        <w:ind w:left="5400" w:hanging="360"/>
+      </w:pPr>
+    </w:lvl>
+    <w:lvl w:ilvl="7" w:tplc="48090019" w:tentative="1">
+      <w:start w:val="1"/>
+      <w:numFmt w:val="lowerLetter"/>
+      <w:lvlText w:val="%8."/>
+      <w:lvlJc w:val="left"/>
+      <w:pPr>
+        <w:ind w:left="6120" w:hanging="360"/>
+      </w:pPr>
+    </w:lvl>
+    <w:lvl w:ilvl="8" w:tplc="4809001B" w:tentative="1">
+      <w:start w:val="1"/>
+      <w:numFmt w:val="lowerRoman"/>
+      <w:lvlText w:val="%9."/>
+      <w:lvlJc w:val="right"/>
+      <w:pPr>
+        <w:ind w:left="6840" w:hanging="180"/>
+      </w:pPr>
+    </w:lvl>
+  </w:abstractNum>
+  <w:abstractNum w:abstractNumId="27">
     <w:nsid w:val="7DA1550F"/>
     <w:multiLevelType w:val="hybridMultilevel"/>
     <w:tmpl w:val="DA80EA92"/>
@@ -11962,61 +15222,88 @@
     </w:lvl>
   </w:abstractNum>
   <w:num w:numId="1">
+    <w:abstractNumId w:val="16"/>
+  </w:num>
+  <w:num w:numId="2">
+    <w:abstractNumId w:val="19"/>
+  </w:num>
+  <w:num w:numId="3">
+    <w:abstractNumId w:val="13"/>
+  </w:num>
+  <w:num w:numId="4">
+    <w:abstractNumId w:val="7"/>
+  </w:num>
+  <w:num w:numId="5">
+    <w:abstractNumId w:val="27"/>
+  </w:num>
+  <w:num w:numId="6">
+    <w:abstractNumId w:val="6"/>
+  </w:num>
+  <w:num w:numId="7">
+    <w:abstractNumId w:val="21"/>
+  </w:num>
+  <w:num w:numId="8">
+    <w:abstractNumId w:val="15"/>
+  </w:num>
+  <w:num w:numId="9">
     <w:abstractNumId w:val="11"/>
   </w:num>
-  <w:num w:numId="2">
+  <w:num w:numId="10">
     <w:abstractNumId w:val="14"/>
   </w:num>
-  <w:num w:numId="3">
-    <w:abstractNumId w:val="8"/>
-  </w:num>
-  <w:num w:numId="4">
-    <w:abstractNumId w:val="6"/>
-  </w:num>
-  <w:num w:numId="5">
-    <w:abstractNumId w:val="18"/>
-  </w:num>
-  <w:num w:numId="6">
-    <w:abstractNumId w:val="5"/>
-  </w:num>
-  <w:num w:numId="7">
-    <w:abstractNumId w:val="15"/>
-  </w:num>
-  <w:num w:numId="8">
-    <w:abstractNumId w:val="10"/>
-  </w:num>
-  <w:num w:numId="9">
-    <w:abstractNumId w:val="7"/>
-  </w:num>
-  <w:num w:numId="10">
-    <w:abstractNumId w:val="9"/>
-  </w:num>
   <w:num w:numId="11">
-    <w:abstractNumId w:val="16"/>
+    <w:abstractNumId w:val="23"/>
   </w:num>
   <w:num w:numId="12">
     <w:abstractNumId w:val="0"/>
   </w:num>
   <w:num w:numId="13">
+    <w:abstractNumId w:val="4"/>
+  </w:num>
+  <w:num w:numId="14">
+    <w:abstractNumId w:val="5"/>
+  </w:num>
+  <w:num w:numId="15">
+    <w:abstractNumId w:val="24"/>
+  </w:num>
+  <w:num w:numId="16">
     <w:abstractNumId w:val="3"/>
   </w:num>
-  <w:num w:numId="14">
-    <w:abstractNumId w:val="4"/>
-  </w:num>
-  <w:num w:numId="15">
+  <w:num w:numId="17">
     <w:abstractNumId w:val="17"/>
   </w:num>
-  <w:num w:numId="16">
+  <w:num w:numId="18">
+    <w:abstractNumId w:val="18"/>
+  </w:num>
+  <w:num w:numId="19">
     <w:abstractNumId w:val="2"/>
   </w:num>
-  <w:num w:numId="17">
+  <w:num w:numId="20">
+    <w:abstractNumId w:val="1"/>
+  </w:num>
+  <w:num w:numId="21">
+    <w:abstractNumId w:val="8"/>
+  </w:num>
+  <w:num w:numId="22">
+    <w:abstractNumId w:val="22"/>
+  </w:num>
+  <w:num w:numId="23">
+    <w:abstractNumId w:val="9"/>
+  </w:num>
+  <w:num w:numId="24">
+    <w:abstractNumId w:val="26"/>
+  </w:num>
+  <w:num w:numId="25">
+    <w:abstractNumId w:val="25"/>
+  </w:num>
+  <w:num w:numId="26">
+    <w:abstractNumId w:val="10"/>
+  </w:num>
+  <w:num w:numId="27">
+    <w:abstractNumId w:val="20"/>
+  </w:num>
+  <w:num w:numId="28">
     <w:abstractNumId w:val="12"/>
-  </w:num>
-  <w:num w:numId="18">
-    <w:abstractNumId w:val="13"/>
-  </w:num>
-  <w:num w:numId="19">
-    <w:abstractNumId w:val="1"/>
   </w:num>
 </w:numbering>
 </file>
@@ -12231,7 +15518,6 @@
   <w:style w:type="character" w:default="1" w:styleId="DefaultParagraphFont">
     <w:name w:val="Default Paragraph Font"/>
     <w:uiPriority w:val="1"/>
-    <w:semiHidden/>
     <w:unhideWhenUsed/>
   </w:style>
   <w:style w:type="table" w:default="1" w:styleId="TableNormal">
@@ -12589,7 +15875,6 @@
   <w:style w:type="character" w:default="1" w:styleId="DefaultParagraphFont">
     <w:name w:val="Default Paragraph Font"/>
     <w:uiPriority w:val="1"/>
-    <w:semiHidden/>
     <w:unhideWhenUsed/>
   </w:style>
   <w:style w:type="table" w:default="1" w:styleId="TableNormal">
@@ -13027,7 +16312,7 @@
 </file>
 
 <file path=customXml/itemProps1.xml><?xml version="1.0" encoding="utf-8"?>
-<ds:datastoreItem xmlns:ds="http://schemas.openxmlformats.org/officeDocument/2006/customXml" ds:itemID="{8DFB7FA6-1AA6-4B9E-95D2-C1825252D60C}">
+<ds:datastoreItem xmlns:ds="http://schemas.openxmlformats.org/officeDocument/2006/customXml" ds:itemID="{65EAB9EA-5B1C-4240-95EF-B991C611C98F}">
   <ds:schemaRefs>
     <ds:schemaRef ds:uri="http://schemas.openxmlformats.org/officeDocument/2006/bibliography"/>
   </ds:schemaRefs>

</xml_diff>